<commit_message>
se agrega tarea tp2
</commit_message>
<xml_diff>
--- a/TP N°2/D - presentacion/Informe Actividad #2.docx
+++ b/TP N°2/D - presentacion/Informe Actividad #2.docx
@@ -1,6 +1,6 @@
 
 <file path=word/document.xml><?xml version="1.0" encoding="utf-8"?>
-<w:document xmlns:wpc="http://schemas.microsoft.com/office/word/2010/wordprocessingCanvas" xmlns:mc="http://schemas.openxmlformats.org/markup-compatibility/2006" xmlns:o="urn:schemas-microsoft-com:office:office" xmlns:r="http://schemas.openxmlformats.org/officeDocument/2006/relationships" xmlns:m="http://schemas.openxmlformats.org/officeDocument/2006/math" xmlns:v="urn:schemas-microsoft-com:vml" xmlns:wp14="http://schemas.microsoft.com/office/word/2010/wordprocessingDrawing" xmlns:wp="http://schemas.openxmlformats.org/drawingml/2006/wordprocessingDrawing" xmlns:w10="urn:schemas-microsoft-com:office:word" xmlns:w="http://schemas.openxmlformats.org/wordprocessingml/2006/main" xmlns:w14="http://schemas.microsoft.com/office/word/2010/wordml" xmlns:w15="http://schemas.microsoft.com/office/word/2012/wordml" xmlns:wpg="http://schemas.microsoft.com/office/word/2010/wordprocessingGroup" xmlns:wpi="http://schemas.microsoft.com/office/word/2010/wordprocessingInk" xmlns:wne="http://schemas.microsoft.com/office/word/2006/wordml" xmlns:wps="http://schemas.microsoft.com/office/word/2010/wordprocessingShape" mc:Ignorable="w14 w15 wp14">
+<w:document xmlns:wpc="http://schemas.microsoft.com/office/word/2010/wordprocessingCanvas" xmlns:cx="http://schemas.microsoft.com/office/drawing/2014/chartex" xmlns:mc="http://schemas.openxmlformats.org/markup-compatibility/2006" xmlns:o="urn:schemas-microsoft-com:office:office" xmlns:r="http://schemas.openxmlformats.org/officeDocument/2006/relationships" xmlns:m="http://schemas.openxmlformats.org/officeDocument/2006/math" xmlns:v="urn:schemas-microsoft-com:vml" xmlns:wp14="http://schemas.microsoft.com/office/word/2010/wordprocessingDrawing" xmlns:wp="http://schemas.openxmlformats.org/drawingml/2006/wordprocessingDrawing" xmlns:w10="urn:schemas-microsoft-com:office:word" xmlns:w="http://schemas.openxmlformats.org/wordprocessingml/2006/main" xmlns:w14="http://schemas.microsoft.com/office/word/2010/wordml" xmlns:w15="http://schemas.microsoft.com/office/word/2012/wordml" xmlns:w16se="http://schemas.microsoft.com/office/word/2015/wordml/symex" xmlns:wpg="http://schemas.microsoft.com/office/word/2010/wordprocessingGroup" xmlns:wpi="http://schemas.microsoft.com/office/word/2010/wordprocessingInk" xmlns:wne="http://schemas.microsoft.com/office/word/2006/wordml" xmlns:wps="http://schemas.microsoft.com/office/word/2010/wordprocessingShape" mc:Ignorable="w14 w15 w16se wp14">
   <w:body>
     <w:p>
       <w:pPr>
@@ -23,6 +23,7 @@
           <w:rFonts w:ascii="Calibri" w:eastAsia="Calibri" w:hAnsi="Calibri" w:cs="Calibri"/>
           <w:noProof/>
           <w:sz w:val="22"/>
+          <w:lang w:val="en-US" w:eastAsia="en-US"/>
         </w:rPr>
         <mc:AlternateContent>
           <mc:Choice Requires="wpg">
@@ -211,6 +212,7 @@
           <w:rFonts w:ascii="Calibri" w:eastAsia="Calibri" w:hAnsi="Calibri" w:cs="Calibri"/>
           <w:noProof/>
           <w:sz w:val="22"/>
+          <w:lang w:val="en-US" w:eastAsia="en-US"/>
         </w:rPr>
         <mc:AlternateContent>
           <mc:Choice Requires="wpg">
@@ -469,25 +471,7 @@
           <w:color w:val="00A8E3"/>
           <w:sz w:val="34"/>
         </w:rPr>
-        <w:t xml:space="preserve"> ¿Qué podemos </w:t>
-      </w:r>
-      <w:proofErr w:type="spellStart"/>
-      <w:r>
-        <w:rPr>
-          <w:rFonts w:ascii="Arial" w:hAnsi="Arial" w:cs="Arial"/>
-          <w:color w:val="00A8E3"/>
-          <w:sz w:val="34"/>
-        </w:rPr>
-        <w:t>Sensorizar</w:t>
-      </w:r>
-      <w:proofErr w:type="spellEnd"/>
-      <w:r>
-        <w:rPr>
-          <w:rFonts w:ascii="Arial" w:hAnsi="Arial" w:cs="Arial"/>
-          <w:color w:val="00A8E3"/>
-          <w:sz w:val="34"/>
-        </w:rPr>
-        <w:t xml:space="preserve">?  </w:t>
+        <w:t xml:space="preserve"> ¿Qué podemos Sensorizar?  </w:t>
       </w:r>
     </w:p>
     <w:p>
@@ -527,6 +511,7 @@
           <w:rFonts w:ascii="Calibri" w:eastAsia="Calibri" w:hAnsi="Calibri" w:cs="Calibri"/>
           <w:noProof/>
           <w:sz w:val="22"/>
+          <w:lang w:val="en-US" w:eastAsia="en-US"/>
         </w:rPr>
         <mc:AlternateContent>
           <mc:Choice Requires="wpg">
@@ -652,15 +637,7 @@
           <w:sz w:val="24"/>
           <w:szCs w:val="24"/>
         </w:rPr>
-        <w:t>Bienvenido a las prácticas de Sensores y Actuadores</w:t>
-      </w:r>
-      <w:r>
-        <w:rPr>
-          <w:rFonts w:ascii="Arial" w:hAnsi="Arial" w:cs="Arial"/>
-          <w:sz w:val="24"/>
-          <w:szCs w:val="24"/>
-        </w:rPr>
-        <w:t xml:space="preserve">: </w:t>
+        <w:t xml:space="preserve">Bienvenido a las prácticas de Sensores y Actuadores: </w:t>
       </w:r>
     </w:p>
     <w:p>
@@ -700,69 +677,7 @@
           <w:sz w:val="24"/>
           <w:szCs w:val="24"/>
         </w:rPr>
-        <w:t xml:space="preserve">Cada práctica se desarrollará en forma grupal, debiendo subir el desarrollo de la misma al repositorio (respetando la estructura de </w:t>
-      </w:r>
-      <w:proofErr w:type="spellStart"/>
-      <w:r>
-        <w:rPr>
-          <w:rFonts w:ascii="Arial" w:hAnsi="Arial" w:cs="Arial"/>
-          <w:sz w:val="24"/>
-          <w:szCs w:val="24"/>
-        </w:rPr>
-        <w:t>monorepositorio</w:t>
-      </w:r>
-      <w:proofErr w:type="spellEnd"/>
-      <w:r>
-        <w:rPr>
-          <w:rFonts w:ascii="Arial" w:hAnsi="Arial" w:cs="Arial"/>
-          <w:sz w:val="24"/>
-          <w:szCs w:val="24"/>
-        </w:rPr>
-        <w:t>) establecido por grupo. Los ejercicios serán implementados de forma que a cada integrante le corresponda 1 o</w:t>
-      </w:r>
-      <w:r>
-        <w:rPr>
-          <w:rFonts w:ascii="Arial" w:hAnsi="Arial" w:cs="Arial"/>
-          <w:sz w:val="24"/>
-          <w:szCs w:val="24"/>
-        </w:rPr>
-        <w:t xml:space="preserve"> más tareas (</w:t>
-      </w:r>
-      <w:proofErr w:type="spellStart"/>
-      <w:r>
-        <w:rPr>
-          <w:rFonts w:ascii="Arial" w:hAnsi="Arial" w:cs="Arial"/>
-          <w:sz w:val="24"/>
-          <w:szCs w:val="24"/>
-        </w:rPr>
-        <w:t>issues</w:t>
-      </w:r>
-      <w:proofErr w:type="spellEnd"/>
-      <w:r>
-        <w:rPr>
-          <w:rFonts w:ascii="Arial" w:hAnsi="Arial" w:cs="Arial"/>
-          <w:sz w:val="24"/>
-          <w:szCs w:val="24"/>
-        </w:rPr>
-        <w:t xml:space="preserve">); por lo que deberán crear el proyecto correspondiente, con la documentación asociada si hiciera falta, y asignar los </w:t>
-      </w:r>
-      <w:proofErr w:type="spellStart"/>
-      <w:r>
-        <w:rPr>
-          <w:rFonts w:ascii="Arial" w:hAnsi="Arial" w:cs="Arial"/>
-          <w:sz w:val="24"/>
-          <w:szCs w:val="24"/>
-        </w:rPr>
-        <w:t>issues</w:t>
-      </w:r>
-      <w:proofErr w:type="spellEnd"/>
-      <w:r>
-        <w:rPr>
-          <w:rFonts w:ascii="Arial" w:hAnsi="Arial" w:cs="Arial"/>
-          <w:sz w:val="24"/>
-          <w:szCs w:val="24"/>
-        </w:rPr>
-        <w:t xml:space="preserve"> por integrante. De esta forma quedara documentada la colaboración de cada alumno.</w:t>
+        <w:t>Cada práctica se desarrollará en forma grupal, debiendo subir el desarrollo de la misma al repositorio (respetando la estructura de monorepositorio) establecido por grupo. Los ejercicios serán implementados de forma que a cada integrante le corresponda 1 o más tareas (issues); por lo que deberán crear el proyecto correspondiente, con la documentación asociada si hiciera falta, y asignar los issues por integrante. De esta forma quedara documentada la colaboración de cada alumno.</w:t>
       </w:r>
       <w:r>
         <w:rPr>
@@ -879,43 +794,610 @@
           <w:szCs w:val="24"/>
         </w:rPr>
         <w:lastRenderedPageBreak/>
-        <w:t xml:space="preserve">Dada las características de un Sensor (rango, alcance, error, exactitud; </w:t>
-      </w:r>
-      <w:proofErr w:type="spellStart"/>
-      <w:r>
-        <w:rPr>
-          <w:rFonts w:ascii="Arial" w:hAnsi="Arial" w:cs="Arial"/>
-          <w:sz w:val="24"/>
-          <w:szCs w:val="24"/>
-        </w:rPr>
-        <w:t>etc</w:t>
-      </w:r>
-      <w:proofErr w:type="spellEnd"/>
-      <w:r>
-        <w:rPr>
-          <w:rFonts w:ascii="Arial" w:hAnsi="Arial" w:cs="Arial"/>
-          <w:sz w:val="24"/>
-          <w:szCs w:val="24"/>
-        </w:rPr>
-        <w:t>), explique: ¿Qué es el régimen estático y transitorio de un sensor</w:t>
-      </w:r>
-      <w:proofErr w:type="gramStart"/>
-      <w:r>
-        <w:rPr>
-          <w:rFonts w:ascii="Arial" w:hAnsi="Arial" w:cs="Arial"/>
-          <w:sz w:val="24"/>
-          <w:szCs w:val="24"/>
-        </w:rPr>
-        <w:t>?.</w:t>
-      </w:r>
-      <w:proofErr w:type="gramEnd"/>
-      <w:r>
-        <w:rPr>
-          <w:rFonts w:ascii="Arial" w:hAnsi="Arial" w:cs="Arial"/>
-          <w:sz w:val="24"/>
-          <w:szCs w:val="24"/>
-        </w:rPr>
-        <w:t xml:space="preserve"> </w:t>
+        <w:t xml:space="preserve">Dada las características de un Sensor (rango, alcance, error, exactitud; etc), explique: ¿Qué es el régimen estático y transitorio de un sensor?. </w:t>
+      </w:r>
+    </w:p>
+    <w:p>
+      <w:pPr>
+        <w:spacing w:after="0" w:line="360" w:lineRule="auto"/>
+        <w:ind w:left="0" w:firstLine="0"/>
+        <w:jc w:val="left"/>
+        <w:rPr>
+          <w:rFonts w:ascii="Arial" w:hAnsi="Arial" w:cs="Arial"/>
+          <w:sz w:val="24"/>
+          <w:szCs w:val="24"/>
+        </w:rPr>
+      </w:pPr>
+      <w:r>
+        <w:rPr>
+          <w:rFonts w:ascii="Arial" w:hAnsi="Arial" w:cs="Arial"/>
+          <w:sz w:val="24"/>
+          <w:szCs w:val="24"/>
+        </w:rPr>
+        <w:t>Alumno: Diego Ezequiel Ares</w:t>
+      </w:r>
+    </w:p>
+    <w:p>
+      <w:pPr>
+        <w:spacing w:after="0" w:line="360" w:lineRule="auto"/>
+        <w:ind w:left="0" w:firstLine="0"/>
+        <w:jc w:val="left"/>
+        <w:rPr>
+          <w:rFonts w:ascii="Arial" w:hAnsi="Arial" w:cs="Arial"/>
+          <w:sz w:val="24"/>
+          <w:szCs w:val="24"/>
+        </w:rPr>
+      </w:pPr>
+    </w:p>
+    <w:p>
+      <w:pPr>
+        <w:spacing w:after="0" w:line="360" w:lineRule="auto"/>
+        <w:ind w:left="0" w:firstLine="0"/>
+        <w:jc w:val="left"/>
+        <w:rPr>
+          <w:rFonts w:ascii="Arial" w:hAnsi="Arial" w:cs="Arial"/>
+          <w:sz w:val="24"/>
+          <w:szCs w:val="24"/>
+        </w:rPr>
+      </w:pPr>
+      <w:r>
+        <w:rPr>
+          <w:rFonts w:ascii="Arial" w:hAnsi="Arial" w:cs="Arial"/>
+          <w:sz w:val="24"/>
+          <w:szCs w:val="24"/>
+        </w:rPr>
+        <w:t>Que es un Régimen Estático</w:t>
+      </w:r>
+    </w:p>
+    <w:p>
+      <w:pPr>
+        <w:spacing w:after="0" w:line="360" w:lineRule="auto"/>
+        <w:ind w:left="0" w:firstLine="0"/>
+        <w:jc w:val="left"/>
+        <w:rPr>
+          <w:rFonts w:ascii="Arial" w:hAnsi="Arial" w:cs="Arial"/>
+          <w:sz w:val="24"/>
+          <w:szCs w:val="24"/>
+        </w:rPr>
+      </w:pPr>
+      <w:r>
+        <w:rPr>
+          <w:rFonts w:ascii="Arial" w:hAnsi="Arial" w:cs="Arial"/>
+          <w:sz w:val="24"/>
+          <w:szCs w:val="24"/>
+        </w:rPr>
+        <w:t>Es un sensor que se refiere a su comportamiento cuando la variable de entrada es constante o cambia muy lentamente con el tiempo. En este régimen, se considera que todas las transiciones rápidas han pasado y el sensor ha alcanzado un estado de equilibrio donde su salida es estable y no cambia con el tiempo.</w:t>
+      </w:r>
+    </w:p>
+    <w:p>
+      <w:pPr>
+        <w:spacing w:after="0" w:line="360" w:lineRule="auto"/>
+        <w:ind w:left="0" w:firstLine="0"/>
+        <w:jc w:val="left"/>
+        <w:rPr>
+          <w:rFonts w:ascii="Arial" w:hAnsi="Arial" w:cs="Arial"/>
+          <w:sz w:val="24"/>
+          <w:szCs w:val="24"/>
+        </w:rPr>
+      </w:pPr>
+    </w:p>
+    <w:p>
+      <w:pPr>
+        <w:spacing w:after="0" w:line="360" w:lineRule="auto"/>
+        <w:ind w:left="0" w:firstLine="0"/>
+        <w:jc w:val="left"/>
+        <w:rPr>
+          <w:rFonts w:ascii="Arial" w:hAnsi="Arial" w:cs="Arial"/>
+          <w:sz w:val="24"/>
+          <w:szCs w:val="24"/>
+        </w:rPr>
+      </w:pPr>
+      <w:r>
+        <w:rPr>
+          <w:rFonts w:ascii="Arial" w:hAnsi="Arial" w:cs="Arial"/>
+          <w:sz w:val="24"/>
+          <w:szCs w:val="24"/>
+        </w:rPr>
+        <w:t>Características:</w:t>
+      </w:r>
+    </w:p>
+    <w:p>
+      <w:pPr>
+        <w:spacing w:after="0" w:line="360" w:lineRule="auto"/>
+        <w:ind w:left="0" w:firstLine="0"/>
+        <w:jc w:val="left"/>
+        <w:rPr>
+          <w:rFonts w:ascii="Arial" w:hAnsi="Arial" w:cs="Arial"/>
+          <w:sz w:val="24"/>
+          <w:szCs w:val="24"/>
+        </w:rPr>
+      </w:pPr>
+      <w:r>
+        <w:rPr>
+          <w:rFonts w:ascii="Arial" w:hAnsi="Arial" w:cs="Arial"/>
+          <w:sz w:val="24"/>
+          <w:szCs w:val="24"/>
+        </w:rPr>
+        <w:t>-Exactitud: La capacidad del sensor para proporcionar una medición cercana al valor verdadero de la variable de entrada.</w:t>
+      </w:r>
+    </w:p>
+    <w:p>
+      <w:pPr>
+        <w:spacing w:after="0" w:line="360" w:lineRule="auto"/>
+        <w:ind w:left="0" w:firstLine="0"/>
+        <w:jc w:val="left"/>
+        <w:rPr>
+          <w:rFonts w:ascii="Arial" w:hAnsi="Arial" w:cs="Arial"/>
+          <w:sz w:val="24"/>
+          <w:szCs w:val="24"/>
+        </w:rPr>
+      </w:pPr>
+      <w:r>
+        <w:rPr>
+          <w:rFonts w:ascii="Arial" w:hAnsi="Arial" w:cs="Arial"/>
+          <w:sz w:val="24"/>
+          <w:szCs w:val="24"/>
+        </w:rPr>
+        <w:t>-Error: La diferencia entre el valor medido por el sensor y el valor verdadero de la variable medida.</w:t>
+      </w:r>
+    </w:p>
+    <w:p>
+      <w:pPr>
+        <w:spacing w:after="0" w:line="360" w:lineRule="auto"/>
+        <w:ind w:left="0" w:firstLine="0"/>
+        <w:jc w:val="left"/>
+        <w:rPr>
+          <w:rFonts w:ascii="Arial" w:hAnsi="Arial" w:cs="Arial"/>
+          <w:sz w:val="24"/>
+          <w:szCs w:val="24"/>
+        </w:rPr>
+      </w:pPr>
+      <w:r>
+        <w:rPr>
+          <w:rFonts w:ascii="Arial" w:hAnsi="Arial" w:cs="Arial"/>
+          <w:sz w:val="24"/>
+          <w:szCs w:val="24"/>
+        </w:rPr>
+        <w:t>-Resolución: La mínima variación en la entrada que produce un cambio perceptible en la salida.</w:t>
+      </w:r>
+    </w:p>
+    <w:p>
+      <w:pPr>
+        <w:spacing w:after="0" w:line="360" w:lineRule="auto"/>
+        <w:ind w:left="0" w:firstLine="0"/>
+        <w:jc w:val="left"/>
+        <w:rPr>
+          <w:rFonts w:ascii="Arial" w:hAnsi="Arial" w:cs="Arial"/>
+          <w:sz w:val="24"/>
+          <w:szCs w:val="24"/>
+        </w:rPr>
+      </w:pPr>
+      <w:r>
+        <w:rPr>
+          <w:rFonts w:ascii="Arial" w:hAnsi="Arial" w:cs="Arial"/>
+          <w:sz w:val="24"/>
+          <w:szCs w:val="24"/>
+        </w:rPr>
+        <w:t>-Linealidad: La capacidad del sensor para mantener una relación lineal entre la entrada y la salida.</w:t>
+      </w:r>
+    </w:p>
+    <w:p>
+      <w:pPr>
+        <w:spacing w:after="0" w:line="360" w:lineRule="auto"/>
+        <w:ind w:left="0" w:firstLine="0"/>
+        <w:jc w:val="left"/>
+        <w:rPr>
+          <w:rFonts w:ascii="Arial" w:hAnsi="Arial" w:cs="Arial"/>
+          <w:sz w:val="24"/>
+          <w:szCs w:val="24"/>
+        </w:rPr>
+      </w:pPr>
+      <w:r>
+        <w:rPr>
+          <w:rFonts w:ascii="Arial" w:hAnsi="Arial" w:cs="Arial"/>
+          <w:sz w:val="24"/>
+          <w:szCs w:val="24"/>
+        </w:rPr>
+        <w:t>-Rango: El intervalo de valores de entrada dentro del cual el sensor puede operar correctamente.</w:t>
+      </w:r>
+    </w:p>
+    <w:p>
+      <w:pPr>
+        <w:spacing w:after="0" w:line="360" w:lineRule="auto"/>
+        <w:ind w:left="0" w:firstLine="0"/>
+        <w:jc w:val="left"/>
+        <w:rPr>
+          <w:rFonts w:ascii="Arial" w:hAnsi="Arial" w:cs="Arial"/>
+          <w:sz w:val="24"/>
+          <w:szCs w:val="24"/>
+        </w:rPr>
+      </w:pPr>
+    </w:p>
+    <w:p>
+      <w:pPr>
+        <w:spacing w:after="0" w:line="360" w:lineRule="auto"/>
+        <w:ind w:left="0" w:firstLine="0"/>
+        <w:jc w:val="left"/>
+        <w:rPr>
+          <w:rFonts w:ascii="Arial" w:hAnsi="Arial" w:cs="Arial"/>
+          <w:sz w:val="24"/>
+          <w:szCs w:val="24"/>
+        </w:rPr>
+      </w:pPr>
+      <w:r>
+        <w:rPr>
+          <w:rFonts w:ascii="Arial" w:hAnsi="Arial" w:cs="Arial"/>
+          <w:sz w:val="24"/>
+          <w:szCs w:val="24"/>
+        </w:rPr>
+        <w:t>Ejemplo:</w:t>
+      </w:r>
+    </w:p>
+    <w:p>
+      <w:pPr>
+        <w:spacing w:after="0" w:line="360" w:lineRule="auto"/>
+        <w:ind w:left="0" w:firstLine="0"/>
+        <w:jc w:val="left"/>
+        <w:rPr>
+          <w:rFonts w:ascii="Arial" w:hAnsi="Arial" w:cs="Arial"/>
+          <w:sz w:val="24"/>
+          <w:szCs w:val="24"/>
+        </w:rPr>
+      </w:pPr>
+      <w:r>
+        <w:rPr>
+          <w:rFonts w:ascii="Arial" w:hAnsi="Arial" w:cs="Arial"/>
+          <w:sz w:val="24"/>
+          <w:szCs w:val="24"/>
+        </w:rPr>
+        <w:t>Si un sensor de temperatura mide una habitación que ha alcanzado una temperatura estable de 25°C, y la salida del sensor es constante, estamos en el régimen estático.</w:t>
+      </w:r>
+    </w:p>
+    <w:p>
+      <w:pPr>
+        <w:spacing w:after="0" w:line="360" w:lineRule="auto"/>
+        <w:ind w:left="0" w:firstLine="0"/>
+        <w:jc w:val="left"/>
+        <w:rPr>
+          <w:rFonts w:ascii="Arial" w:hAnsi="Arial" w:cs="Arial"/>
+          <w:sz w:val="24"/>
+          <w:szCs w:val="24"/>
+        </w:rPr>
+      </w:pPr>
+    </w:p>
+    <w:p>
+      <w:pPr>
+        <w:spacing w:after="0" w:line="360" w:lineRule="auto"/>
+        <w:ind w:left="0" w:firstLine="0"/>
+        <w:jc w:val="left"/>
+        <w:rPr>
+          <w:rFonts w:ascii="Arial" w:hAnsi="Arial" w:cs="Arial"/>
+          <w:sz w:val="24"/>
+          <w:szCs w:val="24"/>
+        </w:rPr>
+      </w:pPr>
+    </w:p>
+    <w:p>
+      <w:pPr>
+        <w:spacing w:after="0" w:line="360" w:lineRule="auto"/>
+        <w:ind w:left="0" w:firstLine="0"/>
+        <w:jc w:val="left"/>
+        <w:rPr>
+          <w:rFonts w:ascii="Arial" w:hAnsi="Arial" w:cs="Arial"/>
+          <w:sz w:val="24"/>
+          <w:szCs w:val="24"/>
+        </w:rPr>
+      </w:pPr>
+    </w:p>
+    <w:p>
+      <w:pPr>
+        <w:spacing w:after="0" w:line="360" w:lineRule="auto"/>
+        <w:ind w:left="0" w:firstLine="0"/>
+        <w:jc w:val="left"/>
+        <w:rPr>
+          <w:rFonts w:ascii="Arial" w:hAnsi="Arial" w:cs="Arial"/>
+          <w:sz w:val="24"/>
+          <w:szCs w:val="24"/>
+        </w:rPr>
+      </w:pPr>
+    </w:p>
+    <w:p>
+      <w:pPr>
+        <w:spacing w:after="0" w:line="360" w:lineRule="auto"/>
+        <w:ind w:left="0" w:firstLine="0"/>
+        <w:jc w:val="left"/>
+        <w:rPr>
+          <w:rFonts w:ascii="Arial" w:hAnsi="Arial" w:cs="Arial"/>
+          <w:sz w:val="24"/>
+          <w:szCs w:val="24"/>
+        </w:rPr>
+      </w:pPr>
+      <w:r>
+        <w:rPr>
+          <w:rFonts w:ascii="Arial" w:hAnsi="Arial" w:cs="Arial"/>
+          <w:sz w:val="24"/>
+          <w:szCs w:val="24"/>
+        </w:rPr>
+        <w:lastRenderedPageBreak/>
+        <w:t>Que es un Régimen Transitorio</w:t>
+      </w:r>
+    </w:p>
+    <w:p>
+      <w:pPr>
+        <w:spacing w:after="0" w:line="360" w:lineRule="auto"/>
+        <w:ind w:left="0" w:firstLine="0"/>
+        <w:jc w:val="left"/>
+        <w:rPr>
+          <w:rFonts w:ascii="Arial" w:hAnsi="Arial" w:cs="Arial"/>
+          <w:sz w:val="24"/>
+          <w:szCs w:val="24"/>
+        </w:rPr>
+      </w:pPr>
+      <w:r>
+        <w:rPr>
+          <w:rFonts w:ascii="Arial" w:hAnsi="Arial" w:cs="Arial"/>
+          <w:sz w:val="24"/>
+          <w:szCs w:val="24"/>
+        </w:rPr>
+        <w:t>Se refiere al comportamiento del sensor durante el tiempo que tarda en responder a un cambio repentino en la variable de entrada. Este régimen abarca desde el momento en que la variable cambia hasta que el sensor alcanza nuevamente un estado de equilibrio (régimen estático).</w:t>
+      </w:r>
+    </w:p>
+    <w:p>
+      <w:pPr>
+        <w:spacing w:after="0" w:line="360" w:lineRule="auto"/>
+        <w:ind w:left="0" w:firstLine="0"/>
+        <w:jc w:val="left"/>
+        <w:rPr>
+          <w:rFonts w:ascii="Arial" w:hAnsi="Arial" w:cs="Arial"/>
+          <w:sz w:val="24"/>
+          <w:szCs w:val="24"/>
+        </w:rPr>
+      </w:pPr>
+    </w:p>
+    <w:p>
+      <w:pPr>
+        <w:spacing w:after="0" w:line="360" w:lineRule="auto"/>
+        <w:ind w:left="0" w:firstLine="0"/>
+        <w:jc w:val="left"/>
+        <w:rPr>
+          <w:rFonts w:ascii="Arial" w:hAnsi="Arial" w:cs="Arial"/>
+          <w:sz w:val="24"/>
+          <w:szCs w:val="24"/>
+        </w:rPr>
+      </w:pPr>
+      <w:r>
+        <w:rPr>
+          <w:rFonts w:ascii="Arial" w:hAnsi="Arial" w:cs="Arial"/>
+          <w:sz w:val="24"/>
+          <w:szCs w:val="24"/>
+        </w:rPr>
+        <w:t>Características:</w:t>
+      </w:r>
+    </w:p>
+    <w:p>
+      <w:pPr>
+        <w:spacing w:after="0" w:line="360" w:lineRule="auto"/>
+        <w:ind w:left="0" w:firstLine="0"/>
+        <w:jc w:val="left"/>
+        <w:rPr>
+          <w:rFonts w:ascii="Arial" w:hAnsi="Arial" w:cs="Arial"/>
+          <w:sz w:val="24"/>
+          <w:szCs w:val="24"/>
+        </w:rPr>
+      </w:pPr>
+      <w:r>
+        <w:rPr>
+          <w:rFonts w:ascii="Arial" w:hAnsi="Arial" w:cs="Arial"/>
+          <w:sz w:val="24"/>
+          <w:szCs w:val="24"/>
+        </w:rPr>
+        <w:t>Tiempo de Respuesta: El tiempo que tarda el sensor en llegar a un porcentaje específico del valor final (por ejemplo, al 90% de la nueva lectura) después de un cambio en la entrada.</w:t>
+      </w:r>
+    </w:p>
+    <w:p>
+      <w:pPr>
+        <w:spacing w:after="0" w:line="360" w:lineRule="auto"/>
+        <w:ind w:left="0" w:firstLine="0"/>
+        <w:jc w:val="left"/>
+        <w:rPr>
+          <w:rFonts w:ascii="Arial" w:hAnsi="Arial" w:cs="Arial"/>
+          <w:sz w:val="24"/>
+          <w:szCs w:val="24"/>
+        </w:rPr>
+      </w:pPr>
+      <w:r>
+        <w:rPr>
+          <w:rFonts w:ascii="Arial" w:hAnsi="Arial" w:cs="Arial"/>
+          <w:sz w:val="24"/>
+          <w:szCs w:val="24"/>
+        </w:rPr>
+        <w:t>Sobresalto o Overshoot: El exceso en la respuesta del sensor más allá del valor final durante el proceso de ajuste.</w:t>
+      </w:r>
+    </w:p>
+    <w:p>
+      <w:pPr>
+        <w:spacing w:after="0" w:line="360" w:lineRule="auto"/>
+        <w:ind w:left="0" w:firstLine="0"/>
+        <w:jc w:val="left"/>
+        <w:rPr>
+          <w:rFonts w:ascii="Arial" w:hAnsi="Arial" w:cs="Arial"/>
+          <w:sz w:val="24"/>
+          <w:szCs w:val="24"/>
+        </w:rPr>
+      </w:pPr>
+      <w:r>
+        <w:rPr>
+          <w:rFonts w:ascii="Arial" w:hAnsi="Arial" w:cs="Arial"/>
+          <w:sz w:val="24"/>
+          <w:szCs w:val="24"/>
+        </w:rPr>
+        <w:t>Estabilidad: La capacidad del sensor para regresar al valor final sin oscilaciones significativas.</w:t>
+      </w:r>
+    </w:p>
+    <w:p>
+      <w:pPr>
+        <w:spacing w:after="0" w:line="360" w:lineRule="auto"/>
+        <w:ind w:left="0" w:firstLine="0"/>
+        <w:jc w:val="left"/>
+        <w:rPr>
+          <w:rFonts w:ascii="Arial" w:hAnsi="Arial" w:cs="Arial"/>
+          <w:sz w:val="24"/>
+          <w:szCs w:val="24"/>
+        </w:rPr>
+      </w:pPr>
+      <w:r>
+        <w:rPr>
+          <w:rFonts w:ascii="Arial" w:hAnsi="Arial" w:cs="Arial"/>
+          <w:sz w:val="24"/>
+          <w:szCs w:val="24"/>
+        </w:rPr>
+        <w:t>Dinámica: La relación entre la velocidad de cambio de la señal de entrada y la velocidad de respuesta del sensor.</w:t>
+      </w:r>
+    </w:p>
+    <w:p>
+      <w:pPr>
+        <w:spacing w:after="0" w:line="360" w:lineRule="auto"/>
+        <w:ind w:left="0" w:firstLine="0"/>
+        <w:jc w:val="left"/>
+        <w:rPr>
+          <w:rFonts w:ascii="Arial" w:hAnsi="Arial" w:cs="Arial"/>
+          <w:sz w:val="24"/>
+          <w:szCs w:val="24"/>
+        </w:rPr>
+      </w:pPr>
+      <w:bookmarkStart w:id="0" w:name="_GoBack"/>
+      <w:bookmarkEnd w:id="0"/>
+    </w:p>
+    <w:p>
+      <w:pPr>
+        <w:spacing w:after="0" w:line="360" w:lineRule="auto"/>
+        <w:ind w:left="0" w:firstLine="0"/>
+        <w:jc w:val="left"/>
+        <w:rPr>
+          <w:rFonts w:ascii="Arial" w:hAnsi="Arial" w:cs="Arial"/>
+          <w:sz w:val="24"/>
+          <w:szCs w:val="24"/>
+        </w:rPr>
+      </w:pPr>
+      <w:r>
+        <w:rPr>
+          <w:rFonts w:ascii="Arial" w:hAnsi="Arial" w:cs="Arial"/>
+          <w:sz w:val="24"/>
+          <w:szCs w:val="24"/>
+        </w:rPr>
+        <w:t>Ejemplo:</w:t>
+      </w:r>
+    </w:p>
+    <w:p>
+      <w:pPr>
+        <w:spacing w:after="0" w:line="360" w:lineRule="auto"/>
+        <w:ind w:left="0" w:firstLine="0"/>
+        <w:jc w:val="left"/>
+        <w:rPr>
+          <w:rFonts w:ascii="Arial" w:hAnsi="Arial" w:cs="Arial"/>
+          <w:sz w:val="24"/>
+          <w:szCs w:val="24"/>
+        </w:rPr>
+      </w:pPr>
+      <w:r>
+        <w:rPr>
+          <w:rFonts w:ascii="Arial" w:hAnsi="Arial" w:cs="Arial"/>
+          <w:sz w:val="24"/>
+          <w:szCs w:val="24"/>
+        </w:rPr>
+        <w:t>Si la temperatura de la habitación cambia repentinamente de 25°C a 30°C, el sensor pasará por un régimen transitorio mientras su salida se ajusta al nuevo valor de 30°C. Durante este tiempo, la salida puede no ser estable y puede tardar unos segundos en estabilizarse.</w:t>
+      </w:r>
+    </w:p>
+    <w:p>
+      <w:pPr>
+        <w:spacing w:after="0" w:line="360" w:lineRule="auto"/>
+        <w:ind w:left="0" w:firstLine="0"/>
+        <w:jc w:val="left"/>
+        <w:rPr>
+          <w:rFonts w:ascii="Arial" w:hAnsi="Arial" w:cs="Arial"/>
+          <w:sz w:val="24"/>
+          <w:szCs w:val="24"/>
+        </w:rPr>
+      </w:pPr>
+    </w:p>
+    <w:p>
+      <w:pPr>
+        <w:spacing w:after="0" w:line="360" w:lineRule="auto"/>
+        <w:ind w:left="0" w:firstLine="0"/>
+        <w:jc w:val="left"/>
+        <w:rPr>
+          <w:rFonts w:ascii="Arial" w:hAnsi="Arial" w:cs="Arial"/>
+          <w:sz w:val="24"/>
+          <w:szCs w:val="24"/>
+        </w:rPr>
+      </w:pPr>
+      <w:r>
+        <w:rPr>
+          <w:rFonts w:ascii="Arial" w:hAnsi="Arial" w:cs="Arial"/>
+          <w:sz w:val="24"/>
+          <w:szCs w:val="24"/>
+        </w:rPr>
+        <w:t>Se relacionan entre si el Régimen Estático y el Transitorio cuando:</w:t>
+      </w:r>
+    </w:p>
+    <w:p>
+      <w:pPr>
+        <w:spacing w:after="0" w:line="360" w:lineRule="auto"/>
+        <w:ind w:left="0" w:firstLine="0"/>
+        <w:jc w:val="left"/>
+        <w:rPr>
+          <w:rFonts w:ascii="Arial" w:hAnsi="Arial" w:cs="Arial"/>
+          <w:sz w:val="24"/>
+          <w:szCs w:val="24"/>
+        </w:rPr>
+      </w:pPr>
+      <w:r>
+        <w:rPr>
+          <w:rFonts w:ascii="Arial" w:hAnsi="Arial" w:cs="Arial"/>
+          <w:sz w:val="24"/>
+          <w:szCs w:val="24"/>
+        </w:rPr>
+        <w:t>-El régimen transitorio ocurre justo después de un cambio en la variable medida. Durante este tiempo, el sensor ajusta su salida para reflejar el nuevo valor de la entrada.</w:t>
+      </w:r>
+    </w:p>
+    <w:p>
+      <w:pPr>
+        <w:spacing w:after="0" w:line="360" w:lineRule="auto"/>
+        <w:ind w:left="0" w:firstLine="0"/>
+        <w:jc w:val="left"/>
+        <w:rPr>
+          <w:rFonts w:ascii="Arial" w:hAnsi="Arial" w:cs="Arial"/>
+          <w:sz w:val="24"/>
+          <w:szCs w:val="24"/>
+        </w:rPr>
+      </w:pPr>
+      <w:r>
+        <w:rPr>
+          <w:rFonts w:ascii="Arial" w:hAnsi="Arial" w:cs="Arial"/>
+          <w:sz w:val="24"/>
+          <w:szCs w:val="24"/>
+        </w:rPr>
+        <w:t>-El régimen estático es alcanzado una vez que el sensor ha terminado de ajustar su salida y la lectura es estable.</w:t>
+      </w:r>
+    </w:p>
+    <w:p>
+      <w:pPr>
+        <w:spacing w:after="0" w:line="360" w:lineRule="auto"/>
+        <w:ind w:left="0" w:firstLine="0"/>
+        <w:jc w:val="left"/>
+        <w:rPr>
+          <w:rFonts w:ascii="Arial" w:hAnsi="Arial" w:cs="Arial"/>
+          <w:sz w:val="24"/>
+          <w:szCs w:val="24"/>
+        </w:rPr>
+      </w:pPr>
+      <w:r>
+        <w:rPr>
+          <w:rFonts w:ascii="Arial" w:hAnsi="Arial" w:cs="Arial"/>
+          <w:sz w:val="24"/>
+          <w:szCs w:val="24"/>
+        </w:rPr>
+        <w:t>.</w:t>
       </w:r>
     </w:p>
     <w:p>
@@ -994,69 +1476,7 @@
           <w:sz w:val="24"/>
           <w:szCs w:val="24"/>
         </w:rPr>
-        <w:t>De ejemplo de las características de 1 sensor real, por ejemplo (temperatura, presión, humedad, aceleración</w:t>
-      </w:r>
-      <w:r>
-        <w:rPr>
-          <w:rFonts w:ascii="Arial" w:hAnsi="Arial" w:cs="Arial"/>
-          <w:sz w:val="24"/>
-          <w:szCs w:val="24"/>
-        </w:rPr>
-        <w:t xml:space="preserve">, posición, color, distancia; </w:t>
-      </w:r>
-      <w:proofErr w:type="spellStart"/>
-      <w:r>
-        <w:rPr>
-          <w:rFonts w:ascii="Arial" w:hAnsi="Arial" w:cs="Arial"/>
-          <w:sz w:val="24"/>
-          <w:szCs w:val="24"/>
-        </w:rPr>
-        <w:t>etc</w:t>
-      </w:r>
-      <w:proofErr w:type="spellEnd"/>
-      <w:r>
-        <w:rPr>
-          <w:rFonts w:ascii="Arial" w:hAnsi="Arial" w:cs="Arial"/>
-          <w:sz w:val="24"/>
-          <w:szCs w:val="24"/>
-        </w:rPr>
-        <w:t>)</w:t>
-      </w:r>
-      <w:proofErr w:type="gramStart"/>
-      <w:r>
-        <w:rPr>
-          <w:rFonts w:ascii="Arial" w:hAnsi="Arial" w:cs="Arial"/>
-          <w:sz w:val="24"/>
-          <w:szCs w:val="24"/>
-        </w:rPr>
-        <w:t>.(</w:t>
-      </w:r>
-      <w:proofErr w:type="gramEnd"/>
-      <w:r>
-        <w:rPr>
-          <w:rFonts w:ascii="Arial" w:hAnsi="Arial" w:cs="Arial"/>
-          <w:sz w:val="24"/>
-          <w:szCs w:val="24"/>
-        </w:rPr>
-        <w:t xml:space="preserve">Buscar el </w:t>
-      </w:r>
-      <w:proofErr w:type="spellStart"/>
-      <w:r>
-        <w:rPr>
-          <w:rFonts w:ascii="Arial" w:hAnsi="Arial" w:cs="Arial"/>
-          <w:sz w:val="24"/>
-          <w:szCs w:val="24"/>
-        </w:rPr>
-        <w:t>datasheet</w:t>
-      </w:r>
-      <w:proofErr w:type="spellEnd"/>
-      <w:r>
-        <w:rPr>
-          <w:rFonts w:ascii="Arial" w:hAnsi="Arial" w:cs="Arial"/>
-          <w:sz w:val="24"/>
-          <w:szCs w:val="24"/>
-        </w:rPr>
-        <w:t xml:space="preserve"> de un sensor real y copiar tabla de características). A modo de ejemplo, propongo el sensor de Temperatura y Humedad DHT22. </w:t>
+        <w:t xml:space="preserve">De ejemplo de las características de 1 sensor real, por ejemplo (temperatura, presión, humedad, aceleración, posición, color, distancia; etc).(Buscar el datasheet de un sensor real y copiar tabla de características). A modo de ejemplo, propongo el sensor de Temperatura y Humedad DHT22. </w:t>
       </w:r>
     </w:p>
     <w:p>
@@ -1113,7 +1533,6 @@
         <w:tblCellMar>
           <w:top w:w="19" w:type="dxa"/>
           <w:left w:w="35" w:type="dxa"/>
-          <w:bottom w:w="0" w:type="dxa"/>
           <w:right w:w="89" w:type="dxa"/>
         </w:tblCellMar>
         <w:tblLook w:val="04A0" w:firstRow="1" w:lastRow="0" w:firstColumn="1" w:lastColumn="0" w:noHBand="0" w:noVBand="1"/>
@@ -1170,21 +1589,12 @@
               <w:ind w:left="74" w:firstLine="0"/>
               <w:jc w:val="center"/>
             </w:pPr>
-            <w:proofErr w:type="spellStart"/>
             <w:r>
               <w:rPr>
                 <w:b/>
                 <w:color w:val="212529"/>
               </w:rPr>
-              <w:t>Item</w:t>
-            </w:r>
-            <w:proofErr w:type="spellEnd"/>
-            <w:r>
-              <w:rPr>
-                <w:b/>
-                <w:color w:val="212529"/>
-              </w:rPr>
-              <w:t xml:space="preserve"> </w:t>
+              <w:t xml:space="preserve">Item </w:t>
             </w:r>
           </w:p>
         </w:tc>
@@ -1437,19 +1847,11 @@
               <w:spacing w:after="0" w:line="259" w:lineRule="auto"/>
               <w:ind w:left="0" w:firstLine="0"/>
             </w:pPr>
-            <w:proofErr w:type="gramStart"/>
             <w:r>
               <w:rPr>
                 <w:color w:val="212529"/>
               </w:rPr>
-              <w:t>humedad</w:t>
-            </w:r>
-            <w:proofErr w:type="gramEnd"/>
-            <w:r>
-              <w:rPr>
-                <w:color w:val="212529"/>
-              </w:rPr>
-              <w:t xml:space="preserve"> + -2% HR (Máx. + -5% HR); temperatura &lt;+ - </w:t>
+              <w:t xml:space="preserve">humedad + -2% HR (Máx. + -5% HR); temperatura &lt;+ - </w:t>
             </w:r>
           </w:p>
           <w:p>
@@ -1518,19 +1920,11 @@
               <w:spacing w:after="0" w:line="259" w:lineRule="auto"/>
               <w:ind w:left="0" w:firstLine="0"/>
             </w:pPr>
-            <w:proofErr w:type="spellStart"/>
             <w:r>
               <w:rPr>
                 <w:color w:val="212529"/>
               </w:rPr>
-              <w:t>Repetibilidad</w:t>
-            </w:r>
-            <w:proofErr w:type="spellEnd"/>
-            <w:r>
-              <w:rPr>
-                <w:color w:val="212529"/>
-              </w:rPr>
-              <w:t xml:space="preserve"> </w:t>
+              <w:t xml:space="preserve">Repetibilidad </w:t>
             </w:r>
           </w:p>
         </w:tc>
@@ -1764,7 +2158,6 @@
         <w:ind w:left="0" w:firstLine="0"/>
       </w:pPr>
       <w:r>
-        <w:lastRenderedPageBreak/>
         <w:t xml:space="preserve"> </w:t>
       </w:r>
     </w:p>
@@ -1834,6 +2227,7 @@
           <w:sz w:val="24"/>
           <w:szCs w:val="24"/>
         </w:rPr>
+        <w:lastRenderedPageBreak/>
         <w:t xml:space="preserve">El dht22 usa únicamente tres de los cuatro pines para funcionar, en la siguiente imagen se muestran la distribución: </w:t>
       </w:r>
     </w:p>
@@ -1846,6 +2240,7 @@
       <w:r>
         <w:rPr>
           <w:noProof/>
+          <w:lang w:val="en-US" w:eastAsia="en-US"/>
         </w:rPr>
         <w:drawing>
           <wp:anchor distT="0" distB="0" distL="114300" distR="114300" simplePos="0" relativeHeight="251659264" behindDoc="0" locked="0" layoutInCell="1" allowOverlap="0" wp14:anchorId="340B72DC" wp14:editId="36423BC3">
@@ -2086,25 +2481,7 @@
           <w:sz w:val="24"/>
           <w:szCs w:val="24"/>
         </w:rPr>
-        <w:t xml:space="preserve">Esta es la conexión básica que se requiere para el dht22 a un microcontrolador o a un </w:t>
-      </w:r>
-      <w:proofErr w:type="spellStart"/>
-      <w:r>
-        <w:rPr>
-          <w:rFonts w:ascii="Arial" w:hAnsi="Arial" w:cs="Arial"/>
-          <w:sz w:val="24"/>
-          <w:szCs w:val="24"/>
-        </w:rPr>
-        <w:t>arduino</w:t>
-      </w:r>
-      <w:proofErr w:type="spellEnd"/>
-      <w:r>
-        <w:rPr>
-          <w:rFonts w:ascii="Arial" w:hAnsi="Arial" w:cs="Arial"/>
-          <w:sz w:val="24"/>
-          <w:szCs w:val="24"/>
-        </w:rPr>
-        <w:t xml:space="preserve">. </w:t>
+        <w:t xml:space="preserve">Esta es la conexión básica que se requiere para el dht22 a un microcontrolador o a un arduino. </w:t>
       </w:r>
     </w:p>
     <w:p>
@@ -2208,6 +2585,7 @@
       <w:r>
         <w:rPr>
           <w:noProof/>
+          <w:lang w:val="en-US" w:eastAsia="en-US"/>
         </w:rPr>
         <w:lastRenderedPageBreak/>
         <w:drawing>
@@ -2309,15 +2687,7 @@
           <w:sz w:val="24"/>
           <w:szCs w:val="24"/>
         </w:rPr>
-        <w:t>Un sensor de temperatura, que tiene un rango de medida de 20-25</w:t>
-      </w:r>
-      <w:r>
-        <w:rPr>
-          <w:rFonts w:ascii="Arial" w:hAnsi="Arial" w:cs="Arial"/>
-          <w:sz w:val="24"/>
-          <w:szCs w:val="24"/>
-        </w:rPr>
-        <w:t xml:space="preserve">0 °C, entrega una lectura de 55 °C. Especificar el error en la lectura si la exactitud se expresa de las siguientes formas, indicando el rango de medición en cada caso. </w:t>
+        <w:t xml:space="preserve">Un sensor de temperatura, que tiene un rango de medida de 20-250 °C, entrega una lectura de 55 °C. Especificar el error en la lectura si la exactitud se expresa de las siguientes formas, indicando el rango de medición en cada caso. </w:t>
       </w:r>
     </w:p>
     <w:p>
@@ -2522,15 +2892,7 @@
           <w:szCs w:val="24"/>
         </w:rPr>
         <w:lastRenderedPageBreak/>
-        <w:t>Durante el diseño de un equipo de control de temperatura se ensayan cuatro sensores A, B, C y D. Cada uno de estos sensores fue probado tomando cinco lecturas mientras se mantenía una temperatura constante de 18°C, dando como resul</w:t>
-      </w:r>
-      <w:r>
-        <w:rPr>
-          <w:rFonts w:ascii="Arial" w:hAnsi="Arial" w:cs="Arial"/>
-          <w:sz w:val="24"/>
-          <w:szCs w:val="24"/>
-        </w:rPr>
-        <w:t xml:space="preserve">tado los datos consignados en la tabla. </w:t>
+        <w:t xml:space="preserve">Durante el diseño de un equipo de control de temperatura se ensayan cuatro sensores A, B, C y D. Cada uno de estos sensores fue probado tomando cinco lecturas mientras se mantenía una temperatura constante de 18°C, dando como resultado los datos consignados en la tabla. </w:t>
       </w:r>
     </w:p>
     <w:p>
@@ -2560,6 +2922,7 @@
           <w:noProof/>
           <w:sz w:val="24"/>
           <w:szCs w:val="24"/>
+          <w:lang w:val="en-US" w:eastAsia="en-US"/>
         </w:rPr>
         <mc:AlternateContent>
           <mc:Choice Requires="wpg">
@@ -3927,14 +4290,7 @@
                       <w:rStyle w:val="katex-mathml"/>
                       <w:rFonts w:ascii="Cambria Math" w:hAnsi="Arial" w:cs="Arial"/>
                     </w:rPr>
-                    <m:t>|</m:t>
-                  </m:r>
-                  <m:r>
-                    <w:rPr>
-                      <w:rStyle w:val="katex-mathml"/>
-                      <w:rFonts w:ascii="Cambria Math" w:hAnsi="Arial" w:cs="Arial"/>
-                    </w:rPr>
-                    <m:t>x</m:t>
+                    <m:t>|x</m:t>
                   </m:r>
                 </m:e>
                 <m:sub>
@@ -6280,8 +6636,6 @@
           <w:szCs w:val="24"/>
         </w:rPr>
       </w:pPr>
-      <w:bookmarkStart w:id="0" w:name="_GoBack"/>
-      <w:bookmarkEnd w:id="0"/>
     </w:p>
     <w:p>
       <w:pPr>
@@ -6321,6 +6675,7 @@
           <w:noProof/>
           <w:sz w:val="24"/>
           <w:szCs w:val="24"/>
+          <w:lang w:val="en-US" w:eastAsia="en-US"/>
         </w:rPr>
         <mc:AlternateContent>
           <mc:Choice Requires="wpg">
@@ -6663,27 +7018,7 @@
           <w:sz w:val="24"/>
           <w:szCs w:val="24"/>
         </w:rPr>
-        <w:t>¿</w:t>
-      </w:r>
-      <w:proofErr w:type="spellStart"/>
-      <w:proofErr w:type="gramStart"/>
-      <w:r>
-        <w:rPr>
-          <w:rFonts w:ascii="Arial" w:hAnsi="Arial" w:cs="Arial"/>
-          <w:sz w:val="24"/>
-          <w:szCs w:val="24"/>
-        </w:rPr>
-        <w:t>Porqué</w:t>
-      </w:r>
-      <w:proofErr w:type="spellEnd"/>
-      <w:proofErr w:type="gramEnd"/>
-      <w:r>
-        <w:rPr>
-          <w:rFonts w:ascii="Arial" w:hAnsi="Arial" w:cs="Arial"/>
-          <w:sz w:val="24"/>
-          <w:szCs w:val="24"/>
-        </w:rPr>
-        <w:t xml:space="preserve"> es conveniente que un sensor tenga una respuesta lineal? </w:t>
+        <w:t xml:space="preserve">¿Porqué es conveniente que un sensor tenga una respuesta lineal? </w:t>
       </w:r>
     </w:p>
     <w:p>
@@ -6827,7 +7162,7 @@
 </file>
 
 <file path=word/endnotes.xml><?xml version="1.0" encoding="utf-8"?>
-<w:endnotes xmlns:wpc="http://schemas.microsoft.com/office/word/2010/wordprocessingCanvas" xmlns:mc="http://schemas.openxmlformats.org/markup-compatibility/2006" xmlns:o="urn:schemas-microsoft-com:office:office" xmlns:r="http://schemas.openxmlformats.org/officeDocument/2006/relationships" xmlns:m="http://schemas.openxmlformats.org/officeDocument/2006/math" xmlns:v="urn:schemas-microsoft-com:vml" xmlns:wp14="http://schemas.microsoft.com/office/word/2010/wordprocessingDrawing" xmlns:wp="http://schemas.openxmlformats.org/drawingml/2006/wordprocessingDrawing" xmlns:w10="urn:schemas-microsoft-com:office:word" xmlns:w="http://schemas.openxmlformats.org/wordprocessingml/2006/main" xmlns:w14="http://schemas.microsoft.com/office/word/2010/wordml" xmlns:w15="http://schemas.microsoft.com/office/word/2012/wordml" xmlns:wpg="http://schemas.microsoft.com/office/word/2010/wordprocessingGroup" xmlns:wpi="http://schemas.microsoft.com/office/word/2010/wordprocessingInk" xmlns:wne="http://schemas.microsoft.com/office/word/2006/wordml" xmlns:wps="http://schemas.microsoft.com/office/word/2010/wordprocessingShape" mc:Ignorable="w14 w15 wp14">
+<w:endnotes xmlns:wpc="http://schemas.microsoft.com/office/word/2010/wordprocessingCanvas" xmlns:cx="http://schemas.microsoft.com/office/drawing/2014/chartex" xmlns:mc="http://schemas.openxmlformats.org/markup-compatibility/2006" xmlns:o="urn:schemas-microsoft-com:office:office" xmlns:r="http://schemas.openxmlformats.org/officeDocument/2006/relationships" xmlns:m="http://schemas.openxmlformats.org/officeDocument/2006/math" xmlns:v="urn:schemas-microsoft-com:vml" xmlns:wp14="http://schemas.microsoft.com/office/word/2010/wordprocessingDrawing" xmlns:wp="http://schemas.openxmlformats.org/drawingml/2006/wordprocessingDrawing" xmlns:w10="urn:schemas-microsoft-com:office:word" xmlns:w="http://schemas.openxmlformats.org/wordprocessingml/2006/main" xmlns:w14="http://schemas.microsoft.com/office/word/2010/wordml" xmlns:w15="http://schemas.microsoft.com/office/word/2012/wordml" xmlns:w16se="http://schemas.microsoft.com/office/word/2015/wordml/symex" xmlns:wpg="http://schemas.microsoft.com/office/word/2010/wordprocessingGroup" xmlns:wpi="http://schemas.microsoft.com/office/word/2010/wordprocessingInk" xmlns:wne="http://schemas.microsoft.com/office/word/2006/wordml" xmlns:wps="http://schemas.microsoft.com/office/word/2010/wordprocessingShape" mc:Ignorable="w14 w15 w16se wp14">
   <w:endnote w:type="separator" w:id="-1">
     <w:p>
       <w:pPr>
@@ -6852,7 +7187,7 @@
 </file>
 
 <file path=word/footer1.xml><?xml version="1.0" encoding="utf-8"?>
-<w:ftr xmlns:wpc="http://schemas.microsoft.com/office/word/2010/wordprocessingCanvas" xmlns:mc="http://schemas.openxmlformats.org/markup-compatibility/2006" xmlns:o="urn:schemas-microsoft-com:office:office" xmlns:r="http://schemas.openxmlformats.org/officeDocument/2006/relationships" xmlns:m="http://schemas.openxmlformats.org/officeDocument/2006/math" xmlns:v="urn:schemas-microsoft-com:vml" xmlns:wp14="http://schemas.microsoft.com/office/word/2010/wordprocessingDrawing" xmlns:wp="http://schemas.openxmlformats.org/drawingml/2006/wordprocessingDrawing" xmlns:w10="urn:schemas-microsoft-com:office:word" xmlns:w="http://schemas.openxmlformats.org/wordprocessingml/2006/main" xmlns:w14="http://schemas.microsoft.com/office/word/2010/wordml" xmlns:w15="http://schemas.microsoft.com/office/word/2012/wordml" xmlns:wpg="http://schemas.microsoft.com/office/word/2010/wordprocessingGroup" xmlns:wpi="http://schemas.microsoft.com/office/word/2010/wordprocessingInk" xmlns:wne="http://schemas.microsoft.com/office/word/2006/wordml" xmlns:wps="http://schemas.microsoft.com/office/word/2010/wordprocessingShape" mc:Ignorable="w14 w15 wp14">
+<w:ftr xmlns:wpc="http://schemas.microsoft.com/office/word/2010/wordprocessingCanvas" xmlns:cx="http://schemas.microsoft.com/office/drawing/2014/chartex" xmlns:mc="http://schemas.openxmlformats.org/markup-compatibility/2006" xmlns:o="urn:schemas-microsoft-com:office:office" xmlns:r="http://schemas.openxmlformats.org/officeDocument/2006/relationships" xmlns:m="http://schemas.openxmlformats.org/officeDocument/2006/math" xmlns:v="urn:schemas-microsoft-com:vml" xmlns:wp14="http://schemas.microsoft.com/office/word/2010/wordprocessingDrawing" xmlns:wp="http://schemas.openxmlformats.org/drawingml/2006/wordprocessingDrawing" xmlns:w10="urn:schemas-microsoft-com:office:word" xmlns:w="http://schemas.openxmlformats.org/wordprocessingml/2006/main" xmlns:w14="http://schemas.microsoft.com/office/word/2010/wordml" xmlns:w15="http://schemas.microsoft.com/office/word/2012/wordml" xmlns:w16se="http://schemas.microsoft.com/office/word/2015/wordml/symex" xmlns:wpg="http://schemas.microsoft.com/office/word/2010/wordprocessingGroup" xmlns:wpi="http://schemas.microsoft.com/office/word/2010/wordprocessingInk" xmlns:wne="http://schemas.microsoft.com/office/word/2006/wordml" xmlns:wps="http://schemas.microsoft.com/office/word/2010/wordprocessingShape" mc:Ignorable="w14 w15 w16se wp14">
   <w:p>
     <w:pPr>
       <w:spacing w:after="0" w:line="259" w:lineRule="auto"/>
@@ -6862,6 +7197,7 @@
     <w:r>
       <w:rPr>
         <w:noProof/>
+        <w:lang w:val="en-US" w:eastAsia="en-US"/>
       </w:rPr>
       <w:drawing>
         <wp:anchor distT="0" distB="0" distL="114300" distR="114300" simplePos="0" relativeHeight="251658240" behindDoc="0" locked="0" layoutInCell="1" allowOverlap="0">
@@ -6913,7 +7249,7 @@
 </file>
 
 <file path=word/footer2.xml><?xml version="1.0" encoding="utf-8"?>
-<w:ftr xmlns:wpc="http://schemas.microsoft.com/office/word/2010/wordprocessingCanvas" xmlns:mc="http://schemas.openxmlformats.org/markup-compatibility/2006" xmlns:o="urn:schemas-microsoft-com:office:office" xmlns:r="http://schemas.openxmlformats.org/officeDocument/2006/relationships" xmlns:m="http://schemas.openxmlformats.org/officeDocument/2006/math" xmlns:v="urn:schemas-microsoft-com:vml" xmlns:wp14="http://schemas.microsoft.com/office/word/2010/wordprocessingDrawing" xmlns:wp="http://schemas.openxmlformats.org/drawingml/2006/wordprocessingDrawing" xmlns:w10="urn:schemas-microsoft-com:office:word" xmlns:w="http://schemas.openxmlformats.org/wordprocessingml/2006/main" xmlns:w14="http://schemas.microsoft.com/office/word/2010/wordml" xmlns:w15="http://schemas.microsoft.com/office/word/2012/wordml" xmlns:wpg="http://schemas.microsoft.com/office/word/2010/wordprocessingGroup" xmlns:wpi="http://schemas.microsoft.com/office/word/2010/wordprocessingInk" xmlns:wne="http://schemas.microsoft.com/office/word/2006/wordml" xmlns:wps="http://schemas.microsoft.com/office/word/2010/wordprocessingShape" mc:Ignorable="w14 w15 wp14">
+<w:ftr xmlns:wpc="http://schemas.microsoft.com/office/word/2010/wordprocessingCanvas" xmlns:cx="http://schemas.microsoft.com/office/drawing/2014/chartex" xmlns:mc="http://schemas.openxmlformats.org/markup-compatibility/2006" xmlns:o="urn:schemas-microsoft-com:office:office" xmlns:r="http://schemas.openxmlformats.org/officeDocument/2006/relationships" xmlns:m="http://schemas.openxmlformats.org/officeDocument/2006/math" xmlns:v="urn:schemas-microsoft-com:vml" xmlns:wp14="http://schemas.microsoft.com/office/word/2010/wordprocessingDrawing" xmlns:wp="http://schemas.openxmlformats.org/drawingml/2006/wordprocessingDrawing" xmlns:w10="urn:schemas-microsoft-com:office:word" xmlns:w="http://schemas.openxmlformats.org/wordprocessingml/2006/main" xmlns:w14="http://schemas.microsoft.com/office/word/2010/wordml" xmlns:w15="http://schemas.microsoft.com/office/word/2012/wordml" xmlns:w16se="http://schemas.microsoft.com/office/word/2015/wordml/symex" xmlns:wpg="http://schemas.microsoft.com/office/word/2010/wordprocessingGroup" xmlns:wpi="http://schemas.microsoft.com/office/word/2010/wordprocessingInk" xmlns:wne="http://schemas.microsoft.com/office/word/2006/wordml" xmlns:wps="http://schemas.microsoft.com/office/word/2010/wordprocessingShape" mc:Ignorable="w14 w15 w16se wp14">
   <w:p>
     <w:pPr>
       <w:spacing w:after="0" w:line="259" w:lineRule="auto"/>
@@ -6923,6 +7259,7 @@
     <w:r>
       <w:rPr>
         <w:noProof/>
+        <w:lang w:val="en-US" w:eastAsia="en-US"/>
       </w:rPr>
       <w:drawing>
         <wp:anchor distT="0" distB="0" distL="114300" distR="114300" simplePos="0" relativeHeight="251659264" behindDoc="0" locked="0" layoutInCell="1" allowOverlap="0">
@@ -6974,7 +7311,7 @@
 </file>
 
 <file path=word/footer3.xml><?xml version="1.0" encoding="utf-8"?>
-<w:ftr xmlns:wpc="http://schemas.microsoft.com/office/word/2010/wordprocessingCanvas" xmlns:mc="http://schemas.openxmlformats.org/markup-compatibility/2006" xmlns:o="urn:schemas-microsoft-com:office:office" xmlns:r="http://schemas.openxmlformats.org/officeDocument/2006/relationships" xmlns:m="http://schemas.openxmlformats.org/officeDocument/2006/math" xmlns:v="urn:schemas-microsoft-com:vml" xmlns:wp14="http://schemas.microsoft.com/office/word/2010/wordprocessingDrawing" xmlns:wp="http://schemas.openxmlformats.org/drawingml/2006/wordprocessingDrawing" xmlns:w10="urn:schemas-microsoft-com:office:word" xmlns:w="http://schemas.openxmlformats.org/wordprocessingml/2006/main" xmlns:w14="http://schemas.microsoft.com/office/word/2010/wordml" xmlns:w15="http://schemas.microsoft.com/office/word/2012/wordml" xmlns:wpg="http://schemas.microsoft.com/office/word/2010/wordprocessingGroup" xmlns:wpi="http://schemas.microsoft.com/office/word/2010/wordprocessingInk" xmlns:wne="http://schemas.microsoft.com/office/word/2006/wordml" xmlns:wps="http://schemas.microsoft.com/office/word/2010/wordprocessingShape" mc:Ignorable="w14 w15 wp14">
+<w:ftr xmlns:wpc="http://schemas.microsoft.com/office/word/2010/wordprocessingCanvas" xmlns:cx="http://schemas.microsoft.com/office/drawing/2014/chartex" xmlns:mc="http://schemas.openxmlformats.org/markup-compatibility/2006" xmlns:o="urn:schemas-microsoft-com:office:office" xmlns:r="http://schemas.openxmlformats.org/officeDocument/2006/relationships" xmlns:m="http://schemas.openxmlformats.org/officeDocument/2006/math" xmlns:v="urn:schemas-microsoft-com:vml" xmlns:wp14="http://schemas.microsoft.com/office/word/2010/wordprocessingDrawing" xmlns:wp="http://schemas.openxmlformats.org/drawingml/2006/wordprocessingDrawing" xmlns:w10="urn:schemas-microsoft-com:office:word" xmlns:w="http://schemas.openxmlformats.org/wordprocessingml/2006/main" xmlns:w14="http://schemas.microsoft.com/office/word/2010/wordml" xmlns:w15="http://schemas.microsoft.com/office/word/2012/wordml" xmlns:w16se="http://schemas.microsoft.com/office/word/2015/wordml/symex" xmlns:wpg="http://schemas.microsoft.com/office/word/2010/wordprocessingGroup" xmlns:wpi="http://schemas.microsoft.com/office/word/2010/wordprocessingInk" xmlns:wne="http://schemas.microsoft.com/office/word/2006/wordml" xmlns:wps="http://schemas.microsoft.com/office/word/2010/wordprocessingShape" mc:Ignorable="w14 w15 w16se wp14">
   <w:p>
     <w:pPr>
       <w:spacing w:after="0" w:line="259" w:lineRule="auto"/>
@@ -6984,6 +7321,7 @@
     <w:r>
       <w:rPr>
         <w:noProof/>
+        <w:lang w:val="en-US" w:eastAsia="en-US"/>
       </w:rPr>
       <w:drawing>
         <wp:anchor distT="0" distB="0" distL="114300" distR="114300" simplePos="0" relativeHeight="251660288" behindDoc="0" locked="0" layoutInCell="1" allowOverlap="0">
@@ -7035,7 +7373,7 @@
 </file>
 
 <file path=word/footnotes.xml><?xml version="1.0" encoding="utf-8"?>
-<w:footnotes xmlns:wpc="http://schemas.microsoft.com/office/word/2010/wordprocessingCanvas" xmlns:mc="http://schemas.openxmlformats.org/markup-compatibility/2006" xmlns:o="urn:schemas-microsoft-com:office:office" xmlns:r="http://schemas.openxmlformats.org/officeDocument/2006/relationships" xmlns:m="http://schemas.openxmlformats.org/officeDocument/2006/math" xmlns:v="urn:schemas-microsoft-com:vml" xmlns:wp14="http://schemas.microsoft.com/office/word/2010/wordprocessingDrawing" xmlns:wp="http://schemas.openxmlformats.org/drawingml/2006/wordprocessingDrawing" xmlns:w10="urn:schemas-microsoft-com:office:word" xmlns:w="http://schemas.openxmlformats.org/wordprocessingml/2006/main" xmlns:w14="http://schemas.microsoft.com/office/word/2010/wordml" xmlns:w15="http://schemas.microsoft.com/office/word/2012/wordml" xmlns:wpg="http://schemas.microsoft.com/office/word/2010/wordprocessingGroup" xmlns:wpi="http://schemas.microsoft.com/office/word/2010/wordprocessingInk" xmlns:wne="http://schemas.microsoft.com/office/word/2006/wordml" xmlns:wps="http://schemas.microsoft.com/office/word/2010/wordprocessingShape" mc:Ignorable="w14 w15 wp14">
+<w:footnotes xmlns:wpc="http://schemas.microsoft.com/office/word/2010/wordprocessingCanvas" xmlns:cx="http://schemas.microsoft.com/office/drawing/2014/chartex" xmlns:mc="http://schemas.openxmlformats.org/markup-compatibility/2006" xmlns:o="urn:schemas-microsoft-com:office:office" xmlns:r="http://schemas.openxmlformats.org/officeDocument/2006/relationships" xmlns:m="http://schemas.openxmlformats.org/officeDocument/2006/math" xmlns:v="urn:schemas-microsoft-com:vml" xmlns:wp14="http://schemas.microsoft.com/office/word/2010/wordprocessingDrawing" xmlns:wp="http://schemas.openxmlformats.org/drawingml/2006/wordprocessingDrawing" xmlns:w10="urn:schemas-microsoft-com:office:word" xmlns:w="http://schemas.openxmlformats.org/wordprocessingml/2006/main" xmlns:w14="http://schemas.microsoft.com/office/word/2010/wordml" xmlns:w15="http://schemas.microsoft.com/office/word/2012/wordml" xmlns:w16se="http://schemas.microsoft.com/office/word/2015/wordml/symex" xmlns:wpg="http://schemas.microsoft.com/office/word/2010/wordprocessingGroup" xmlns:wpi="http://schemas.microsoft.com/office/word/2010/wordprocessingInk" xmlns:wne="http://schemas.microsoft.com/office/word/2006/wordml" xmlns:wps="http://schemas.microsoft.com/office/word/2010/wordprocessingShape" mc:Ignorable="w14 w15 w16se wp14">
   <w:footnote w:type="separator" w:id="-1">
     <w:p>
       <w:pPr>
@@ -7060,7 +7398,7 @@
 </file>
 
 <file path=word/header1.xml><?xml version="1.0" encoding="utf-8"?>
-<w:hdr xmlns:wpc="http://schemas.microsoft.com/office/word/2010/wordprocessingCanvas" xmlns:mc="http://schemas.openxmlformats.org/markup-compatibility/2006" xmlns:o="urn:schemas-microsoft-com:office:office" xmlns:r="http://schemas.openxmlformats.org/officeDocument/2006/relationships" xmlns:m="http://schemas.openxmlformats.org/officeDocument/2006/math" xmlns:v="urn:schemas-microsoft-com:vml" xmlns:wp14="http://schemas.microsoft.com/office/word/2010/wordprocessingDrawing" xmlns:wp="http://schemas.openxmlformats.org/drawingml/2006/wordprocessingDrawing" xmlns:w10="urn:schemas-microsoft-com:office:word" xmlns:w="http://schemas.openxmlformats.org/wordprocessingml/2006/main" xmlns:w14="http://schemas.microsoft.com/office/word/2010/wordml" xmlns:w15="http://schemas.microsoft.com/office/word/2012/wordml" xmlns:wpg="http://schemas.microsoft.com/office/word/2010/wordprocessingGroup" xmlns:wpi="http://schemas.microsoft.com/office/word/2010/wordprocessingInk" xmlns:wne="http://schemas.microsoft.com/office/word/2006/wordml" xmlns:wps="http://schemas.microsoft.com/office/word/2010/wordprocessingShape" mc:Ignorable="w14 w15 wp14">
+<w:hdr xmlns:wpc="http://schemas.microsoft.com/office/word/2010/wordprocessingCanvas" xmlns:cx="http://schemas.microsoft.com/office/drawing/2014/chartex" xmlns:mc="http://schemas.openxmlformats.org/markup-compatibility/2006" xmlns:o="urn:schemas-microsoft-com:office:office" xmlns:r="http://schemas.openxmlformats.org/officeDocument/2006/relationships" xmlns:m="http://schemas.openxmlformats.org/officeDocument/2006/math" xmlns:v="urn:schemas-microsoft-com:vml" xmlns:wp14="http://schemas.microsoft.com/office/word/2010/wordprocessingDrawing" xmlns:wp="http://schemas.openxmlformats.org/drawingml/2006/wordprocessingDrawing" xmlns:w10="urn:schemas-microsoft-com:office:word" xmlns:w="http://schemas.openxmlformats.org/wordprocessingml/2006/main" xmlns:w14="http://schemas.microsoft.com/office/word/2010/wordml" xmlns:w15="http://schemas.microsoft.com/office/word/2012/wordml" xmlns:w16se="http://schemas.microsoft.com/office/word/2015/wordml/symex" xmlns:wpg="http://schemas.microsoft.com/office/word/2010/wordprocessingGroup" xmlns:wpi="http://schemas.microsoft.com/office/word/2010/wordprocessingInk" xmlns:wne="http://schemas.microsoft.com/office/word/2006/wordml" xmlns:wps="http://schemas.microsoft.com/office/word/2010/wordprocessingShape" mc:Ignorable="w14 w15 w16se wp14">
   <w:p>
     <w:pPr>
       <w:spacing w:after="0" w:line="259" w:lineRule="auto"/>
@@ -7072,14 +7410,7 @@
         <w:color w:val="00A8E3"/>
         <w:sz w:val="19"/>
       </w:rPr>
-      <w:t>ISPC /</w:t>
-    </w:r>
-    <w:r>
-      <w:rPr>
-        <w:color w:val="00A8E3"/>
-        <w:sz w:val="19"/>
-      </w:rPr>
-      <w:t xml:space="preserve"> Tecnicatura Superior en Telecomunicaciones</w:t>
+      <w:t>ISPC / Tecnicatura Superior en Telecomunicaciones</w:t>
     </w:r>
     <w:r>
       <w:t xml:space="preserve"> </w:t>
@@ -7089,7 +7420,7 @@
 </file>
 
 <file path=word/header2.xml><?xml version="1.0" encoding="utf-8"?>
-<w:hdr xmlns:wpc="http://schemas.microsoft.com/office/word/2010/wordprocessingCanvas" xmlns:mc="http://schemas.openxmlformats.org/markup-compatibility/2006" xmlns:o="urn:schemas-microsoft-com:office:office" xmlns:r="http://schemas.openxmlformats.org/officeDocument/2006/relationships" xmlns:m="http://schemas.openxmlformats.org/officeDocument/2006/math" xmlns:v="urn:schemas-microsoft-com:vml" xmlns:wp14="http://schemas.microsoft.com/office/word/2010/wordprocessingDrawing" xmlns:wp="http://schemas.openxmlformats.org/drawingml/2006/wordprocessingDrawing" xmlns:w10="urn:schemas-microsoft-com:office:word" xmlns:w="http://schemas.openxmlformats.org/wordprocessingml/2006/main" xmlns:w14="http://schemas.microsoft.com/office/word/2010/wordml" xmlns:w15="http://schemas.microsoft.com/office/word/2012/wordml" xmlns:wpg="http://schemas.microsoft.com/office/word/2010/wordprocessingGroup" xmlns:wpi="http://schemas.microsoft.com/office/word/2010/wordprocessingInk" xmlns:wne="http://schemas.microsoft.com/office/word/2006/wordml" xmlns:wps="http://schemas.microsoft.com/office/word/2010/wordprocessingShape" mc:Ignorable="w14 w15 wp14">
+<w:hdr xmlns:wpc="http://schemas.microsoft.com/office/word/2010/wordprocessingCanvas" xmlns:cx="http://schemas.microsoft.com/office/drawing/2014/chartex" xmlns:mc="http://schemas.openxmlformats.org/markup-compatibility/2006" xmlns:o="urn:schemas-microsoft-com:office:office" xmlns:r="http://schemas.openxmlformats.org/officeDocument/2006/relationships" xmlns:m="http://schemas.openxmlformats.org/officeDocument/2006/math" xmlns:v="urn:schemas-microsoft-com:vml" xmlns:wp14="http://schemas.microsoft.com/office/word/2010/wordprocessingDrawing" xmlns:wp="http://schemas.openxmlformats.org/drawingml/2006/wordprocessingDrawing" xmlns:w10="urn:schemas-microsoft-com:office:word" xmlns:w="http://schemas.openxmlformats.org/wordprocessingml/2006/main" xmlns:w14="http://schemas.microsoft.com/office/word/2010/wordml" xmlns:w15="http://schemas.microsoft.com/office/word/2012/wordml" xmlns:w16se="http://schemas.microsoft.com/office/word/2015/wordml/symex" xmlns:wpg="http://schemas.microsoft.com/office/word/2010/wordprocessingGroup" xmlns:wpi="http://schemas.microsoft.com/office/word/2010/wordprocessingInk" xmlns:wne="http://schemas.microsoft.com/office/word/2006/wordml" xmlns:wps="http://schemas.microsoft.com/office/word/2010/wordprocessingShape" mc:Ignorable="w14 w15 w16se wp14">
   <w:p>
     <w:pPr>
       <w:spacing w:after="0" w:line="259" w:lineRule="auto"/>
@@ -7101,14 +7432,7 @@
         <w:color w:val="00A8E3"/>
         <w:sz w:val="19"/>
       </w:rPr>
-      <w:t>ISPC /</w:t>
-    </w:r>
-    <w:r>
-      <w:rPr>
-        <w:color w:val="00A8E3"/>
-        <w:sz w:val="19"/>
-      </w:rPr>
-      <w:t xml:space="preserve"> Tecnicatura Superior en Telecomunicaciones</w:t>
+      <w:t>ISPC / Tecnicatura Superior en Telecomunicaciones</w:t>
     </w:r>
     <w:r>
       <w:t xml:space="preserve"> </w:t>
@@ -7118,7 +7442,7 @@
 </file>
 
 <file path=word/header3.xml><?xml version="1.0" encoding="utf-8"?>
-<w:hdr xmlns:wpc="http://schemas.microsoft.com/office/word/2010/wordprocessingCanvas" xmlns:mc="http://schemas.openxmlformats.org/markup-compatibility/2006" xmlns:o="urn:schemas-microsoft-com:office:office" xmlns:r="http://schemas.openxmlformats.org/officeDocument/2006/relationships" xmlns:m="http://schemas.openxmlformats.org/officeDocument/2006/math" xmlns:v="urn:schemas-microsoft-com:vml" xmlns:wp14="http://schemas.microsoft.com/office/word/2010/wordprocessingDrawing" xmlns:wp="http://schemas.openxmlformats.org/drawingml/2006/wordprocessingDrawing" xmlns:w10="urn:schemas-microsoft-com:office:word" xmlns:w="http://schemas.openxmlformats.org/wordprocessingml/2006/main" xmlns:w14="http://schemas.microsoft.com/office/word/2010/wordml" xmlns:w15="http://schemas.microsoft.com/office/word/2012/wordml" xmlns:wpg="http://schemas.microsoft.com/office/word/2010/wordprocessingGroup" xmlns:wpi="http://schemas.microsoft.com/office/word/2010/wordprocessingInk" xmlns:wne="http://schemas.microsoft.com/office/word/2006/wordml" xmlns:wps="http://schemas.microsoft.com/office/word/2010/wordprocessingShape" mc:Ignorable="w14 w15 wp14">
+<w:hdr xmlns:wpc="http://schemas.microsoft.com/office/word/2010/wordprocessingCanvas" xmlns:cx="http://schemas.microsoft.com/office/drawing/2014/chartex" xmlns:mc="http://schemas.openxmlformats.org/markup-compatibility/2006" xmlns:o="urn:schemas-microsoft-com:office:office" xmlns:r="http://schemas.openxmlformats.org/officeDocument/2006/relationships" xmlns:m="http://schemas.openxmlformats.org/officeDocument/2006/math" xmlns:v="urn:schemas-microsoft-com:vml" xmlns:wp14="http://schemas.microsoft.com/office/word/2010/wordprocessingDrawing" xmlns:wp="http://schemas.openxmlformats.org/drawingml/2006/wordprocessingDrawing" xmlns:w10="urn:schemas-microsoft-com:office:word" xmlns:w="http://schemas.openxmlformats.org/wordprocessingml/2006/main" xmlns:w14="http://schemas.microsoft.com/office/word/2010/wordml" xmlns:w15="http://schemas.microsoft.com/office/word/2012/wordml" xmlns:w16se="http://schemas.microsoft.com/office/word/2015/wordml/symex" xmlns:wpg="http://schemas.microsoft.com/office/word/2010/wordprocessingGroup" xmlns:wpi="http://schemas.microsoft.com/office/word/2010/wordprocessingInk" xmlns:wne="http://schemas.microsoft.com/office/word/2006/wordml" xmlns:wps="http://schemas.microsoft.com/office/word/2010/wordprocessingShape" mc:Ignorable="w14 w15 w16se wp14">
   <w:p>
     <w:pPr>
       <w:spacing w:after="0" w:line="259" w:lineRule="auto"/>
@@ -7130,14 +7454,7 @@
         <w:color w:val="00A8E3"/>
         <w:sz w:val="19"/>
       </w:rPr>
-      <w:t>ISPC /</w:t>
-    </w:r>
-    <w:r>
-      <w:rPr>
-        <w:color w:val="00A8E3"/>
-        <w:sz w:val="19"/>
-      </w:rPr>
-      <w:t xml:space="preserve"> Tecnicatura Superior en Telecomunicaciones</w:t>
+      <w:t>ISPC / Tecnicatura Superior en Telecomunicaciones</w:t>
     </w:r>
     <w:r>
       <w:t xml:space="preserve"> </w:t>
@@ -7147,7 +7464,7 @@
 </file>
 
 <file path=word/numbering.xml><?xml version="1.0" encoding="utf-8"?>
-<w:numbering xmlns:wpc="http://schemas.microsoft.com/office/word/2010/wordprocessingCanvas" xmlns:mc="http://schemas.openxmlformats.org/markup-compatibility/2006" xmlns:o="urn:schemas-microsoft-com:office:office" xmlns:r="http://schemas.openxmlformats.org/officeDocument/2006/relationships" xmlns:m="http://schemas.openxmlformats.org/officeDocument/2006/math" xmlns:v="urn:schemas-microsoft-com:vml" xmlns:wp14="http://schemas.microsoft.com/office/word/2010/wordprocessingDrawing" xmlns:wp="http://schemas.openxmlformats.org/drawingml/2006/wordprocessingDrawing" xmlns:w10="urn:schemas-microsoft-com:office:word" xmlns:w="http://schemas.openxmlformats.org/wordprocessingml/2006/main" xmlns:w14="http://schemas.microsoft.com/office/word/2010/wordml" xmlns:w15="http://schemas.microsoft.com/office/word/2012/wordml" xmlns:wpg="http://schemas.microsoft.com/office/word/2010/wordprocessingGroup" xmlns:wpi="http://schemas.microsoft.com/office/word/2010/wordprocessingInk" xmlns:wne="http://schemas.microsoft.com/office/word/2006/wordml" xmlns:wps="http://schemas.microsoft.com/office/word/2010/wordprocessingShape" mc:Ignorable="w14 w15 wp14">
+<w:numbering xmlns:wpc="http://schemas.microsoft.com/office/word/2010/wordprocessingCanvas" xmlns:cx="http://schemas.microsoft.com/office/drawing/2014/chartex" xmlns:mc="http://schemas.openxmlformats.org/markup-compatibility/2006" xmlns:o="urn:schemas-microsoft-com:office:office" xmlns:r="http://schemas.openxmlformats.org/officeDocument/2006/relationships" xmlns:m="http://schemas.openxmlformats.org/officeDocument/2006/math" xmlns:v="urn:schemas-microsoft-com:vml" xmlns:wp14="http://schemas.microsoft.com/office/word/2010/wordprocessingDrawing" xmlns:wp="http://schemas.openxmlformats.org/drawingml/2006/wordprocessingDrawing" xmlns:w10="urn:schemas-microsoft-com:office:word" xmlns:w="http://schemas.openxmlformats.org/wordprocessingml/2006/main" xmlns:w14="http://schemas.microsoft.com/office/word/2010/wordml" xmlns:w15="http://schemas.microsoft.com/office/word/2012/wordml" xmlns:w16se="http://schemas.microsoft.com/office/word/2015/wordml/symex" xmlns:wpg="http://schemas.microsoft.com/office/word/2010/wordprocessingGroup" xmlns:wpi="http://schemas.microsoft.com/office/word/2010/wordprocessingInk" xmlns:wne="http://schemas.microsoft.com/office/word/2006/wordml" xmlns:wps="http://schemas.microsoft.com/office/word/2010/wordprocessingShape" mc:Ignorable="w14 w15 w16se wp14">
   <w:abstractNum w:abstractNumId="0" w15:restartNumberingAfterBreak="0">
     <w:nsid w:val="20FA4578"/>
     <w:multiLevelType w:val="multilevel"/>
@@ -8126,7 +8443,7 @@
 </file>
 
 <file path=word/styles.xml><?xml version="1.0" encoding="utf-8"?>
-<w:styles xmlns:mc="http://schemas.openxmlformats.org/markup-compatibility/2006" xmlns:r="http://schemas.openxmlformats.org/officeDocument/2006/relationships" xmlns:w="http://schemas.openxmlformats.org/wordprocessingml/2006/main" xmlns:w14="http://schemas.microsoft.com/office/word/2010/wordml" xmlns:w15="http://schemas.microsoft.com/office/word/2012/wordml" mc:Ignorable="w14 w15">
+<w:styles xmlns:mc="http://schemas.openxmlformats.org/markup-compatibility/2006" xmlns:r="http://schemas.openxmlformats.org/officeDocument/2006/relationships" xmlns:w="http://schemas.openxmlformats.org/wordprocessingml/2006/main" xmlns:w14="http://schemas.microsoft.com/office/word/2010/wordml" xmlns:w15="http://schemas.microsoft.com/office/word/2012/wordml" xmlns:w16se="http://schemas.microsoft.com/office/word/2015/wordml/symex" mc:Ignorable="w14 w15 w16se">
   <w:docDefaults>
     <w:rPrDefault>
       <w:rPr>

</xml_diff>

<commit_message>
TP N°1 Ejercicios 1 y 2 y TP N°2 Ejercicio 3
</commit_message>
<xml_diff>
--- a/TP N°2/D - presentacion/Informe Actividad #2.docx
+++ b/TP N°2/D - presentacion/Informe Actividad #2.docx
@@ -1,6 +1,6 @@
 
 <file path=word/document.xml><?xml version="1.0" encoding="utf-8"?>
-<w:document xmlns:wpc="http://schemas.microsoft.com/office/word/2010/wordprocessingCanvas" xmlns:cx="http://schemas.microsoft.com/office/drawing/2014/chartex" xmlns:mc="http://schemas.openxmlformats.org/markup-compatibility/2006" xmlns:o="urn:schemas-microsoft-com:office:office" xmlns:r="http://schemas.openxmlformats.org/officeDocument/2006/relationships" xmlns:m="http://schemas.openxmlformats.org/officeDocument/2006/math" xmlns:v="urn:schemas-microsoft-com:vml" xmlns:wp14="http://schemas.microsoft.com/office/word/2010/wordprocessingDrawing" xmlns:wp="http://schemas.openxmlformats.org/drawingml/2006/wordprocessingDrawing" xmlns:w10="urn:schemas-microsoft-com:office:word" xmlns:w="http://schemas.openxmlformats.org/wordprocessingml/2006/main" xmlns:w14="http://schemas.microsoft.com/office/word/2010/wordml" xmlns:w15="http://schemas.microsoft.com/office/word/2012/wordml" xmlns:w16se="http://schemas.microsoft.com/office/word/2015/wordml/symex" xmlns:wpg="http://schemas.microsoft.com/office/word/2010/wordprocessingGroup" xmlns:wpi="http://schemas.microsoft.com/office/word/2010/wordprocessingInk" xmlns:wne="http://schemas.microsoft.com/office/word/2006/wordml" xmlns:wps="http://schemas.microsoft.com/office/word/2010/wordprocessingShape" mc:Ignorable="w14 w15 w16se wp14">
+<w:document xmlns:wpc="http://schemas.microsoft.com/office/word/2010/wordprocessingCanvas" xmlns:cx="http://schemas.microsoft.com/office/drawing/2014/chartex" xmlns:cx1="http://schemas.microsoft.com/office/drawing/2015/9/8/chartex" xmlns:cx2="http://schemas.microsoft.com/office/drawing/2015/10/21/chartex" xmlns:cx3="http://schemas.microsoft.com/office/drawing/2016/5/9/chartex" xmlns:cx4="http://schemas.microsoft.com/office/drawing/2016/5/10/chartex" xmlns:cx5="http://schemas.microsoft.com/office/drawing/2016/5/11/chartex" xmlns:cx6="http://schemas.microsoft.com/office/drawing/2016/5/12/chartex" xmlns:cx7="http://schemas.microsoft.com/office/drawing/2016/5/13/chartex" xmlns:cx8="http://schemas.microsoft.com/office/drawing/2016/5/14/chartex" xmlns:mc="http://schemas.openxmlformats.org/markup-compatibility/2006" xmlns:aink="http://schemas.microsoft.com/office/drawing/2016/ink" xmlns:am3d="http://schemas.microsoft.com/office/drawing/2017/model3d" xmlns:o="urn:schemas-microsoft-com:office:office" xmlns:oel="http://schemas.microsoft.com/office/2019/extlst" xmlns:r="http://schemas.openxmlformats.org/officeDocument/2006/relationships" xmlns:m="http://schemas.openxmlformats.org/officeDocument/2006/math" xmlns:v="urn:schemas-microsoft-com:vml" xmlns:wp14="http://schemas.microsoft.com/office/word/2010/wordprocessingDrawing" xmlns:wp="http://schemas.openxmlformats.org/drawingml/2006/wordprocessingDrawing" xmlns:w10="urn:schemas-microsoft-com:office:word" xmlns:w="http://schemas.openxmlformats.org/wordprocessingml/2006/main" xmlns:w14="http://schemas.microsoft.com/office/word/2010/wordml" xmlns:w15="http://schemas.microsoft.com/office/word/2012/wordml" xmlns:w16cex="http://schemas.microsoft.com/office/word/2018/wordml/cex" xmlns:w16cid="http://schemas.microsoft.com/office/word/2016/wordml/cid" xmlns:w16="http://schemas.microsoft.com/office/word/2018/wordml" xmlns:w16du="http://schemas.microsoft.com/office/word/2023/wordml/word16du" xmlns:w16sdtdh="http://schemas.microsoft.com/office/word/2020/wordml/sdtdatahash" xmlns:w16se="http://schemas.microsoft.com/office/word/2015/wordml/symex" xmlns:wpg="http://schemas.microsoft.com/office/word/2010/wordprocessingGroup" xmlns:wpi="http://schemas.microsoft.com/office/word/2010/wordprocessingInk" xmlns:wne="http://schemas.microsoft.com/office/word/2006/wordml" xmlns:wps="http://schemas.microsoft.com/office/word/2010/wordprocessingShape" mc:Ignorable="w14 w15 w16se w16cid w16 w16cex w16sdtdh w16du wp14">
   <w:body>
     <w:p>
       <w:pPr>
@@ -28,7 +28,7 @@
         <mc:AlternateContent>
           <mc:Choice Requires="wpg">
             <w:drawing>
-              <wp:inline distT="0" distB="0" distL="0" distR="0">
+              <wp:inline distT="0" distB="0" distL="0" distR="0" wp14:anchorId="43D5A8D8" wp14:editId="76BB318B">
                 <wp:extent cx="5381244" cy="35052"/>
                 <wp:effectExtent l="0" t="0" r="0" b="0"/>
                 <wp:docPr id="1379" name="Group 1379"/>
@@ -217,7 +217,7 @@
         <mc:AlternateContent>
           <mc:Choice Requires="wpg">
             <w:drawing>
-              <wp:inline distT="0" distB="0" distL="0" distR="0">
+              <wp:inline distT="0" distB="0" distL="0" distR="0" wp14:anchorId="0668A1DA" wp14:editId="7715E183">
                 <wp:extent cx="5180076" cy="848868"/>
                 <wp:effectExtent l="0" t="0" r="0" b="0"/>
                 <wp:docPr id="1901" name="Group 1901"/>
@@ -516,7 +516,7 @@
         <mc:AlternateContent>
           <mc:Choice Requires="wpg">
             <w:drawing>
-              <wp:inline distT="0" distB="0" distL="0" distR="0">
+              <wp:inline distT="0" distB="0" distL="0" distR="0" wp14:anchorId="1D795D12" wp14:editId="53F44664">
                 <wp:extent cx="5381244" cy="10668"/>
                 <wp:effectExtent l="0" t="0" r="0" b="0"/>
                 <wp:docPr id="1380" name="Group 1380"/>
@@ -1265,8 +1265,6 @@
           <w:szCs w:val="24"/>
         </w:rPr>
       </w:pPr>
-      <w:bookmarkStart w:id="0" w:name="_GoBack"/>
-      <w:bookmarkEnd w:id="0"/>
     </w:p>
     <w:p>
       <w:pPr>
@@ -2243,7 +2241,7 @@
           <w:lang w:val="en-US" w:eastAsia="en-US"/>
         </w:rPr>
         <w:drawing>
-          <wp:anchor distT="0" distB="0" distL="114300" distR="114300" simplePos="0" relativeHeight="251659264" behindDoc="0" locked="0" layoutInCell="1" allowOverlap="0" wp14:anchorId="340B72DC" wp14:editId="36423BC3">
+          <wp:anchor distT="0" distB="0" distL="114300" distR="114300" simplePos="0" relativeHeight="251659264" behindDoc="0" locked="0" layoutInCell="1" allowOverlap="0" wp14:anchorId="5D3D55C6" wp14:editId="151078E8">
             <wp:simplePos x="0" y="0"/>
             <wp:positionH relativeFrom="column">
               <wp:posOffset>-304</wp:posOffset>
@@ -2589,7 +2587,7 @@
         </w:rPr>
         <w:lastRenderedPageBreak/>
         <w:drawing>
-          <wp:inline distT="0" distB="0" distL="0" distR="0" wp14:anchorId="25FB7983" wp14:editId="3B716FFB">
+          <wp:inline distT="0" distB="0" distL="0" distR="0" wp14:anchorId="33FB05F1" wp14:editId="401FC817">
             <wp:extent cx="3905250" cy="3448051"/>
             <wp:effectExtent l="0" t="0" r="0" b="0"/>
             <wp:docPr id="540" name="Picture 540"/>
@@ -2839,6 +2837,577 @@
           <w:szCs w:val="24"/>
         </w:rPr>
       </w:pPr>
+      <w:r>
+        <w:rPr>
+          <w:rFonts w:ascii="Arial" w:hAnsi="Arial" w:cs="Arial"/>
+          <w:sz w:val="24"/>
+          <w:szCs w:val="24"/>
+        </w:rPr>
+        <w:br/>
+      </w:r>
+      <w:r>
+        <w:rPr>
+          <w:rFonts w:ascii="Arial" w:hAnsi="Arial" w:cs="Arial"/>
+          <w:sz w:val="24"/>
+          <w:szCs w:val="24"/>
+        </w:rPr>
+        <w:br/>
+      </w:r>
+    </w:p>
+    <w:p>
+      <w:pPr>
+        <w:numPr>
+          <w:ilvl w:val="0"/>
+          <w:numId w:val="7"/>
+        </w:numPr>
+        <w:spacing w:after="0" w:line="360" w:lineRule="auto"/>
+        <w:ind w:right="167"/>
+        <w:rPr>
+          <w:rFonts w:ascii="Arial" w:hAnsi="Arial" w:cs="Arial"/>
+          <w:sz w:val="24"/>
+          <w:szCs w:val="24"/>
+        </w:rPr>
+      </w:pPr>
+      <w:r>
+        <w:rPr>
+          <w:rFonts w:ascii="Arial" w:hAnsi="Arial" w:cs="Arial"/>
+          <w:sz w:val="24"/>
+          <w:szCs w:val="24"/>
+        </w:rPr>
+        <w:lastRenderedPageBreak/>
+        <w:t>Para calcular el error en la lectura utilizando la exactitud expresada como ± 0,5% del valor máximo de lectura, debemos considerar el rango de medición del sensor. En este caso, el rango de medición es de 20-250 °C.</w:t>
+      </w:r>
+    </w:p>
+    <w:p>
+      <w:pPr>
+        <w:spacing w:after="0" w:line="360" w:lineRule="auto"/>
+        <w:ind w:right="167" w:firstLine="0"/>
+        <w:rPr>
+          <w:rFonts w:ascii="Arial" w:hAnsi="Arial" w:cs="Arial"/>
+          <w:sz w:val="24"/>
+          <w:szCs w:val="24"/>
+        </w:rPr>
+      </w:pPr>
+      <w:r>
+        <w:rPr>
+          <w:rFonts w:ascii="Arial" w:hAnsi="Arial" w:cs="Arial"/>
+          <w:sz w:val="24"/>
+          <w:szCs w:val="24"/>
+        </w:rPr>
+        <w:t>El valor máximo de lectura en este caso sería 250 °C. Entonces, el error en la lectura sería ± 0,5% de 250 °C.</w:t>
+      </w:r>
+    </w:p>
+    <w:p>
+      <w:pPr>
+        <w:spacing w:after="0" w:line="360" w:lineRule="auto"/>
+        <w:ind w:right="167"/>
+        <w:rPr>
+          <w:rFonts w:ascii="Arial" w:hAnsi="Arial" w:cs="Arial"/>
+          <w:sz w:val="24"/>
+          <w:szCs w:val="24"/>
+        </w:rPr>
+      </w:pPr>
+      <w:r>
+        <w:rPr>
+          <w:rFonts w:ascii="Arial" w:hAnsi="Arial" w:cs="Arial"/>
+          <w:sz w:val="24"/>
+          <w:szCs w:val="24"/>
+        </w:rPr>
+        <w:t>Error = ± (0,5/100) * 250 °C = ± 1,25 °C</w:t>
+      </w:r>
+    </w:p>
+    <w:p>
+      <w:pPr>
+        <w:spacing w:after="0" w:line="360" w:lineRule="auto"/>
+        <w:ind w:right="167"/>
+        <w:rPr>
+          <w:rFonts w:ascii="Arial" w:hAnsi="Arial" w:cs="Arial"/>
+          <w:sz w:val="24"/>
+          <w:szCs w:val="24"/>
+        </w:rPr>
+      </w:pPr>
+      <w:r>
+        <w:rPr>
+          <w:rFonts w:ascii="Arial" w:hAnsi="Arial" w:cs="Arial"/>
+          <w:sz w:val="24"/>
+          <w:szCs w:val="24"/>
+        </w:rPr>
+        <w:t>Por lo tanto, el error en la lectura sería de ± 1,25 °C.</w:t>
+      </w:r>
+    </w:p>
+    <w:p>
+      <w:pPr>
+        <w:spacing w:after="0" w:line="360" w:lineRule="auto"/>
+        <w:ind w:right="167"/>
+        <w:rPr>
+          <w:rFonts w:ascii="Arial" w:hAnsi="Arial" w:cs="Arial"/>
+          <w:sz w:val="24"/>
+          <w:szCs w:val="24"/>
+        </w:rPr>
+      </w:pPr>
+    </w:p>
+    <w:p>
+      <w:pPr>
+        <w:spacing w:after="0" w:line="360" w:lineRule="auto"/>
+        <w:ind w:right="167"/>
+        <w:rPr>
+          <w:rFonts w:ascii="Arial" w:hAnsi="Arial" w:cs="Arial"/>
+          <w:sz w:val="24"/>
+          <w:szCs w:val="24"/>
+        </w:rPr>
+      </w:pPr>
+      <w:r>
+        <w:rPr>
+          <w:rFonts w:ascii="Arial" w:hAnsi="Arial" w:cs="Arial"/>
+          <w:sz w:val="24"/>
+          <w:szCs w:val="24"/>
+        </w:rPr>
+        <w:drawing>
+          <wp:inline distT="0" distB="0" distL="0" distR="0" wp14:anchorId="56FDA5F9" wp14:editId="44BEC27E">
+            <wp:extent cx="3924300" cy="1743075"/>
+            <wp:effectExtent l="0" t="0" r="0" b="9525"/>
+            <wp:docPr id="1656814040" name="Imagen 22"/>
+            <wp:cNvGraphicFramePr>
+              <a:graphicFrameLocks xmlns:a="http://schemas.openxmlformats.org/drawingml/2006/main" noChangeAspect="1"/>
+            </wp:cNvGraphicFramePr>
+            <a:graphic xmlns:a="http://schemas.openxmlformats.org/drawingml/2006/main">
+              <a:graphicData uri="http://schemas.openxmlformats.org/drawingml/2006/picture">
+                <pic:pic xmlns:pic="http://schemas.openxmlformats.org/drawingml/2006/picture">
+                  <pic:nvPicPr>
+                    <pic:cNvPr id="0" name="Picture 16"/>
+                    <pic:cNvPicPr>
+                      <a:picLocks noChangeAspect="1" noChangeArrowheads="1"/>
+                    </pic:cNvPicPr>
+                  </pic:nvPicPr>
+                  <pic:blipFill>
+                    <a:blip r:embed="rId13">
+                      <a:extLst>
+                        <a:ext uri="{28A0092B-C50C-407E-A947-70E740481C1C}">
+                          <a14:useLocalDpi xmlns:a14="http://schemas.microsoft.com/office/drawing/2010/main" val="0"/>
+                        </a:ext>
+                      </a:extLst>
+                    </a:blip>
+                    <a:srcRect/>
+                    <a:stretch>
+                      <a:fillRect/>
+                    </a:stretch>
+                  </pic:blipFill>
+                  <pic:spPr bwMode="auto">
+                    <a:xfrm>
+                      <a:off x="0" y="0"/>
+                      <a:ext cx="3924300" cy="1743075"/>
+                    </a:xfrm>
+                    <a:prstGeom prst="rect">
+                      <a:avLst/>
+                    </a:prstGeom>
+                    <a:noFill/>
+                    <a:ln>
+                      <a:noFill/>
+                    </a:ln>
+                  </pic:spPr>
+                </pic:pic>
+              </a:graphicData>
+            </a:graphic>
+          </wp:inline>
+        </w:drawing>
+      </w:r>
+    </w:p>
+    <w:p>
+      <w:pPr>
+        <w:spacing w:after="0" w:line="360" w:lineRule="auto"/>
+        <w:ind w:left="0" w:right="167" w:firstLine="0"/>
+        <w:rPr>
+          <w:rFonts w:ascii="Arial" w:hAnsi="Arial" w:cs="Arial"/>
+          <w:sz w:val="24"/>
+          <w:szCs w:val="24"/>
+        </w:rPr>
+      </w:pPr>
+    </w:p>
+    <w:p>
+      <w:pPr>
+        <w:spacing w:after="0" w:line="360" w:lineRule="auto"/>
+        <w:ind w:left="720" w:right="167" w:firstLine="0"/>
+        <w:rPr>
+          <w:rFonts w:ascii="Arial" w:hAnsi="Arial" w:cs="Arial"/>
+          <w:sz w:val="24"/>
+          <w:szCs w:val="24"/>
+        </w:rPr>
+      </w:pPr>
+    </w:p>
+    <w:p>
+      <w:pPr>
+        <w:spacing w:after="0" w:line="360" w:lineRule="auto"/>
+        <w:ind w:left="720" w:right="167" w:firstLine="0"/>
+        <w:rPr>
+          <w:rFonts w:ascii="Arial" w:hAnsi="Arial" w:cs="Arial"/>
+          <w:sz w:val="24"/>
+          <w:szCs w:val="24"/>
+        </w:rPr>
+      </w:pPr>
+    </w:p>
+    <w:p>
+      <w:pPr>
+        <w:numPr>
+          <w:ilvl w:val="0"/>
+          <w:numId w:val="8"/>
+        </w:numPr>
+        <w:spacing w:after="0" w:line="360" w:lineRule="auto"/>
+        <w:ind w:right="167"/>
+        <w:rPr>
+          <w:rFonts w:ascii="Arial" w:hAnsi="Arial" w:cs="Arial"/>
+          <w:sz w:val="24"/>
+          <w:szCs w:val="24"/>
+        </w:rPr>
+      </w:pPr>
+      <w:r>
+        <w:rPr>
+          <w:rFonts w:ascii="Arial" w:hAnsi="Arial" w:cs="Arial"/>
+          <w:sz w:val="24"/>
+          <w:szCs w:val="24"/>
+        </w:rPr>
+        <w:t>Para calcular el error en la lectura utilizando la exactitud expresada como ± 0,75% del alcance (FS), debemos considerar el rango de medición del sensor. En este caso, el rango de medición es de 20-250 °C.</w:t>
+      </w:r>
+    </w:p>
+    <w:p>
+      <w:pPr>
+        <w:spacing w:after="0" w:line="360" w:lineRule="auto"/>
+        <w:ind w:left="720" w:right="167" w:firstLine="0"/>
+        <w:rPr>
+          <w:rFonts w:ascii="Arial" w:hAnsi="Arial" w:cs="Arial"/>
+          <w:sz w:val="24"/>
+          <w:szCs w:val="24"/>
+        </w:rPr>
+      </w:pPr>
+      <w:r>
+        <w:rPr>
+          <w:rFonts w:ascii="Arial" w:hAnsi="Arial" w:cs="Arial"/>
+          <w:sz w:val="24"/>
+          <w:szCs w:val="24"/>
+        </w:rPr>
+        <w:t>El alcance (FS) en este caso sería la diferencia entre el valor máximo y el valor mínimo del rango de medición.</w:t>
+      </w:r>
+    </w:p>
+    <w:p>
+      <w:pPr>
+        <w:spacing w:after="0" w:line="360" w:lineRule="auto"/>
+        <w:ind w:left="720" w:right="167" w:firstLine="0"/>
+        <w:rPr>
+          <w:rFonts w:ascii="Arial" w:hAnsi="Arial" w:cs="Arial"/>
+          <w:sz w:val="24"/>
+          <w:szCs w:val="24"/>
+        </w:rPr>
+      </w:pPr>
+      <w:r>
+        <w:rPr>
+          <w:rFonts w:ascii="Arial" w:hAnsi="Arial" w:cs="Arial"/>
+          <w:sz w:val="24"/>
+          <w:szCs w:val="24"/>
+        </w:rPr>
+        <w:t>Alcance (FS) = 250 °C - 20 °C = 230 °C</w:t>
+      </w:r>
+    </w:p>
+    <w:p>
+      <w:pPr>
+        <w:spacing w:after="0" w:line="360" w:lineRule="auto"/>
+        <w:ind w:left="720" w:right="167" w:firstLine="0"/>
+        <w:rPr>
+          <w:rFonts w:ascii="Arial" w:hAnsi="Arial" w:cs="Arial"/>
+          <w:sz w:val="24"/>
+          <w:szCs w:val="24"/>
+        </w:rPr>
+      </w:pPr>
+      <w:r>
+        <w:rPr>
+          <w:rFonts w:ascii="Arial" w:hAnsi="Arial" w:cs="Arial"/>
+          <w:sz w:val="24"/>
+          <w:szCs w:val="24"/>
+        </w:rPr>
+        <w:t>Entonces, el error en la lectura sería ± 0,75% de 230 °C.</w:t>
+      </w:r>
+    </w:p>
+    <w:p>
+      <w:pPr>
+        <w:spacing w:after="0" w:line="360" w:lineRule="auto"/>
+        <w:ind w:left="720" w:right="167" w:firstLine="0"/>
+        <w:rPr>
+          <w:rFonts w:ascii="Arial" w:hAnsi="Arial" w:cs="Arial"/>
+          <w:sz w:val="24"/>
+          <w:szCs w:val="24"/>
+        </w:rPr>
+      </w:pPr>
+      <w:r>
+        <w:rPr>
+          <w:rFonts w:ascii="Arial" w:hAnsi="Arial" w:cs="Arial"/>
+          <w:sz w:val="24"/>
+          <w:szCs w:val="24"/>
+        </w:rPr>
+        <w:t>Error = ± (0,75/100) * 230 °C = ± 1,725 °C</w:t>
+      </w:r>
+    </w:p>
+    <w:p>
+      <w:pPr>
+        <w:spacing w:after="0" w:line="360" w:lineRule="auto"/>
+        <w:ind w:left="720" w:right="167" w:firstLine="0"/>
+        <w:rPr>
+          <w:rFonts w:ascii="Arial" w:hAnsi="Arial" w:cs="Arial"/>
+          <w:sz w:val="24"/>
+          <w:szCs w:val="24"/>
+        </w:rPr>
+      </w:pPr>
+      <w:r>
+        <w:rPr>
+          <w:rFonts w:ascii="Arial" w:hAnsi="Arial" w:cs="Arial"/>
+          <w:sz w:val="24"/>
+          <w:szCs w:val="24"/>
+        </w:rPr>
+        <w:t>Por lo tanto, el error en la lectura sería de ± 1,725 °C.</w:t>
+      </w:r>
+    </w:p>
+    <w:p>
+      <w:pPr>
+        <w:spacing w:after="0" w:line="360" w:lineRule="auto"/>
+        <w:ind w:left="0" w:right="167" w:firstLine="0"/>
+        <w:rPr>
+          <w:rFonts w:ascii="Arial" w:hAnsi="Arial" w:cs="Arial"/>
+          <w:sz w:val="24"/>
+          <w:szCs w:val="24"/>
+        </w:rPr>
+      </w:pPr>
+    </w:p>
+    <w:p>
+      <w:pPr>
+        <w:spacing w:after="0" w:line="360" w:lineRule="auto"/>
+        <w:ind w:right="167"/>
+        <w:rPr>
+          <w:rFonts w:ascii="Arial" w:hAnsi="Arial" w:cs="Arial"/>
+          <w:sz w:val="24"/>
+          <w:szCs w:val="24"/>
+        </w:rPr>
+      </w:pPr>
+      <w:r>
+        <w:rPr>
+          <w:rFonts w:ascii="Arial" w:hAnsi="Arial" w:cs="Arial"/>
+          <w:sz w:val="24"/>
+          <w:szCs w:val="24"/>
+        </w:rPr>
+        <w:lastRenderedPageBreak/>
+        <w:drawing>
+          <wp:inline distT="0" distB="0" distL="0" distR="0" wp14:anchorId="5BD53239" wp14:editId="477EFAC3">
+            <wp:extent cx="3857625" cy="1581150"/>
+            <wp:effectExtent l="0" t="0" r="9525" b="0"/>
+            <wp:docPr id="1111307019" name="Imagen 21"/>
+            <wp:cNvGraphicFramePr>
+              <a:graphicFrameLocks xmlns:a="http://schemas.openxmlformats.org/drawingml/2006/main" noChangeAspect="1"/>
+            </wp:cNvGraphicFramePr>
+            <a:graphic xmlns:a="http://schemas.openxmlformats.org/drawingml/2006/main">
+              <a:graphicData uri="http://schemas.openxmlformats.org/drawingml/2006/picture">
+                <pic:pic xmlns:pic="http://schemas.openxmlformats.org/drawingml/2006/picture">
+                  <pic:nvPicPr>
+                    <pic:cNvPr id="0" name="Picture 17"/>
+                    <pic:cNvPicPr>
+                      <a:picLocks noChangeAspect="1" noChangeArrowheads="1"/>
+                    </pic:cNvPicPr>
+                  </pic:nvPicPr>
+                  <pic:blipFill>
+                    <a:blip r:embed="rId14">
+                      <a:extLst>
+                        <a:ext uri="{28A0092B-C50C-407E-A947-70E740481C1C}">
+                          <a14:useLocalDpi xmlns:a14="http://schemas.microsoft.com/office/drawing/2010/main" val="0"/>
+                        </a:ext>
+                      </a:extLst>
+                    </a:blip>
+                    <a:srcRect/>
+                    <a:stretch>
+                      <a:fillRect/>
+                    </a:stretch>
+                  </pic:blipFill>
+                  <pic:spPr bwMode="auto">
+                    <a:xfrm>
+                      <a:off x="0" y="0"/>
+                      <a:ext cx="3857625" cy="1581150"/>
+                    </a:xfrm>
+                    <a:prstGeom prst="rect">
+                      <a:avLst/>
+                    </a:prstGeom>
+                    <a:noFill/>
+                    <a:ln>
+                      <a:noFill/>
+                    </a:ln>
+                  </pic:spPr>
+                </pic:pic>
+              </a:graphicData>
+            </a:graphic>
+          </wp:inline>
+        </w:drawing>
+      </w:r>
+    </w:p>
+    <w:p>
+      <w:pPr>
+        <w:spacing w:after="0" w:line="360" w:lineRule="auto"/>
+        <w:ind w:right="167"/>
+        <w:rPr>
+          <w:rFonts w:ascii="Arial" w:hAnsi="Arial" w:cs="Arial"/>
+          <w:sz w:val="24"/>
+          <w:szCs w:val="24"/>
+        </w:rPr>
+      </w:pPr>
+      <w:r>
+        <w:rPr>
+          <w:rFonts w:ascii="Arial" w:hAnsi="Arial" w:cs="Arial"/>
+          <w:sz w:val="24"/>
+          <w:szCs w:val="24"/>
+        </w:rPr>
+        <w:br/>
+      </w:r>
+    </w:p>
+    <w:p>
+      <w:pPr>
+        <w:numPr>
+          <w:ilvl w:val="0"/>
+          <w:numId w:val="9"/>
+        </w:numPr>
+        <w:spacing w:after="0" w:line="360" w:lineRule="auto"/>
+        <w:ind w:right="167"/>
+        <w:rPr>
+          <w:rFonts w:ascii="Arial" w:hAnsi="Arial" w:cs="Arial"/>
+          <w:sz w:val="24"/>
+          <w:szCs w:val="24"/>
+        </w:rPr>
+      </w:pPr>
+      <w:r>
+        <w:rPr>
+          <w:rFonts w:ascii="Arial" w:hAnsi="Arial" w:cs="Arial"/>
+          <w:sz w:val="24"/>
+          <w:szCs w:val="24"/>
+        </w:rPr>
+        <w:t>Para calcular el error en la lectura utilizando la exactitud expresada como ± 0,8% de la lectura, simplemente aplicamos el porcentaje a la lectura actual.</w:t>
+      </w:r>
+    </w:p>
+    <w:p>
+      <w:pPr>
+        <w:spacing w:after="0" w:line="360" w:lineRule="auto"/>
+        <w:ind w:left="720" w:right="167" w:firstLine="0"/>
+        <w:rPr>
+          <w:rFonts w:ascii="Arial" w:hAnsi="Arial" w:cs="Arial"/>
+          <w:sz w:val="24"/>
+          <w:szCs w:val="24"/>
+        </w:rPr>
+      </w:pPr>
+      <w:r>
+        <w:rPr>
+          <w:rFonts w:ascii="Arial" w:hAnsi="Arial" w:cs="Arial"/>
+          <w:sz w:val="24"/>
+          <w:szCs w:val="24"/>
+        </w:rPr>
+        <w:t>Error = ± (0,8/100) * 55 °C = ± 0,44 °C</w:t>
+      </w:r>
+    </w:p>
+    <w:p>
+      <w:pPr>
+        <w:spacing w:after="0" w:line="360" w:lineRule="auto"/>
+        <w:ind w:left="720" w:right="167" w:firstLine="0"/>
+        <w:rPr>
+          <w:rFonts w:ascii="Arial" w:hAnsi="Arial" w:cs="Arial"/>
+          <w:sz w:val="24"/>
+          <w:szCs w:val="24"/>
+        </w:rPr>
+      </w:pPr>
+      <w:r>
+        <w:rPr>
+          <w:rFonts w:ascii="Arial" w:hAnsi="Arial" w:cs="Arial"/>
+          <w:sz w:val="24"/>
+          <w:szCs w:val="24"/>
+        </w:rPr>
+        <w:t>Por lo tanto, el error en la lectura sería de ± 0,44 °C.</w:t>
+      </w:r>
+    </w:p>
+    <w:p>
+      <w:pPr>
+        <w:spacing w:after="0" w:line="360" w:lineRule="auto"/>
+        <w:ind w:right="167"/>
+        <w:rPr>
+          <w:rFonts w:ascii="Arial" w:hAnsi="Arial" w:cs="Arial"/>
+          <w:sz w:val="24"/>
+          <w:szCs w:val="24"/>
+        </w:rPr>
+      </w:pPr>
+    </w:p>
+    <w:p>
+      <w:pPr>
+        <w:spacing w:after="0" w:line="360" w:lineRule="auto"/>
+        <w:ind w:right="167"/>
+        <w:rPr>
+          <w:rFonts w:ascii="Arial" w:hAnsi="Arial" w:cs="Arial"/>
+          <w:sz w:val="24"/>
+          <w:szCs w:val="24"/>
+        </w:rPr>
+      </w:pPr>
+      <w:r>
+        <w:rPr>
+          <w:rFonts w:ascii="Arial" w:hAnsi="Arial" w:cs="Arial"/>
+          <w:sz w:val="24"/>
+          <w:szCs w:val="24"/>
+        </w:rPr>
+        <w:drawing>
+          <wp:inline distT="0" distB="0" distL="0" distR="0" wp14:anchorId="1CF49CB6" wp14:editId="1147DB6F">
+            <wp:extent cx="4095750" cy="1762125"/>
+            <wp:effectExtent l="0" t="0" r="0" b="9525"/>
+            <wp:docPr id="1091852162" name="Imagen 20"/>
+            <wp:cNvGraphicFramePr>
+              <a:graphicFrameLocks xmlns:a="http://schemas.openxmlformats.org/drawingml/2006/main" noChangeAspect="1"/>
+            </wp:cNvGraphicFramePr>
+            <a:graphic xmlns:a="http://schemas.openxmlformats.org/drawingml/2006/main">
+              <a:graphicData uri="http://schemas.openxmlformats.org/drawingml/2006/picture">
+                <pic:pic xmlns:pic="http://schemas.openxmlformats.org/drawingml/2006/picture">
+                  <pic:nvPicPr>
+                    <pic:cNvPr id="0" name="Picture 18"/>
+                    <pic:cNvPicPr>
+                      <a:picLocks noChangeAspect="1" noChangeArrowheads="1"/>
+                    </pic:cNvPicPr>
+                  </pic:nvPicPr>
+                  <pic:blipFill>
+                    <a:blip r:embed="rId15">
+                      <a:extLst>
+                        <a:ext uri="{28A0092B-C50C-407E-A947-70E740481C1C}">
+                          <a14:useLocalDpi xmlns:a14="http://schemas.microsoft.com/office/drawing/2010/main" val="0"/>
+                        </a:ext>
+                      </a:extLst>
+                    </a:blip>
+                    <a:srcRect/>
+                    <a:stretch>
+                      <a:fillRect/>
+                    </a:stretch>
+                  </pic:blipFill>
+                  <pic:spPr bwMode="auto">
+                    <a:xfrm>
+                      <a:off x="0" y="0"/>
+                      <a:ext cx="4095750" cy="1762125"/>
+                    </a:xfrm>
+                    <a:prstGeom prst="rect">
+                      <a:avLst/>
+                    </a:prstGeom>
+                    <a:noFill/>
+                    <a:ln>
+                      <a:noFill/>
+                    </a:ln>
+                  </pic:spPr>
+                </pic:pic>
+              </a:graphicData>
+            </a:graphic>
+          </wp:inline>
+        </w:drawing>
+      </w:r>
+    </w:p>
+    <w:p>
+      <w:pPr>
+        <w:spacing w:after="0" w:line="360" w:lineRule="auto"/>
+        <w:ind w:right="167"/>
+        <w:rPr>
+          <w:rFonts w:ascii="Arial" w:hAnsi="Arial" w:cs="Arial"/>
+          <w:sz w:val="24"/>
+          <w:szCs w:val="24"/>
+        </w:rPr>
+      </w:pPr>
     </w:p>
     <w:p>
       <w:pPr>
@@ -2891,7 +3460,6 @@
           <w:sz w:val="24"/>
           <w:szCs w:val="24"/>
         </w:rPr>
-        <w:lastRenderedPageBreak/>
         <w:t xml:space="preserve">Durante el diseño de un equipo de control de temperatura se ensayan cuatro sensores A, B, C y D. Cada uno de estos sensores fue probado tomando cinco lecturas mientras se mantenía una temperatura constante de 18°C, dando como resultado los datos consignados en la tabla. </w:t>
       </w:r>
     </w:p>
@@ -2924,10 +3492,11 @@
           <w:szCs w:val="24"/>
           <w:lang w:val="en-US" w:eastAsia="en-US"/>
         </w:rPr>
+        <w:lastRenderedPageBreak/>
         <mc:AlternateContent>
           <mc:Choice Requires="wpg">
             <w:drawing>
-              <wp:inline distT="0" distB="0" distL="0" distR="0">
+              <wp:inline distT="0" distB="0" distL="0" distR="0" wp14:anchorId="1E4BF685" wp14:editId="633D0FD3">
                 <wp:extent cx="5678170" cy="1895475"/>
                 <wp:effectExtent l="0" t="0" r="0" b="9525"/>
                 <wp:docPr id="1435" name="Group 1435"/>
@@ -3313,7 +3882,7 @@
                           <pic:cNvPicPr/>
                         </pic:nvPicPr>
                         <pic:blipFill rotWithShape="1">
-                          <a:blip r:embed="rId13"/>
+                          <a:blip r:embed="rId16"/>
                           <a:srcRect t="5478" r="4" b="3670"/>
                           <a:stretch/>
                         </pic:blipFill>
@@ -3335,8 +3904,8 @@
           </mc:Choice>
           <mc:Fallback>
             <w:pict>
-              <v:group id="Group 1435" o:spid="_x0000_s1026" style="width:447.1pt;height:149.25pt;mso-position-horizontal-relative:char;mso-position-vertical-relative:line" coordorigin="-4286,1143" coordsize="56781,18954" o:gfxdata="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">
-                <v:rect id="Rectangle 105" o:spid="_x0000_s1027" style="position:absolute;left:6217;top:1410;width:527;height:1791;visibility:visible;mso-wrap-style:square;v-text-anchor:top" o:gfxdata="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" filled="f" stroked="f">
+              <v:group w14:anchorId="1E4BF685" id="Group 1435" o:spid="_x0000_s1026" style="width:447.1pt;height:149.25pt;mso-position-horizontal-relative:char;mso-position-vertical-relative:line" coordorigin="-4286,1143" coordsize="56781,18954" o:gfxdata="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">
+                <v:rect id="Rectangle 105" o:spid="_x0000_s1027" style="position:absolute;left:6217;top:1410;width:527;height:1791;visibility:visible;mso-wrap-style:square;v-text-anchor:top" o:gfxdata="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" filled="f" stroked="f">
                   <v:textbox inset="0,0,0,0">
                     <w:txbxContent>
                       <w:p>
@@ -3352,7 +3921,7 @@
                     </w:txbxContent>
                   </v:textbox>
                 </v:rect>
-                <v:rect id="Rectangle 106" o:spid="_x0000_s1028" style="position:absolute;left:6217;top:3056;width:527;height:1791;visibility:visible;mso-wrap-style:square;v-text-anchor:top" o:gfxdata="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" filled="f" stroked="f">
+                <v:rect id="Rectangle 106" o:spid="_x0000_s1028" style="position:absolute;left:6217;top:3056;width:527;height:1791;visibility:visible;mso-wrap-style:square;v-text-anchor:top" o:gfxdata="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" filled="f" stroked="f">
                   <v:textbox inset="0,0,0,0">
                     <w:txbxContent>
                       <w:p>
@@ -3368,7 +3937,7 @@
                     </w:txbxContent>
                   </v:textbox>
                 </v:rect>
-                <v:rect id="Rectangle 107" o:spid="_x0000_s1029" style="position:absolute;left:6217;top:4702;width:527;height:1791;visibility:visible;mso-wrap-style:square;v-text-anchor:top" o:gfxdata="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" filled="f" stroked="f">
+                <v:rect id="Rectangle 107" o:spid="_x0000_s1029" style="position:absolute;left:6217;top:4702;width:527;height:1791;visibility:visible;mso-wrap-style:square;v-text-anchor:top" o:gfxdata="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" filled="f" stroked="f">
                   <v:textbox inset="0,0,0,0">
                     <w:txbxContent>
                       <w:p>
@@ -3384,7 +3953,7 @@
                     </w:txbxContent>
                   </v:textbox>
                 </v:rect>
-                <v:rect id="Rectangle 108" o:spid="_x0000_s1030" style="position:absolute;left:6217;top:6348;width:527;height:1791;visibility:visible;mso-wrap-style:square;v-text-anchor:top" o:gfxdata="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" filled="f" stroked="f">
+                <v:rect id="Rectangle 108" o:spid="_x0000_s1030" style="position:absolute;left:6217;top:6348;width:527;height:1791;visibility:visible;mso-wrap-style:square;v-text-anchor:top" o:gfxdata="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" filled="f" stroked="f">
                   <v:textbox inset="0,0,0,0">
                     <w:txbxContent>
                       <w:p>
@@ -3400,7 +3969,7 @@
                     </w:txbxContent>
                   </v:textbox>
                 </v:rect>
-                <v:rect id="Rectangle 109" o:spid="_x0000_s1031" style="position:absolute;left:6217;top:7993;width:527;height:1791;visibility:visible;mso-wrap-style:square;v-text-anchor:top" o:gfxdata="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" filled="f" stroked="f">
+                <v:rect id="Rectangle 109" o:spid="_x0000_s1031" style="position:absolute;left:6217;top:7993;width:527;height:1791;visibility:visible;mso-wrap-style:square;v-text-anchor:top" o:gfxdata="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" filled="f" stroked="f">
                   <v:textbox inset="0,0,0,0">
                     <w:txbxContent>
                       <w:p>
@@ -3416,7 +3985,7 @@
                     </w:txbxContent>
                   </v:textbox>
                 </v:rect>
-                <v:rect id="Rectangle 110" o:spid="_x0000_s1032" style="position:absolute;left:6217;top:9640;width:527;height:1791;visibility:visible;mso-wrap-style:square;v-text-anchor:top" o:gfxdata="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" filled="f" stroked="f">
+                <v:rect id="Rectangle 110" o:spid="_x0000_s1032" style="position:absolute;left:6217;top:9640;width:527;height:1791;visibility:visible;mso-wrap-style:square;v-text-anchor:top" o:gfxdata="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" filled="f" stroked="f">
                   <v:textbox inset="0,0,0,0">
                     <w:txbxContent>
                       <w:p>
@@ -3432,7 +4001,7 @@
                     </w:txbxContent>
                   </v:textbox>
                 </v:rect>
-                <v:rect id="Rectangle 111" o:spid="_x0000_s1033" style="position:absolute;left:6217;top:11301;width:527;height:1791;visibility:visible;mso-wrap-style:square;v-text-anchor:top" o:gfxdata="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" filled="f" stroked="f">
+                <v:rect id="Rectangle 111" o:spid="_x0000_s1033" style="position:absolute;left:6217;top:11301;width:527;height:1791;visibility:visible;mso-wrap-style:square;v-text-anchor:top" o:gfxdata="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" filled="f" stroked="f">
                   <v:textbox inset="0,0,0,0">
                     <w:txbxContent>
                       <w:p>
@@ -3448,7 +4017,7 @@
                     </w:txbxContent>
                   </v:textbox>
                 </v:rect>
-                <v:rect id="Rectangle 112" o:spid="_x0000_s1034" style="position:absolute;left:6217;top:12947;width:527;height:1791;visibility:visible;mso-wrap-style:square;v-text-anchor:top" o:gfxdata="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" filled="f" stroked="f">
+                <v:rect id="Rectangle 112" o:spid="_x0000_s1034" style="position:absolute;left:6217;top:12947;width:527;height:1791;visibility:visible;mso-wrap-style:square;v-text-anchor:top" o:gfxdata="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" filled="f" stroked="f">
                   <v:textbox inset="0,0,0,0">
                     <w:txbxContent>
                       <w:p>
@@ -3464,7 +4033,7 @@
                     </w:txbxContent>
                   </v:textbox>
                 </v:rect>
-                <v:rect id="Rectangle 113" o:spid="_x0000_s1035" style="position:absolute;left:6217;top:14593;width:527;height:1791;visibility:visible;mso-wrap-style:square;v-text-anchor:top" o:gfxdata="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" filled="f" stroked="f">
+                <v:rect id="Rectangle 113" o:spid="_x0000_s1035" style="position:absolute;left:6217;top:14593;width:527;height:1791;visibility:visible;mso-wrap-style:square;v-text-anchor:top" o:gfxdata="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" filled="f" stroked="f">
                   <v:textbox inset="0,0,0,0">
                     <w:txbxContent>
                       <w:p>
@@ -3480,7 +4049,7 @@
                     </w:txbxContent>
                   </v:textbox>
                 </v:rect>
-                <v:rect id="Rectangle 114" o:spid="_x0000_s1036" style="position:absolute;left:6217;top:16238;width:527;height:1791;visibility:visible;mso-wrap-style:square;v-text-anchor:top" o:gfxdata="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" filled="f" stroked="f">
+                <v:rect id="Rectangle 114" o:spid="_x0000_s1036" style="position:absolute;left:6217;top:16238;width:527;height:1791;visibility:visible;mso-wrap-style:square;v-text-anchor:top" o:gfxdata="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" filled="f" stroked="f">
                   <v:textbox inset="0,0,0,0">
                     <w:txbxContent>
                       <w:p>
@@ -3496,7 +4065,7 @@
                     </w:txbxContent>
                   </v:textbox>
                 </v:rect>
-                <v:rect id="Rectangle 115" o:spid="_x0000_s1037" style="position:absolute;left:6217;top:17884;width:527;height:1791;visibility:visible;mso-wrap-style:square;v-text-anchor:top" o:gfxdata="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" filled="f" stroked="f">
+                <v:rect id="Rectangle 115" o:spid="_x0000_s1037" style="position:absolute;left:6217;top:17884;width:527;height:1791;visibility:visible;mso-wrap-style:square;v-text-anchor:top" o:gfxdata="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" filled="f" stroked="f">
                   <v:textbox inset="0,0,0,0">
                     <w:txbxContent>
                       <w:p>
@@ -3512,8 +4081,27 @@
                     </w:txbxContent>
                   </v:textbox>
                 </v:rect>
-                <v:shape id="Picture 119" o:spid="_x0000_s1038" type="#_x0000_t75" style="position:absolute;left:-4286;top:1143;width:56781;height:18954;visibility:visible;mso-wrap-style:square" o:gfxdata="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">
-                  <v:imagedata r:id="rId14" o:title="" croptop="3590f" cropbottom="2405f" cropright="3f"/>
+                <v:shapetype id="_x0000_t75" coordsize="21600,21600" o:spt="75" o:preferrelative="t" path="m@4@5l@4@11@9@11@9@5xe" filled="f" stroked="f">
+                  <v:stroke joinstyle="miter"/>
+                  <v:formulas>
+                    <v:f eqn="if lineDrawn pixelLineWidth 0"/>
+                    <v:f eqn="sum @0 1 0"/>
+                    <v:f eqn="sum 0 0 @1"/>
+                    <v:f eqn="prod @2 1 2"/>
+                    <v:f eqn="prod @3 21600 pixelWidth"/>
+                    <v:f eqn="prod @3 21600 pixelHeight"/>
+                    <v:f eqn="sum @0 0 1"/>
+                    <v:f eqn="prod @6 1 2"/>
+                    <v:f eqn="prod @7 21600 pixelWidth"/>
+                    <v:f eqn="sum @8 21600 0"/>
+                    <v:f eqn="prod @7 21600 pixelHeight"/>
+                    <v:f eqn="sum @10 21600 0"/>
+                  </v:formulas>
+                  <v:path o:extrusionok="f" gradientshapeok="t" o:connecttype="rect"/>
+                  <o:lock v:ext="edit" aspectratio="t"/>
+                </v:shapetype>
+                <v:shape id="Picture 119" o:spid="_x0000_s1038" type="#_x0000_t75" style="position:absolute;left:-4286;top:1143;width:56781;height:18954;visibility:visible;mso-wrap-style:square" o:gfxdata="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">
+                  <v:imagedata r:id="rId17" o:title="" croptop="3590f" cropbottom="2405f" cropright="3f"/>
                 </v:shape>
                 <w10:anchorlock/>
               </v:group>
@@ -4088,7 +4676,6 @@
           <w:rStyle w:val="Textoennegrita"/>
           <w:rFonts w:ascii="Arial" w:eastAsiaTheme="majorEastAsia" w:hAnsi="Arial" w:cs="Arial"/>
         </w:rPr>
-        <w:lastRenderedPageBreak/>
         <w:t>Exactitud</w:t>
       </w:r>
       <w:r>
@@ -4148,7 +4735,16 @@
           <w:sz w:val="24"/>
           <w:szCs w:val="24"/>
         </w:rPr>
-        <w:t xml:space="preserve"> comparando las mediciones con el valor de referencia. El sensor con el menor error promedio será el más exacto.</w:t>
+        <w:t xml:space="preserve"> comparando las mediciones </w:t>
+      </w:r>
+      <w:r>
+        <w:rPr>
+          <w:rFonts w:ascii="Arial" w:hAnsi="Arial" w:cs="Arial"/>
+          <w:sz w:val="24"/>
+          <w:szCs w:val="24"/>
+        </w:rPr>
+        <w:lastRenderedPageBreak/>
+        <w:t>con el valor de referencia. El sensor con el menor error promedio será el más exacto.</w:t>
       </w:r>
     </w:p>
     <w:p>
@@ -4718,7 +5314,6 @@
         <w:rPr>
           <w:rFonts w:ascii="Arial" w:hAnsi="Arial" w:cs="Arial"/>
         </w:rPr>
-        <w:lastRenderedPageBreak/>
         <w:t>En resumen:</w:t>
       </w:r>
     </w:p>
@@ -4807,6 +5402,7 @@
           <w:sz w:val="24"/>
           <w:szCs w:val="24"/>
         </w:rPr>
+        <w:lastRenderedPageBreak/>
         <w:t>Promedio de las mediciones</w:t>
       </w:r>
       <w:r>
@@ -6680,7 +7276,7 @@
         <mc:AlternateContent>
           <mc:Choice Requires="wpg">
             <w:drawing>
-              <wp:inline distT="0" distB="0" distL="0" distR="0">
+              <wp:inline distT="0" distB="0" distL="0" distR="0" wp14:anchorId="389504BE" wp14:editId="47E3C6DD">
                 <wp:extent cx="5298913" cy="3118104"/>
                 <wp:effectExtent l="0" t="0" r="0" b="0"/>
                 <wp:docPr id="1319" name="Group 1319"/>
@@ -6776,7 +7372,7 @@
                           <pic:cNvPicPr/>
                         </pic:nvPicPr>
                         <pic:blipFill>
-                          <a:blip r:embed="rId15"/>
+                          <a:blip r:embed="rId18"/>
                           <a:stretch>
                             <a:fillRect/>
                           </a:stretch>
@@ -6799,8 +7395,8 @@
           </mc:Choice>
           <mc:Fallback>
             <w:pict>
-              <v:group id="Group 1319" o:spid="_x0000_s1039" style="width:417.25pt;height:245.5pt;mso-position-horizontal-relative:char;mso-position-vertical-relative:line" coordsize="52989,31181" o:gfxdata="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">
-                <v:rect id="Rectangle 1299" o:spid="_x0000_s1040" style="position:absolute;top:633;width:1679;height:1791;visibility:visible;mso-wrap-style:square;v-text-anchor:top" o:gfxdata="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" filled="f" stroked="f">
+              <v:group w14:anchorId="389504BE" id="Group 1319" o:spid="_x0000_s1039" style="width:417.25pt;height:245.5pt;mso-position-horizontal-relative:char;mso-position-vertical-relative:line" coordsize="52989,31181" o:gfxdata="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">
+                <v:rect id="Rectangle 1299" o:spid="_x0000_s1040" style="position:absolute;top:633;width:1679;height:1791;visibility:visible;mso-wrap-style:square;v-text-anchor:top" o:gfxdata="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" filled="f" stroked="f">
                   <v:textbox inset="0,0,0,0">
                     <w:txbxContent>
                       <w:p>
@@ -6820,7 +7416,7 @@
                     </w:txbxContent>
                   </v:textbox>
                 </v:rect>
-                <v:rect id="Rectangle 1301" o:spid="_x0000_s1041" style="position:absolute;left:1258;top:633;width:2238;height:1791;visibility:visible;mso-wrap-style:square;v-text-anchor:top" o:gfxdata="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" filled="f" stroked="f">
+                <v:rect id="Rectangle 1301" o:spid="_x0000_s1041" style="position:absolute;left:1258;top:633;width:2238;height:1791;visibility:visible;mso-wrap-style:square;v-text-anchor:top" o:gfxdata="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" filled="f" stroked="f">
                   <v:textbox inset="0,0,0,0">
                     <w:txbxContent>
                       <w:p>
@@ -6839,8 +7435,8 @@
                     </w:txbxContent>
                   </v:textbox>
                 </v:rect>
-                <v:shape id="Picture 172" o:spid="_x0000_s1042" type="#_x0000_t75" style="position:absolute;left:60;width:52929;height:31181;visibility:visible;mso-wrap-style:square" o:gfxdata="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">
-                  <v:imagedata r:id="rId16" o:title=""/>
+                <v:shape id="Picture 172" o:spid="_x0000_s1042" type="#_x0000_t75" style="position:absolute;left:60;width:52929;height:31181;visibility:visible;mso-wrap-style:square" o:gfxdata="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">
+                  <v:imagedata r:id="rId19" o:title=""/>
                 </v:shape>
                 <w10:anchorlock/>
               </v:group>
@@ -6911,7 +7507,6 @@
           <w:sz w:val="24"/>
           <w:szCs w:val="24"/>
         </w:rPr>
-        <w:lastRenderedPageBreak/>
         <w:t xml:space="preserve">Ejemplifique gráficamente la diferencia entre precisión y exactitud. </w:t>
       </w:r>
     </w:p>
@@ -6995,6 +7590,7 @@
           <w:sz w:val="24"/>
           <w:szCs w:val="24"/>
         </w:rPr>
+        <w:lastRenderedPageBreak/>
         <w:t xml:space="preserve"> </w:t>
       </w:r>
     </w:p>
@@ -7147,12 +7743,12 @@
       </w:r>
     </w:p>
     <w:sectPr>
-      <w:headerReference w:type="even" r:id="rId17"/>
-      <w:headerReference w:type="default" r:id="rId18"/>
-      <w:footerReference w:type="even" r:id="rId19"/>
-      <w:footerReference w:type="default" r:id="rId20"/>
-      <w:headerReference w:type="first" r:id="rId21"/>
-      <w:footerReference w:type="first" r:id="rId22"/>
+      <w:headerReference w:type="even" r:id="rId20"/>
+      <w:headerReference w:type="default" r:id="rId21"/>
+      <w:footerReference w:type="even" r:id="rId22"/>
+      <w:footerReference w:type="default" r:id="rId23"/>
+      <w:headerReference w:type="first" r:id="rId24"/>
+      <w:footerReference w:type="first" r:id="rId25"/>
       <w:pgSz w:w="12240" w:h="15840"/>
       <w:pgMar w:top="1363" w:right="1680" w:bottom="1349" w:left="2117" w:header="676" w:footer="627" w:gutter="0"/>
       <w:cols w:space="720"/>
@@ -7162,7 +7758,7 @@
 </file>
 
 <file path=word/endnotes.xml><?xml version="1.0" encoding="utf-8"?>
-<w:endnotes xmlns:wpc="http://schemas.microsoft.com/office/word/2010/wordprocessingCanvas" xmlns:cx="http://schemas.microsoft.com/office/drawing/2014/chartex" xmlns:mc="http://schemas.openxmlformats.org/markup-compatibility/2006" xmlns:o="urn:schemas-microsoft-com:office:office" xmlns:r="http://schemas.openxmlformats.org/officeDocument/2006/relationships" xmlns:m="http://schemas.openxmlformats.org/officeDocument/2006/math" xmlns:v="urn:schemas-microsoft-com:vml" xmlns:wp14="http://schemas.microsoft.com/office/word/2010/wordprocessingDrawing" xmlns:wp="http://schemas.openxmlformats.org/drawingml/2006/wordprocessingDrawing" xmlns:w10="urn:schemas-microsoft-com:office:word" xmlns:w="http://schemas.openxmlformats.org/wordprocessingml/2006/main" xmlns:w14="http://schemas.microsoft.com/office/word/2010/wordml" xmlns:w15="http://schemas.microsoft.com/office/word/2012/wordml" xmlns:w16se="http://schemas.microsoft.com/office/word/2015/wordml/symex" xmlns:wpg="http://schemas.microsoft.com/office/word/2010/wordprocessingGroup" xmlns:wpi="http://schemas.microsoft.com/office/word/2010/wordprocessingInk" xmlns:wne="http://schemas.microsoft.com/office/word/2006/wordml" xmlns:wps="http://schemas.microsoft.com/office/word/2010/wordprocessingShape" mc:Ignorable="w14 w15 w16se wp14">
+<w:endnotes xmlns:wpc="http://schemas.microsoft.com/office/word/2010/wordprocessingCanvas" xmlns:cx="http://schemas.microsoft.com/office/drawing/2014/chartex" xmlns:cx1="http://schemas.microsoft.com/office/drawing/2015/9/8/chartex" xmlns:cx2="http://schemas.microsoft.com/office/drawing/2015/10/21/chartex" xmlns:cx3="http://schemas.microsoft.com/office/drawing/2016/5/9/chartex" xmlns:cx4="http://schemas.microsoft.com/office/drawing/2016/5/10/chartex" xmlns:cx5="http://schemas.microsoft.com/office/drawing/2016/5/11/chartex" xmlns:cx6="http://schemas.microsoft.com/office/drawing/2016/5/12/chartex" xmlns:cx7="http://schemas.microsoft.com/office/drawing/2016/5/13/chartex" xmlns:cx8="http://schemas.microsoft.com/office/drawing/2016/5/14/chartex" xmlns:mc="http://schemas.openxmlformats.org/markup-compatibility/2006" xmlns:aink="http://schemas.microsoft.com/office/drawing/2016/ink" xmlns:am3d="http://schemas.microsoft.com/office/drawing/2017/model3d" xmlns:o="urn:schemas-microsoft-com:office:office" xmlns:oel="http://schemas.microsoft.com/office/2019/extlst" xmlns:r="http://schemas.openxmlformats.org/officeDocument/2006/relationships" xmlns:m="http://schemas.openxmlformats.org/officeDocument/2006/math" xmlns:v="urn:schemas-microsoft-com:vml" xmlns:wp14="http://schemas.microsoft.com/office/word/2010/wordprocessingDrawing" xmlns:wp="http://schemas.openxmlformats.org/drawingml/2006/wordprocessingDrawing" xmlns:w10="urn:schemas-microsoft-com:office:word" xmlns:w="http://schemas.openxmlformats.org/wordprocessingml/2006/main" xmlns:w14="http://schemas.microsoft.com/office/word/2010/wordml" xmlns:w15="http://schemas.microsoft.com/office/word/2012/wordml" xmlns:w16cex="http://schemas.microsoft.com/office/word/2018/wordml/cex" xmlns:w16cid="http://schemas.microsoft.com/office/word/2016/wordml/cid" xmlns:w16="http://schemas.microsoft.com/office/word/2018/wordml" xmlns:w16du="http://schemas.microsoft.com/office/word/2023/wordml/word16du" xmlns:w16sdtdh="http://schemas.microsoft.com/office/word/2020/wordml/sdtdatahash" xmlns:w16se="http://schemas.microsoft.com/office/word/2015/wordml/symex" xmlns:wpg="http://schemas.microsoft.com/office/word/2010/wordprocessingGroup" xmlns:wpi="http://schemas.microsoft.com/office/word/2010/wordprocessingInk" xmlns:wne="http://schemas.microsoft.com/office/word/2006/wordml" xmlns:wps="http://schemas.microsoft.com/office/word/2010/wordprocessingShape" mc:Ignorable="w14 w15 w16se w16cid w16 w16cex w16sdtdh w16du wp14">
   <w:endnote w:type="separator" w:id="-1">
     <w:p>
       <w:pPr>
@@ -7187,7 +7783,7 @@
 </file>
 
 <file path=word/footer1.xml><?xml version="1.0" encoding="utf-8"?>
-<w:ftr xmlns:wpc="http://schemas.microsoft.com/office/word/2010/wordprocessingCanvas" xmlns:cx="http://schemas.microsoft.com/office/drawing/2014/chartex" xmlns:mc="http://schemas.openxmlformats.org/markup-compatibility/2006" xmlns:o="urn:schemas-microsoft-com:office:office" xmlns:r="http://schemas.openxmlformats.org/officeDocument/2006/relationships" xmlns:m="http://schemas.openxmlformats.org/officeDocument/2006/math" xmlns:v="urn:schemas-microsoft-com:vml" xmlns:wp14="http://schemas.microsoft.com/office/word/2010/wordprocessingDrawing" xmlns:wp="http://schemas.openxmlformats.org/drawingml/2006/wordprocessingDrawing" xmlns:w10="urn:schemas-microsoft-com:office:word" xmlns:w="http://schemas.openxmlformats.org/wordprocessingml/2006/main" xmlns:w14="http://schemas.microsoft.com/office/word/2010/wordml" xmlns:w15="http://schemas.microsoft.com/office/word/2012/wordml" xmlns:w16se="http://schemas.microsoft.com/office/word/2015/wordml/symex" xmlns:wpg="http://schemas.microsoft.com/office/word/2010/wordprocessingGroup" xmlns:wpi="http://schemas.microsoft.com/office/word/2010/wordprocessingInk" xmlns:wne="http://schemas.microsoft.com/office/word/2006/wordml" xmlns:wps="http://schemas.microsoft.com/office/word/2010/wordprocessingShape" mc:Ignorable="w14 w15 w16se wp14">
+<w:ftr xmlns:wpc="http://schemas.microsoft.com/office/word/2010/wordprocessingCanvas" xmlns:cx="http://schemas.microsoft.com/office/drawing/2014/chartex" xmlns:cx1="http://schemas.microsoft.com/office/drawing/2015/9/8/chartex" xmlns:cx2="http://schemas.microsoft.com/office/drawing/2015/10/21/chartex" xmlns:cx3="http://schemas.microsoft.com/office/drawing/2016/5/9/chartex" xmlns:cx4="http://schemas.microsoft.com/office/drawing/2016/5/10/chartex" xmlns:cx5="http://schemas.microsoft.com/office/drawing/2016/5/11/chartex" xmlns:cx6="http://schemas.microsoft.com/office/drawing/2016/5/12/chartex" xmlns:cx7="http://schemas.microsoft.com/office/drawing/2016/5/13/chartex" xmlns:cx8="http://schemas.microsoft.com/office/drawing/2016/5/14/chartex" xmlns:mc="http://schemas.openxmlformats.org/markup-compatibility/2006" xmlns:aink="http://schemas.microsoft.com/office/drawing/2016/ink" xmlns:am3d="http://schemas.microsoft.com/office/drawing/2017/model3d" xmlns:o="urn:schemas-microsoft-com:office:office" xmlns:oel="http://schemas.microsoft.com/office/2019/extlst" xmlns:r="http://schemas.openxmlformats.org/officeDocument/2006/relationships" xmlns:m="http://schemas.openxmlformats.org/officeDocument/2006/math" xmlns:v="urn:schemas-microsoft-com:vml" xmlns:wp14="http://schemas.microsoft.com/office/word/2010/wordprocessingDrawing" xmlns:wp="http://schemas.openxmlformats.org/drawingml/2006/wordprocessingDrawing" xmlns:w10="urn:schemas-microsoft-com:office:word" xmlns:w="http://schemas.openxmlformats.org/wordprocessingml/2006/main" xmlns:w14="http://schemas.microsoft.com/office/word/2010/wordml" xmlns:w15="http://schemas.microsoft.com/office/word/2012/wordml" xmlns:w16cex="http://schemas.microsoft.com/office/word/2018/wordml/cex" xmlns:w16cid="http://schemas.microsoft.com/office/word/2016/wordml/cid" xmlns:w16="http://schemas.microsoft.com/office/word/2018/wordml" xmlns:w16du="http://schemas.microsoft.com/office/word/2023/wordml/word16du" xmlns:w16sdtdh="http://schemas.microsoft.com/office/word/2020/wordml/sdtdatahash" xmlns:w16se="http://schemas.microsoft.com/office/word/2015/wordml/symex" xmlns:wpg="http://schemas.microsoft.com/office/word/2010/wordprocessingGroup" xmlns:wpi="http://schemas.microsoft.com/office/word/2010/wordprocessingInk" xmlns:wne="http://schemas.microsoft.com/office/word/2006/wordml" xmlns:wps="http://schemas.microsoft.com/office/word/2010/wordprocessingShape" mc:Ignorable="w14 w15 w16se w16cid w16 w16cex w16sdtdh w16du wp14">
   <w:p>
     <w:pPr>
       <w:spacing w:after="0" w:line="259" w:lineRule="auto"/>
@@ -7200,7 +7796,7 @@
         <w:lang w:val="en-US" w:eastAsia="en-US"/>
       </w:rPr>
       <w:drawing>
-        <wp:anchor distT="0" distB="0" distL="114300" distR="114300" simplePos="0" relativeHeight="251658240" behindDoc="0" locked="0" layoutInCell="1" allowOverlap="0">
+        <wp:anchor distT="0" distB="0" distL="114300" distR="114300" simplePos="0" relativeHeight="251658240" behindDoc="0" locked="0" layoutInCell="1" allowOverlap="0" wp14:anchorId="6A4C18F6" wp14:editId="04667E32">
           <wp:simplePos x="0" y="0"/>
           <wp:positionH relativeFrom="page">
             <wp:posOffset>1772412</wp:posOffset>
@@ -7249,7 +7845,7 @@
 </file>
 
 <file path=word/footer2.xml><?xml version="1.0" encoding="utf-8"?>
-<w:ftr xmlns:wpc="http://schemas.microsoft.com/office/word/2010/wordprocessingCanvas" xmlns:cx="http://schemas.microsoft.com/office/drawing/2014/chartex" xmlns:mc="http://schemas.openxmlformats.org/markup-compatibility/2006" xmlns:o="urn:schemas-microsoft-com:office:office" xmlns:r="http://schemas.openxmlformats.org/officeDocument/2006/relationships" xmlns:m="http://schemas.openxmlformats.org/officeDocument/2006/math" xmlns:v="urn:schemas-microsoft-com:vml" xmlns:wp14="http://schemas.microsoft.com/office/word/2010/wordprocessingDrawing" xmlns:wp="http://schemas.openxmlformats.org/drawingml/2006/wordprocessingDrawing" xmlns:w10="urn:schemas-microsoft-com:office:word" xmlns:w="http://schemas.openxmlformats.org/wordprocessingml/2006/main" xmlns:w14="http://schemas.microsoft.com/office/word/2010/wordml" xmlns:w15="http://schemas.microsoft.com/office/word/2012/wordml" xmlns:w16se="http://schemas.microsoft.com/office/word/2015/wordml/symex" xmlns:wpg="http://schemas.microsoft.com/office/word/2010/wordprocessingGroup" xmlns:wpi="http://schemas.microsoft.com/office/word/2010/wordprocessingInk" xmlns:wne="http://schemas.microsoft.com/office/word/2006/wordml" xmlns:wps="http://schemas.microsoft.com/office/word/2010/wordprocessingShape" mc:Ignorable="w14 w15 w16se wp14">
+<w:ftr xmlns:wpc="http://schemas.microsoft.com/office/word/2010/wordprocessingCanvas" xmlns:cx="http://schemas.microsoft.com/office/drawing/2014/chartex" xmlns:cx1="http://schemas.microsoft.com/office/drawing/2015/9/8/chartex" xmlns:cx2="http://schemas.microsoft.com/office/drawing/2015/10/21/chartex" xmlns:cx3="http://schemas.microsoft.com/office/drawing/2016/5/9/chartex" xmlns:cx4="http://schemas.microsoft.com/office/drawing/2016/5/10/chartex" xmlns:cx5="http://schemas.microsoft.com/office/drawing/2016/5/11/chartex" xmlns:cx6="http://schemas.microsoft.com/office/drawing/2016/5/12/chartex" xmlns:cx7="http://schemas.microsoft.com/office/drawing/2016/5/13/chartex" xmlns:cx8="http://schemas.microsoft.com/office/drawing/2016/5/14/chartex" xmlns:mc="http://schemas.openxmlformats.org/markup-compatibility/2006" xmlns:aink="http://schemas.microsoft.com/office/drawing/2016/ink" xmlns:am3d="http://schemas.microsoft.com/office/drawing/2017/model3d" xmlns:o="urn:schemas-microsoft-com:office:office" xmlns:oel="http://schemas.microsoft.com/office/2019/extlst" xmlns:r="http://schemas.openxmlformats.org/officeDocument/2006/relationships" xmlns:m="http://schemas.openxmlformats.org/officeDocument/2006/math" xmlns:v="urn:schemas-microsoft-com:vml" xmlns:wp14="http://schemas.microsoft.com/office/word/2010/wordprocessingDrawing" xmlns:wp="http://schemas.openxmlformats.org/drawingml/2006/wordprocessingDrawing" xmlns:w10="urn:schemas-microsoft-com:office:word" xmlns:w="http://schemas.openxmlformats.org/wordprocessingml/2006/main" xmlns:w14="http://schemas.microsoft.com/office/word/2010/wordml" xmlns:w15="http://schemas.microsoft.com/office/word/2012/wordml" xmlns:w16cex="http://schemas.microsoft.com/office/word/2018/wordml/cex" xmlns:w16cid="http://schemas.microsoft.com/office/word/2016/wordml/cid" xmlns:w16="http://schemas.microsoft.com/office/word/2018/wordml" xmlns:w16du="http://schemas.microsoft.com/office/word/2023/wordml/word16du" xmlns:w16sdtdh="http://schemas.microsoft.com/office/word/2020/wordml/sdtdatahash" xmlns:w16se="http://schemas.microsoft.com/office/word/2015/wordml/symex" xmlns:wpg="http://schemas.microsoft.com/office/word/2010/wordprocessingGroup" xmlns:wpi="http://schemas.microsoft.com/office/word/2010/wordprocessingInk" xmlns:wne="http://schemas.microsoft.com/office/word/2006/wordml" xmlns:wps="http://schemas.microsoft.com/office/word/2010/wordprocessingShape" mc:Ignorable="w14 w15 w16se w16cid w16 w16cex w16sdtdh w16du wp14">
   <w:p>
     <w:pPr>
       <w:spacing w:after="0" w:line="259" w:lineRule="auto"/>
@@ -7262,7 +7858,7 @@
         <w:lang w:val="en-US" w:eastAsia="en-US"/>
       </w:rPr>
       <w:drawing>
-        <wp:anchor distT="0" distB="0" distL="114300" distR="114300" simplePos="0" relativeHeight="251659264" behindDoc="0" locked="0" layoutInCell="1" allowOverlap="0">
+        <wp:anchor distT="0" distB="0" distL="114300" distR="114300" simplePos="0" relativeHeight="251659264" behindDoc="0" locked="0" layoutInCell="1" allowOverlap="0" wp14:anchorId="6B03FC0F" wp14:editId="12E9B89F">
           <wp:simplePos x="0" y="0"/>
           <wp:positionH relativeFrom="page">
             <wp:posOffset>1772412</wp:posOffset>
@@ -7311,7 +7907,7 @@
 </file>
 
 <file path=word/footer3.xml><?xml version="1.0" encoding="utf-8"?>
-<w:ftr xmlns:wpc="http://schemas.microsoft.com/office/word/2010/wordprocessingCanvas" xmlns:cx="http://schemas.microsoft.com/office/drawing/2014/chartex" xmlns:mc="http://schemas.openxmlformats.org/markup-compatibility/2006" xmlns:o="urn:schemas-microsoft-com:office:office" xmlns:r="http://schemas.openxmlformats.org/officeDocument/2006/relationships" xmlns:m="http://schemas.openxmlformats.org/officeDocument/2006/math" xmlns:v="urn:schemas-microsoft-com:vml" xmlns:wp14="http://schemas.microsoft.com/office/word/2010/wordprocessingDrawing" xmlns:wp="http://schemas.openxmlformats.org/drawingml/2006/wordprocessingDrawing" xmlns:w10="urn:schemas-microsoft-com:office:word" xmlns:w="http://schemas.openxmlformats.org/wordprocessingml/2006/main" xmlns:w14="http://schemas.microsoft.com/office/word/2010/wordml" xmlns:w15="http://schemas.microsoft.com/office/word/2012/wordml" xmlns:w16se="http://schemas.microsoft.com/office/word/2015/wordml/symex" xmlns:wpg="http://schemas.microsoft.com/office/word/2010/wordprocessingGroup" xmlns:wpi="http://schemas.microsoft.com/office/word/2010/wordprocessingInk" xmlns:wne="http://schemas.microsoft.com/office/word/2006/wordml" xmlns:wps="http://schemas.microsoft.com/office/word/2010/wordprocessingShape" mc:Ignorable="w14 w15 w16se wp14">
+<w:ftr xmlns:wpc="http://schemas.microsoft.com/office/word/2010/wordprocessingCanvas" xmlns:cx="http://schemas.microsoft.com/office/drawing/2014/chartex" xmlns:cx1="http://schemas.microsoft.com/office/drawing/2015/9/8/chartex" xmlns:cx2="http://schemas.microsoft.com/office/drawing/2015/10/21/chartex" xmlns:cx3="http://schemas.microsoft.com/office/drawing/2016/5/9/chartex" xmlns:cx4="http://schemas.microsoft.com/office/drawing/2016/5/10/chartex" xmlns:cx5="http://schemas.microsoft.com/office/drawing/2016/5/11/chartex" xmlns:cx6="http://schemas.microsoft.com/office/drawing/2016/5/12/chartex" xmlns:cx7="http://schemas.microsoft.com/office/drawing/2016/5/13/chartex" xmlns:cx8="http://schemas.microsoft.com/office/drawing/2016/5/14/chartex" xmlns:mc="http://schemas.openxmlformats.org/markup-compatibility/2006" xmlns:aink="http://schemas.microsoft.com/office/drawing/2016/ink" xmlns:am3d="http://schemas.microsoft.com/office/drawing/2017/model3d" xmlns:o="urn:schemas-microsoft-com:office:office" xmlns:oel="http://schemas.microsoft.com/office/2019/extlst" xmlns:r="http://schemas.openxmlformats.org/officeDocument/2006/relationships" xmlns:m="http://schemas.openxmlformats.org/officeDocument/2006/math" xmlns:v="urn:schemas-microsoft-com:vml" xmlns:wp14="http://schemas.microsoft.com/office/word/2010/wordprocessingDrawing" xmlns:wp="http://schemas.openxmlformats.org/drawingml/2006/wordprocessingDrawing" xmlns:w10="urn:schemas-microsoft-com:office:word" xmlns:w="http://schemas.openxmlformats.org/wordprocessingml/2006/main" xmlns:w14="http://schemas.microsoft.com/office/word/2010/wordml" xmlns:w15="http://schemas.microsoft.com/office/word/2012/wordml" xmlns:w16cex="http://schemas.microsoft.com/office/word/2018/wordml/cex" xmlns:w16cid="http://schemas.microsoft.com/office/word/2016/wordml/cid" xmlns:w16="http://schemas.microsoft.com/office/word/2018/wordml" xmlns:w16du="http://schemas.microsoft.com/office/word/2023/wordml/word16du" xmlns:w16sdtdh="http://schemas.microsoft.com/office/word/2020/wordml/sdtdatahash" xmlns:w16se="http://schemas.microsoft.com/office/word/2015/wordml/symex" xmlns:wpg="http://schemas.microsoft.com/office/word/2010/wordprocessingGroup" xmlns:wpi="http://schemas.microsoft.com/office/word/2010/wordprocessingInk" xmlns:wne="http://schemas.microsoft.com/office/word/2006/wordml" xmlns:wps="http://schemas.microsoft.com/office/word/2010/wordprocessingShape" mc:Ignorable="w14 w15 w16se w16cid w16 w16cex w16sdtdh w16du wp14">
   <w:p>
     <w:pPr>
       <w:spacing w:after="0" w:line="259" w:lineRule="auto"/>
@@ -7324,7 +7920,7 @@
         <w:lang w:val="en-US" w:eastAsia="en-US"/>
       </w:rPr>
       <w:drawing>
-        <wp:anchor distT="0" distB="0" distL="114300" distR="114300" simplePos="0" relativeHeight="251660288" behindDoc="0" locked="0" layoutInCell="1" allowOverlap="0">
+        <wp:anchor distT="0" distB="0" distL="114300" distR="114300" simplePos="0" relativeHeight="251660288" behindDoc="0" locked="0" layoutInCell="1" allowOverlap="0" wp14:anchorId="2B5C7844" wp14:editId="157E8DA4">
           <wp:simplePos x="0" y="0"/>
           <wp:positionH relativeFrom="page">
             <wp:posOffset>1772412</wp:posOffset>
@@ -7373,7 +7969,7 @@
 </file>
 
 <file path=word/footnotes.xml><?xml version="1.0" encoding="utf-8"?>
-<w:footnotes xmlns:wpc="http://schemas.microsoft.com/office/word/2010/wordprocessingCanvas" xmlns:cx="http://schemas.microsoft.com/office/drawing/2014/chartex" xmlns:mc="http://schemas.openxmlformats.org/markup-compatibility/2006" xmlns:o="urn:schemas-microsoft-com:office:office" xmlns:r="http://schemas.openxmlformats.org/officeDocument/2006/relationships" xmlns:m="http://schemas.openxmlformats.org/officeDocument/2006/math" xmlns:v="urn:schemas-microsoft-com:vml" xmlns:wp14="http://schemas.microsoft.com/office/word/2010/wordprocessingDrawing" xmlns:wp="http://schemas.openxmlformats.org/drawingml/2006/wordprocessingDrawing" xmlns:w10="urn:schemas-microsoft-com:office:word" xmlns:w="http://schemas.openxmlformats.org/wordprocessingml/2006/main" xmlns:w14="http://schemas.microsoft.com/office/word/2010/wordml" xmlns:w15="http://schemas.microsoft.com/office/word/2012/wordml" xmlns:w16se="http://schemas.microsoft.com/office/word/2015/wordml/symex" xmlns:wpg="http://schemas.microsoft.com/office/word/2010/wordprocessingGroup" xmlns:wpi="http://schemas.microsoft.com/office/word/2010/wordprocessingInk" xmlns:wne="http://schemas.microsoft.com/office/word/2006/wordml" xmlns:wps="http://schemas.microsoft.com/office/word/2010/wordprocessingShape" mc:Ignorable="w14 w15 w16se wp14">
+<w:footnotes xmlns:wpc="http://schemas.microsoft.com/office/word/2010/wordprocessingCanvas" xmlns:cx="http://schemas.microsoft.com/office/drawing/2014/chartex" xmlns:cx1="http://schemas.microsoft.com/office/drawing/2015/9/8/chartex" xmlns:cx2="http://schemas.microsoft.com/office/drawing/2015/10/21/chartex" xmlns:cx3="http://schemas.microsoft.com/office/drawing/2016/5/9/chartex" xmlns:cx4="http://schemas.microsoft.com/office/drawing/2016/5/10/chartex" xmlns:cx5="http://schemas.microsoft.com/office/drawing/2016/5/11/chartex" xmlns:cx6="http://schemas.microsoft.com/office/drawing/2016/5/12/chartex" xmlns:cx7="http://schemas.microsoft.com/office/drawing/2016/5/13/chartex" xmlns:cx8="http://schemas.microsoft.com/office/drawing/2016/5/14/chartex" xmlns:mc="http://schemas.openxmlformats.org/markup-compatibility/2006" xmlns:aink="http://schemas.microsoft.com/office/drawing/2016/ink" xmlns:am3d="http://schemas.microsoft.com/office/drawing/2017/model3d" xmlns:o="urn:schemas-microsoft-com:office:office" xmlns:oel="http://schemas.microsoft.com/office/2019/extlst" xmlns:r="http://schemas.openxmlformats.org/officeDocument/2006/relationships" xmlns:m="http://schemas.openxmlformats.org/officeDocument/2006/math" xmlns:v="urn:schemas-microsoft-com:vml" xmlns:wp14="http://schemas.microsoft.com/office/word/2010/wordprocessingDrawing" xmlns:wp="http://schemas.openxmlformats.org/drawingml/2006/wordprocessingDrawing" xmlns:w10="urn:schemas-microsoft-com:office:word" xmlns:w="http://schemas.openxmlformats.org/wordprocessingml/2006/main" xmlns:w14="http://schemas.microsoft.com/office/word/2010/wordml" xmlns:w15="http://schemas.microsoft.com/office/word/2012/wordml" xmlns:w16cex="http://schemas.microsoft.com/office/word/2018/wordml/cex" xmlns:w16cid="http://schemas.microsoft.com/office/word/2016/wordml/cid" xmlns:w16="http://schemas.microsoft.com/office/word/2018/wordml" xmlns:w16du="http://schemas.microsoft.com/office/word/2023/wordml/word16du" xmlns:w16sdtdh="http://schemas.microsoft.com/office/word/2020/wordml/sdtdatahash" xmlns:w16se="http://schemas.microsoft.com/office/word/2015/wordml/symex" xmlns:wpg="http://schemas.microsoft.com/office/word/2010/wordprocessingGroup" xmlns:wpi="http://schemas.microsoft.com/office/word/2010/wordprocessingInk" xmlns:wne="http://schemas.microsoft.com/office/word/2006/wordml" xmlns:wps="http://schemas.microsoft.com/office/word/2010/wordprocessingShape" mc:Ignorable="w14 w15 w16se w16cid w16 w16cex w16sdtdh w16du wp14">
   <w:footnote w:type="separator" w:id="-1">
     <w:p>
       <w:pPr>
@@ -7398,7 +7994,7 @@
 </file>
 
 <file path=word/header1.xml><?xml version="1.0" encoding="utf-8"?>
-<w:hdr xmlns:wpc="http://schemas.microsoft.com/office/word/2010/wordprocessingCanvas" xmlns:cx="http://schemas.microsoft.com/office/drawing/2014/chartex" xmlns:mc="http://schemas.openxmlformats.org/markup-compatibility/2006" xmlns:o="urn:schemas-microsoft-com:office:office" xmlns:r="http://schemas.openxmlformats.org/officeDocument/2006/relationships" xmlns:m="http://schemas.openxmlformats.org/officeDocument/2006/math" xmlns:v="urn:schemas-microsoft-com:vml" xmlns:wp14="http://schemas.microsoft.com/office/word/2010/wordprocessingDrawing" xmlns:wp="http://schemas.openxmlformats.org/drawingml/2006/wordprocessingDrawing" xmlns:w10="urn:schemas-microsoft-com:office:word" xmlns:w="http://schemas.openxmlformats.org/wordprocessingml/2006/main" xmlns:w14="http://schemas.microsoft.com/office/word/2010/wordml" xmlns:w15="http://schemas.microsoft.com/office/word/2012/wordml" xmlns:w16se="http://schemas.microsoft.com/office/word/2015/wordml/symex" xmlns:wpg="http://schemas.microsoft.com/office/word/2010/wordprocessingGroup" xmlns:wpi="http://schemas.microsoft.com/office/word/2010/wordprocessingInk" xmlns:wne="http://schemas.microsoft.com/office/word/2006/wordml" xmlns:wps="http://schemas.microsoft.com/office/word/2010/wordprocessingShape" mc:Ignorable="w14 w15 w16se wp14">
+<w:hdr xmlns:wpc="http://schemas.microsoft.com/office/word/2010/wordprocessingCanvas" xmlns:cx="http://schemas.microsoft.com/office/drawing/2014/chartex" xmlns:cx1="http://schemas.microsoft.com/office/drawing/2015/9/8/chartex" xmlns:cx2="http://schemas.microsoft.com/office/drawing/2015/10/21/chartex" xmlns:cx3="http://schemas.microsoft.com/office/drawing/2016/5/9/chartex" xmlns:cx4="http://schemas.microsoft.com/office/drawing/2016/5/10/chartex" xmlns:cx5="http://schemas.microsoft.com/office/drawing/2016/5/11/chartex" xmlns:cx6="http://schemas.microsoft.com/office/drawing/2016/5/12/chartex" xmlns:cx7="http://schemas.microsoft.com/office/drawing/2016/5/13/chartex" xmlns:cx8="http://schemas.microsoft.com/office/drawing/2016/5/14/chartex" xmlns:mc="http://schemas.openxmlformats.org/markup-compatibility/2006" xmlns:aink="http://schemas.microsoft.com/office/drawing/2016/ink" xmlns:am3d="http://schemas.microsoft.com/office/drawing/2017/model3d" xmlns:o="urn:schemas-microsoft-com:office:office" xmlns:oel="http://schemas.microsoft.com/office/2019/extlst" xmlns:r="http://schemas.openxmlformats.org/officeDocument/2006/relationships" xmlns:m="http://schemas.openxmlformats.org/officeDocument/2006/math" xmlns:v="urn:schemas-microsoft-com:vml" xmlns:wp14="http://schemas.microsoft.com/office/word/2010/wordprocessingDrawing" xmlns:wp="http://schemas.openxmlformats.org/drawingml/2006/wordprocessingDrawing" xmlns:w10="urn:schemas-microsoft-com:office:word" xmlns:w="http://schemas.openxmlformats.org/wordprocessingml/2006/main" xmlns:w14="http://schemas.microsoft.com/office/word/2010/wordml" xmlns:w15="http://schemas.microsoft.com/office/word/2012/wordml" xmlns:w16cex="http://schemas.microsoft.com/office/word/2018/wordml/cex" xmlns:w16cid="http://schemas.microsoft.com/office/word/2016/wordml/cid" xmlns:w16="http://schemas.microsoft.com/office/word/2018/wordml" xmlns:w16du="http://schemas.microsoft.com/office/word/2023/wordml/word16du" xmlns:w16sdtdh="http://schemas.microsoft.com/office/word/2020/wordml/sdtdatahash" xmlns:w16se="http://schemas.microsoft.com/office/word/2015/wordml/symex" xmlns:wpg="http://schemas.microsoft.com/office/word/2010/wordprocessingGroup" xmlns:wpi="http://schemas.microsoft.com/office/word/2010/wordprocessingInk" xmlns:wne="http://schemas.microsoft.com/office/word/2006/wordml" xmlns:wps="http://schemas.microsoft.com/office/word/2010/wordprocessingShape" mc:Ignorable="w14 w15 w16se w16cid w16 w16cex w16sdtdh w16du wp14">
   <w:p>
     <w:pPr>
       <w:spacing w:after="0" w:line="259" w:lineRule="auto"/>
@@ -7420,7 +8016,7 @@
 </file>
 
 <file path=word/header2.xml><?xml version="1.0" encoding="utf-8"?>
-<w:hdr xmlns:wpc="http://schemas.microsoft.com/office/word/2010/wordprocessingCanvas" xmlns:cx="http://schemas.microsoft.com/office/drawing/2014/chartex" xmlns:mc="http://schemas.openxmlformats.org/markup-compatibility/2006" xmlns:o="urn:schemas-microsoft-com:office:office" xmlns:r="http://schemas.openxmlformats.org/officeDocument/2006/relationships" xmlns:m="http://schemas.openxmlformats.org/officeDocument/2006/math" xmlns:v="urn:schemas-microsoft-com:vml" xmlns:wp14="http://schemas.microsoft.com/office/word/2010/wordprocessingDrawing" xmlns:wp="http://schemas.openxmlformats.org/drawingml/2006/wordprocessingDrawing" xmlns:w10="urn:schemas-microsoft-com:office:word" xmlns:w="http://schemas.openxmlformats.org/wordprocessingml/2006/main" xmlns:w14="http://schemas.microsoft.com/office/word/2010/wordml" xmlns:w15="http://schemas.microsoft.com/office/word/2012/wordml" xmlns:w16se="http://schemas.microsoft.com/office/word/2015/wordml/symex" xmlns:wpg="http://schemas.microsoft.com/office/word/2010/wordprocessingGroup" xmlns:wpi="http://schemas.microsoft.com/office/word/2010/wordprocessingInk" xmlns:wne="http://schemas.microsoft.com/office/word/2006/wordml" xmlns:wps="http://schemas.microsoft.com/office/word/2010/wordprocessingShape" mc:Ignorable="w14 w15 w16se wp14">
+<w:hdr xmlns:wpc="http://schemas.microsoft.com/office/word/2010/wordprocessingCanvas" xmlns:cx="http://schemas.microsoft.com/office/drawing/2014/chartex" xmlns:cx1="http://schemas.microsoft.com/office/drawing/2015/9/8/chartex" xmlns:cx2="http://schemas.microsoft.com/office/drawing/2015/10/21/chartex" xmlns:cx3="http://schemas.microsoft.com/office/drawing/2016/5/9/chartex" xmlns:cx4="http://schemas.microsoft.com/office/drawing/2016/5/10/chartex" xmlns:cx5="http://schemas.microsoft.com/office/drawing/2016/5/11/chartex" xmlns:cx6="http://schemas.microsoft.com/office/drawing/2016/5/12/chartex" xmlns:cx7="http://schemas.microsoft.com/office/drawing/2016/5/13/chartex" xmlns:cx8="http://schemas.microsoft.com/office/drawing/2016/5/14/chartex" xmlns:mc="http://schemas.openxmlformats.org/markup-compatibility/2006" xmlns:aink="http://schemas.microsoft.com/office/drawing/2016/ink" xmlns:am3d="http://schemas.microsoft.com/office/drawing/2017/model3d" xmlns:o="urn:schemas-microsoft-com:office:office" xmlns:oel="http://schemas.microsoft.com/office/2019/extlst" xmlns:r="http://schemas.openxmlformats.org/officeDocument/2006/relationships" xmlns:m="http://schemas.openxmlformats.org/officeDocument/2006/math" xmlns:v="urn:schemas-microsoft-com:vml" xmlns:wp14="http://schemas.microsoft.com/office/word/2010/wordprocessingDrawing" xmlns:wp="http://schemas.openxmlformats.org/drawingml/2006/wordprocessingDrawing" xmlns:w10="urn:schemas-microsoft-com:office:word" xmlns:w="http://schemas.openxmlformats.org/wordprocessingml/2006/main" xmlns:w14="http://schemas.microsoft.com/office/word/2010/wordml" xmlns:w15="http://schemas.microsoft.com/office/word/2012/wordml" xmlns:w16cex="http://schemas.microsoft.com/office/word/2018/wordml/cex" xmlns:w16cid="http://schemas.microsoft.com/office/word/2016/wordml/cid" xmlns:w16="http://schemas.microsoft.com/office/word/2018/wordml" xmlns:w16du="http://schemas.microsoft.com/office/word/2023/wordml/word16du" xmlns:w16sdtdh="http://schemas.microsoft.com/office/word/2020/wordml/sdtdatahash" xmlns:w16se="http://schemas.microsoft.com/office/word/2015/wordml/symex" xmlns:wpg="http://schemas.microsoft.com/office/word/2010/wordprocessingGroup" xmlns:wpi="http://schemas.microsoft.com/office/word/2010/wordprocessingInk" xmlns:wne="http://schemas.microsoft.com/office/word/2006/wordml" xmlns:wps="http://schemas.microsoft.com/office/word/2010/wordprocessingShape" mc:Ignorable="w14 w15 w16se w16cid w16 w16cex w16sdtdh w16du wp14">
   <w:p>
     <w:pPr>
       <w:spacing w:after="0" w:line="259" w:lineRule="auto"/>
@@ -7442,7 +8038,7 @@
 </file>
 
 <file path=word/header3.xml><?xml version="1.0" encoding="utf-8"?>
-<w:hdr xmlns:wpc="http://schemas.microsoft.com/office/word/2010/wordprocessingCanvas" xmlns:cx="http://schemas.microsoft.com/office/drawing/2014/chartex" xmlns:mc="http://schemas.openxmlformats.org/markup-compatibility/2006" xmlns:o="urn:schemas-microsoft-com:office:office" xmlns:r="http://schemas.openxmlformats.org/officeDocument/2006/relationships" xmlns:m="http://schemas.openxmlformats.org/officeDocument/2006/math" xmlns:v="urn:schemas-microsoft-com:vml" xmlns:wp14="http://schemas.microsoft.com/office/word/2010/wordprocessingDrawing" xmlns:wp="http://schemas.openxmlformats.org/drawingml/2006/wordprocessingDrawing" xmlns:w10="urn:schemas-microsoft-com:office:word" xmlns:w="http://schemas.openxmlformats.org/wordprocessingml/2006/main" xmlns:w14="http://schemas.microsoft.com/office/word/2010/wordml" xmlns:w15="http://schemas.microsoft.com/office/word/2012/wordml" xmlns:w16se="http://schemas.microsoft.com/office/word/2015/wordml/symex" xmlns:wpg="http://schemas.microsoft.com/office/word/2010/wordprocessingGroup" xmlns:wpi="http://schemas.microsoft.com/office/word/2010/wordprocessingInk" xmlns:wne="http://schemas.microsoft.com/office/word/2006/wordml" xmlns:wps="http://schemas.microsoft.com/office/word/2010/wordprocessingShape" mc:Ignorable="w14 w15 w16se wp14">
+<w:hdr xmlns:wpc="http://schemas.microsoft.com/office/word/2010/wordprocessingCanvas" xmlns:cx="http://schemas.microsoft.com/office/drawing/2014/chartex" xmlns:cx1="http://schemas.microsoft.com/office/drawing/2015/9/8/chartex" xmlns:cx2="http://schemas.microsoft.com/office/drawing/2015/10/21/chartex" xmlns:cx3="http://schemas.microsoft.com/office/drawing/2016/5/9/chartex" xmlns:cx4="http://schemas.microsoft.com/office/drawing/2016/5/10/chartex" xmlns:cx5="http://schemas.microsoft.com/office/drawing/2016/5/11/chartex" xmlns:cx6="http://schemas.microsoft.com/office/drawing/2016/5/12/chartex" xmlns:cx7="http://schemas.microsoft.com/office/drawing/2016/5/13/chartex" xmlns:cx8="http://schemas.microsoft.com/office/drawing/2016/5/14/chartex" xmlns:mc="http://schemas.openxmlformats.org/markup-compatibility/2006" xmlns:aink="http://schemas.microsoft.com/office/drawing/2016/ink" xmlns:am3d="http://schemas.microsoft.com/office/drawing/2017/model3d" xmlns:o="urn:schemas-microsoft-com:office:office" xmlns:oel="http://schemas.microsoft.com/office/2019/extlst" xmlns:r="http://schemas.openxmlformats.org/officeDocument/2006/relationships" xmlns:m="http://schemas.openxmlformats.org/officeDocument/2006/math" xmlns:v="urn:schemas-microsoft-com:vml" xmlns:wp14="http://schemas.microsoft.com/office/word/2010/wordprocessingDrawing" xmlns:wp="http://schemas.openxmlformats.org/drawingml/2006/wordprocessingDrawing" xmlns:w10="urn:schemas-microsoft-com:office:word" xmlns:w="http://schemas.openxmlformats.org/wordprocessingml/2006/main" xmlns:w14="http://schemas.microsoft.com/office/word/2010/wordml" xmlns:w15="http://schemas.microsoft.com/office/word/2012/wordml" xmlns:w16cex="http://schemas.microsoft.com/office/word/2018/wordml/cex" xmlns:w16cid="http://schemas.microsoft.com/office/word/2016/wordml/cid" xmlns:w16="http://schemas.microsoft.com/office/word/2018/wordml" xmlns:w16du="http://schemas.microsoft.com/office/word/2023/wordml/word16du" xmlns:w16sdtdh="http://schemas.microsoft.com/office/word/2020/wordml/sdtdatahash" xmlns:w16se="http://schemas.microsoft.com/office/word/2015/wordml/symex" xmlns:wpg="http://schemas.microsoft.com/office/word/2010/wordprocessingGroup" xmlns:wpi="http://schemas.microsoft.com/office/word/2010/wordprocessingInk" xmlns:wne="http://schemas.microsoft.com/office/word/2006/wordml" xmlns:wps="http://schemas.microsoft.com/office/word/2010/wordprocessingShape" mc:Ignorable="w14 w15 w16se w16cid w16 w16cex w16sdtdh w16du wp14">
   <w:p>
     <w:pPr>
       <w:spacing w:after="0" w:line="259" w:lineRule="auto"/>
@@ -7464,7 +8060,7 @@
 </file>
 
 <file path=word/numbering.xml><?xml version="1.0" encoding="utf-8"?>
-<w:numbering xmlns:wpc="http://schemas.microsoft.com/office/word/2010/wordprocessingCanvas" xmlns:cx="http://schemas.microsoft.com/office/drawing/2014/chartex" xmlns:mc="http://schemas.openxmlformats.org/markup-compatibility/2006" xmlns:o="urn:schemas-microsoft-com:office:office" xmlns:r="http://schemas.openxmlformats.org/officeDocument/2006/relationships" xmlns:m="http://schemas.openxmlformats.org/officeDocument/2006/math" xmlns:v="urn:schemas-microsoft-com:vml" xmlns:wp14="http://schemas.microsoft.com/office/word/2010/wordprocessingDrawing" xmlns:wp="http://schemas.openxmlformats.org/drawingml/2006/wordprocessingDrawing" xmlns:w10="urn:schemas-microsoft-com:office:word" xmlns:w="http://schemas.openxmlformats.org/wordprocessingml/2006/main" xmlns:w14="http://schemas.microsoft.com/office/word/2010/wordml" xmlns:w15="http://schemas.microsoft.com/office/word/2012/wordml" xmlns:w16se="http://schemas.microsoft.com/office/word/2015/wordml/symex" xmlns:wpg="http://schemas.microsoft.com/office/word/2010/wordprocessingGroup" xmlns:wpi="http://schemas.microsoft.com/office/word/2010/wordprocessingInk" xmlns:wne="http://schemas.microsoft.com/office/word/2006/wordml" xmlns:wps="http://schemas.microsoft.com/office/word/2010/wordprocessingShape" mc:Ignorable="w14 w15 w16se wp14">
+<w:numbering xmlns:wpc="http://schemas.microsoft.com/office/word/2010/wordprocessingCanvas" xmlns:cx="http://schemas.microsoft.com/office/drawing/2014/chartex" xmlns:cx1="http://schemas.microsoft.com/office/drawing/2015/9/8/chartex" xmlns:cx2="http://schemas.microsoft.com/office/drawing/2015/10/21/chartex" xmlns:cx3="http://schemas.microsoft.com/office/drawing/2016/5/9/chartex" xmlns:cx4="http://schemas.microsoft.com/office/drawing/2016/5/10/chartex" xmlns:cx5="http://schemas.microsoft.com/office/drawing/2016/5/11/chartex" xmlns:cx6="http://schemas.microsoft.com/office/drawing/2016/5/12/chartex" xmlns:cx7="http://schemas.microsoft.com/office/drawing/2016/5/13/chartex" xmlns:cx8="http://schemas.microsoft.com/office/drawing/2016/5/14/chartex" xmlns:mc="http://schemas.openxmlformats.org/markup-compatibility/2006" xmlns:aink="http://schemas.microsoft.com/office/drawing/2016/ink" xmlns:am3d="http://schemas.microsoft.com/office/drawing/2017/model3d" xmlns:o="urn:schemas-microsoft-com:office:office" xmlns:oel="http://schemas.microsoft.com/office/2019/extlst" xmlns:r="http://schemas.openxmlformats.org/officeDocument/2006/relationships" xmlns:m="http://schemas.openxmlformats.org/officeDocument/2006/math" xmlns:v="urn:schemas-microsoft-com:vml" xmlns:wp14="http://schemas.microsoft.com/office/word/2010/wordprocessingDrawing" xmlns:wp="http://schemas.openxmlformats.org/drawingml/2006/wordprocessingDrawing" xmlns:w10="urn:schemas-microsoft-com:office:word" xmlns:w="http://schemas.openxmlformats.org/wordprocessingml/2006/main" xmlns:w14="http://schemas.microsoft.com/office/word/2010/wordml" xmlns:w15="http://schemas.microsoft.com/office/word/2012/wordml" xmlns:w16cex="http://schemas.microsoft.com/office/word/2018/wordml/cex" xmlns:w16cid="http://schemas.microsoft.com/office/word/2016/wordml/cid" xmlns:w16="http://schemas.microsoft.com/office/word/2018/wordml" xmlns:w16du="http://schemas.microsoft.com/office/word/2023/wordml/word16du" xmlns:w16sdtdh="http://schemas.microsoft.com/office/word/2020/wordml/sdtdatahash" xmlns:w16se="http://schemas.microsoft.com/office/word/2015/wordml/symex" xmlns:wpg="http://schemas.microsoft.com/office/word/2010/wordprocessingGroup" xmlns:wpi="http://schemas.microsoft.com/office/word/2010/wordprocessingInk" xmlns:wne="http://schemas.microsoft.com/office/word/2006/wordml" xmlns:wps="http://schemas.microsoft.com/office/word/2010/wordprocessingShape" mc:Ignorable="w14 w15 w16se w16cid w16 w16cex w16sdtdh w16du wp14">
   <w:abstractNum w:abstractNumId="0" w15:restartNumberingAfterBreak="0">
     <w:nsid w:val="20FA4578"/>
     <w:multiLevelType w:val="multilevel"/>
@@ -8093,6 +8689,345 @@
     </w:lvl>
   </w:abstractNum>
   <w:abstractNum w:abstractNumId="4" w15:restartNumberingAfterBreak="0">
+    <w:nsid w:val="57510A19"/>
+    <w:multiLevelType w:val="hybridMultilevel"/>
+    <w:tmpl w:val="2A58D028"/>
+    <w:lvl w:ilvl="0" w:tplc="2128674A">
+      <w:start w:val="3"/>
+      <w:numFmt w:val="lowerLetter"/>
+      <w:lvlText w:val="%1."/>
+      <w:lvlJc w:val="left"/>
+      <w:pPr>
+        <w:tabs>
+          <w:tab w:val="num" w:pos="720"/>
+        </w:tabs>
+        <w:ind w:left="720" w:hanging="360"/>
+      </w:pPr>
+    </w:lvl>
+    <w:lvl w:ilvl="1" w:tplc="1D1E4D7E" w:tentative="1">
+      <w:start w:val="1"/>
+      <w:numFmt w:val="decimal"/>
+      <w:lvlText w:val="%2."/>
+      <w:lvlJc w:val="left"/>
+      <w:pPr>
+        <w:tabs>
+          <w:tab w:val="num" w:pos="1440"/>
+        </w:tabs>
+        <w:ind w:left="1440" w:hanging="360"/>
+      </w:pPr>
+    </w:lvl>
+    <w:lvl w:ilvl="2" w:tplc="546078B2" w:tentative="1">
+      <w:start w:val="1"/>
+      <w:numFmt w:val="decimal"/>
+      <w:lvlText w:val="%3."/>
+      <w:lvlJc w:val="left"/>
+      <w:pPr>
+        <w:tabs>
+          <w:tab w:val="num" w:pos="2160"/>
+        </w:tabs>
+        <w:ind w:left="2160" w:hanging="360"/>
+      </w:pPr>
+    </w:lvl>
+    <w:lvl w:ilvl="3" w:tplc="E068A9CC" w:tentative="1">
+      <w:start w:val="1"/>
+      <w:numFmt w:val="decimal"/>
+      <w:lvlText w:val="%4."/>
+      <w:lvlJc w:val="left"/>
+      <w:pPr>
+        <w:tabs>
+          <w:tab w:val="num" w:pos="2880"/>
+        </w:tabs>
+        <w:ind w:left="2880" w:hanging="360"/>
+      </w:pPr>
+    </w:lvl>
+    <w:lvl w:ilvl="4" w:tplc="63646518" w:tentative="1">
+      <w:start w:val="1"/>
+      <w:numFmt w:val="decimal"/>
+      <w:lvlText w:val="%5."/>
+      <w:lvlJc w:val="left"/>
+      <w:pPr>
+        <w:tabs>
+          <w:tab w:val="num" w:pos="3600"/>
+        </w:tabs>
+        <w:ind w:left="3600" w:hanging="360"/>
+      </w:pPr>
+    </w:lvl>
+    <w:lvl w:ilvl="5" w:tplc="DF2E8A78" w:tentative="1">
+      <w:start w:val="1"/>
+      <w:numFmt w:val="decimal"/>
+      <w:lvlText w:val="%6."/>
+      <w:lvlJc w:val="left"/>
+      <w:pPr>
+        <w:tabs>
+          <w:tab w:val="num" w:pos="4320"/>
+        </w:tabs>
+        <w:ind w:left="4320" w:hanging="360"/>
+      </w:pPr>
+    </w:lvl>
+    <w:lvl w:ilvl="6" w:tplc="AD6CB752" w:tentative="1">
+      <w:start w:val="1"/>
+      <w:numFmt w:val="decimal"/>
+      <w:lvlText w:val="%7."/>
+      <w:lvlJc w:val="left"/>
+      <w:pPr>
+        <w:tabs>
+          <w:tab w:val="num" w:pos="5040"/>
+        </w:tabs>
+        <w:ind w:left="5040" w:hanging="360"/>
+      </w:pPr>
+    </w:lvl>
+    <w:lvl w:ilvl="7" w:tplc="3AF2DB4A" w:tentative="1">
+      <w:start w:val="1"/>
+      <w:numFmt w:val="decimal"/>
+      <w:lvlText w:val="%8."/>
+      <w:lvlJc w:val="left"/>
+      <w:pPr>
+        <w:tabs>
+          <w:tab w:val="num" w:pos="5760"/>
+        </w:tabs>
+        <w:ind w:left="5760" w:hanging="360"/>
+      </w:pPr>
+    </w:lvl>
+    <w:lvl w:ilvl="8" w:tplc="33BE5026" w:tentative="1">
+      <w:start w:val="1"/>
+      <w:numFmt w:val="decimal"/>
+      <w:lvlText w:val="%9."/>
+      <w:lvlJc w:val="left"/>
+      <w:pPr>
+        <w:tabs>
+          <w:tab w:val="num" w:pos="6480"/>
+        </w:tabs>
+        <w:ind w:left="6480" w:hanging="360"/>
+      </w:pPr>
+    </w:lvl>
+  </w:abstractNum>
+  <w:abstractNum w:abstractNumId="5" w15:restartNumberingAfterBreak="0">
+    <w:nsid w:val="67B31039"/>
+    <w:multiLevelType w:val="multilevel"/>
+    <w:tmpl w:val="13527780"/>
+    <w:lvl w:ilvl="0">
+      <w:start w:val="1"/>
+      <w:numFmt w:val="decimal"/>
+      <w:lvlText w:val="%1."/>
+      <w:lvlJc w:val="left"/>
+      <w:pPr>
+        <w:tabs>
+          <w:tab w:val="num" w:pos="720"/>
+        </w:tabs>
+        <w:ind w:left="720" w:hanging="360"/>
+      </w:pPr>
+    </w:lvl>
+    <w:lvl w:ilvl="1" w:tentative="1">
+      <w:start w:val="1"/>
+      <w:numFmt w:val="decimal"/>
+      <w:lvlText w:val="%2."/>
+      <w:lvlJc w:val="left"/>
+      <w:pPr>
+        <w:tabs>
+          <w:tab w:val="num" w:pos="1440"/>
+        </w:tabs>
+        <w:ind w:left="1440" w:hanging="360"/>
+      </w:pPr>
+    </w:lvl>
+    <w:lvl w:ilvl="2" w:tentative="1">
+      <w:start w:val="1"/>
+      <w:numFmt w:val="decimal"/>
+      <w:lvlText w:val="%3."/>
+      <w:lvlJc w:val="left"/>
+      <w:pPr>
+        <w:tabs>
+          <w:tab w:val="num" w:pos="2160"/>
+        </w:tabs>
+        <w:ind w:left="2160" w:hanging="360"/>
+      </w:pPr>
+    </w:lvl>
+    <w:lvl w:ilvl="3" w:tentative="1">
+      <w:start w:val="1"/>
+      <w:numFmt w:val="decimal"/>
+      <w:lvlText w:val="%4."/>
+      <w:lvlJc w:val="left"/>
+      <w:pPr>
+        <w:tabs>
+          <w:tab w:val="num" w:pos="2880"/>
+        </w:tabs>
+        <w:ind w:left="2880" w:hanging="360"/>
+      </w:pPr>
+    </w:lvl>
+    <w:lvl w:ilvl="4" w:tentative="1">
+      <w:start w:val="1"/>
+      <w:numFmt w:val="decimal"/>
+      <w:lvlText w:val="%5."/>
+      <w:lvlJc w:val="left"/>
+      <w:pPr>
+        <w:tabs>
+          <w:tab w:val="num" w:pos="3600"/>
+        </w:tabs>
+        <w:ind w:left="3600" w:hanging="360"/>
+      </w:pPr>
+    </w:lvl>
+    <w:lvl w:ilvl="5" w:tentative="1">
+      <w:start w:val="1"/>
+      <w:numFmt w:val="decimal"/>
+      <w:lvlText w:val="%6."/>
+      <w:lvlJc w:val="left"/>
+      <w:pPr>
+        <w:tabs>
+          <w:tab w:val="num" w:pos="4320"/>
+        </w:tabs>
+        <w:ind w:left="4320" w:hanging="360"/>
+      </w:pPr>
+    </w:lvl>
+    <w:lvl w:ilvl="6" w:tentative="1">
+      <w:start w:val="1"/>
+      <w:numFmt w:val="decimal"/>
+      <w:lvlText w:val="%7."/>
+      <w:lvlJc w:val="left"/>
+      <w:pPr>
+        <w:tabs>
+          <w:tab w:val="num" w:pos="5040"/>
+        </w:tabs>
+        <w:ind w:left="5040" w:hanging="360"/>
+      </w:pPr>
+    </w:lvl>
+    <w:lvl w:ilvl="7" w:tentative="1">
+      <w:start w:val="1"/>
+      <w:numFmt w:val="decimal"/>
+      <w:lvlText w:val="%8."/>
+      <w:lvlJc w:val="left"/>
+      <w:pPr>
+        <w:tabs>
+          <w:tab w:val="num" w:pos="5760"/>
+        </w:tabs>
+        <w:ind w:left="5760" w:hanging="360"/>
+      </w:pPr>
+    </w:lvl>
+    <w:lvl w:ilvl="8" w:tentative="1">
+      <w:start w:val="1"/>
+      <w:numFmt w:val="decimal"/>
+      <w:lvlText w:val="%9."/>
+      <w:lvlJc w:val="left"/>
+      <w:pPr>
+        <w:tabs>
+          <w:tab w:val="num" w:pos="6480"/>
+        </w:tabs>
+        <w:ind w:left="6480" w:hanging="360"/>
+      </w:pPr>
+    </w:lvl>
+  </w:abstractNum>
+  <w:abstractNum w:abstractNumId="6" w15:restartNumberingAfterBreak="0">
+    <w:nsid w:val="6877704B"/>
+    <w:multiLevelType w:val="hybridMultilevel"/>
+    <w:tmpl w:val="9CFE4B2E"/>
+    <w:lvl w:ilvl="0" w:tplc="B05E77DA">
+      <w:start w:val="2"/>
+      <w:numFmt w:val="lowerLetter"/>
+      <w:lvlText w:val="%1."/>
+      <w:lvlJc w:val="left"/>
+      <w:pPr>
+        <w:tabs>
+          <w:tab w:val="num" w:pos="720"/>
+        </w:tabs>
+        <w:ind w:left="720" w:hanging="360"/>
+      </w:pPr>
+    </w:lvl>
+    <w:lvl w:ilvl="1" w:tplc="704A64F0" w:tentative="1">
+      <w:start w:val="1"/>
+      <w:numFmt w:val="decimal"/>
+      <w:lvlText w:val="%2."/>
+      <w:lvlJc w:val="left"/>
+      <w:pPr>
+        <w:tabs>
+          <w:tab w:val="num" w:pos="1440"/>
+        </w:tabs>
+        <w:ind w:left="1440" w:hanging="360"/>
+      </w:pPr>
+    </w:lvl>
+    <w:lvl w:ilvl="2" w:tplc="CBFCF8FE" w:tentative="1">
+      <w:start w:val="1"/>
+      <w:numFmt w:val="decimal"/>
+      <w:lvlText w:val="%3."/>
+      <w:lvlJc w:val="left"/>
+      <w:pPr>
+        <w:tabs>
+          <w:tab w:val="num" w:pos="2160"/>
+        </w:tabs>
+        <w:ind w:left="2160" w:hanging="360"/>
+      </w:pPr>
+    </w:lvl>
+    <w:lvl w:ilvl="3" w:tplc="D5361984" w:tentative="1">
+      <w:start w:val="1"/>
+      <w:numFmt w:val="decimal"/>
+      <w:lvlText w:val="%4."/>
+      <w:lvlJc w:val="left"/>
+      <w:pPr>
+        <w:tabs>
+          <w:tab w:val="num" w:pos="2880"/>
+        </w:tabs>
+        <w:ind w:left="2880" w:hanging="360"/>
+      </w:pPr>
+    </w:lvl>
+    <w:lvl w:ilvl="4" w:tplc="3728781A" w:tentative="1">
+      <w:start w:val="1"/>
+      <w:numFmt w:val="decimal"/>
+      <w:lvlText w:val="%5."/>
+      <w:lvlJc w:val="left"/>
+      <w:pPr>
+        <w:tabs>
+          <w:tab w:val="num" w:pos="3600"/>
+        </w:tabs>
+        <w:ind w:left="3600" w:hanging="360"/>
+      </w:pPr>
+    </w:lvl>
+    <w:lvl w:ilvl="5" w:tplc="15FEFF96" w:tentative="1">
+      <w:start w:val="1"/>
+      <w:numFmt w:val="decimal"/>
+      <w:lvlText w:val="%6."/>
+      <w:lvlJc w:val="left"/>
+      <w:pPr>
+        <w:tabs>
+          <w:tab w:val="num" w:pos="4320"/>
+        </w:tabs>
+        <w:ind w:left="4320" w:hanging="360"/>
+      </w:pPr>
+    </w:lvl>
+    <w:lvl w:ilvl="6" w:tplc="D42E60D8" w:tentative="1">
+      <w:start w:val="1"/>
+      <w:numFmt w:val="decimal"/>
+      <w:lvlText w:val="%7."/>
+      <w:lvlJc w:val="left"/>
+      <w:pPr>
+        <w:tabs>
+          <w:tab w:val="num" w:pos="5040"/>
+        </w:tabs>
+        <w:ind w:left="5040" w:hanging="360"/>
+      </w:pPr>
+    </w:lvl>
+    <w:lvl w:ilvl="7" w:tplc="A24CBE42" w:tentative="1">
+      <w:start w:val="1"/>
+      <w:numFmt w:val="decimal"/>
+      <w:lvlText w:val="%8."/>
+      <w:lvlJc w:val="left"/>
+      <w:pPr>
+        <w:tabs>
+          <w:tab w:val="num" w:pos="5760"/>
+        </w:tabs>
+        <w:ind w:left="5760" w:hanging="360"/>
+      </w:pPr>
+    </w:lvl>
+    <w:lvl w:ilvl="8" w:tplc="5E3CA7F0" w:tentative="1">
+      <w:start w:val="1"/>
+      <w:numFmt w:val="decimal"/>
+      <w:lvlText w:val="%9."/>
+      <w:lvlJc w:val="left"/>
+      <w:pPr>
+        <w:tabs>
+          <w:tab w:val="num" w:pos="6480"/>
+        </w:tabs>
+        <w:ind w:left="6480" w:hanging="360"/>
+      </w:pPr>
+    </w:lvl>
+  </w:abstractNum>
+  <w:abstractNum w:abstractNumId="7" w15:restartNumberingAfterBreak="0">
     <w:nsid w:val="71005437"/>
     <w:multiLevelType w:val="hybridMultilevel"/>
     <w:tmpl w:val="113201D8"/>
@@ -8304,7 +9239,7 @@
       </w:rPr>
     </w:lvl>
   </w:abstractNum>
-  <w:abstractNum w:abstractNumId="5" w15:restartNumberingAfterBreak="0">
+  <w:abstractNum w:abstractNumId="8" w15:restartNumberingAfterBreak="0">
     <w:nsid w:val="78034BD9"/>
     <w:multiLevelType w:val="multilevel"/>
     <w:tmpl w:val="EBA6C5D0"/>
@@ -8421,29 +9356,45 @@
       </w:pPr>
     </w:lvl>
   </w:abstractNum>
-  <w:num w:numId="1">
+  <w:num w:numId="1" w16cid:durableId="727536453">
     <w:abstractNumId w:val="3"/>
   </w:num>
-  <w:num w:numId="2">
-    <w:abstractNumId w:val="4"/>
+  <w:num w:numId="2" w16cid:durableId="922297776">
+    <w:abstractNumId w:val="7"/>
   </w:num>
-  <w:num w:numId="3">
+  <w:num w:numId="3" w16cid:durableId="1703046933">
     <w:abstractNumId w:val="1"/>
   </w:num>
-  <w:num w:numId="4">
+  <w:num w:numId="4" w16cid:durableId="1432970207">
     <w:abstractNumId w:val="2"/>
   </w:num>
-  <w:num w:numId="5">
+  <w:num w:numId="5" w16cid:durableId="1925071817">
+    <w:abstractNumId w:val="8"/>
+  </w:num>
+  <w:num w:numId="6" w16cid:durableId="338311390">
+    <w:abstractNumId w:val="0"/>
+  </w:num>
+  <w:num w:numId="7" w16cid:durableId="630670075">
     <w:abstractNumId w:val="5"/>
+    <w:lvlOverride w:ilvl="0">
+      <w:lvl w:ilvl="0">
+        <w:numFmt w:val="lowerLetter"/>
+        <w:lvlText w:val="%1."/>
+        <w:lvlJc w:val="left"/>
+      </w:lvl>
+    </w:lvlOverride>
   </w:num>
-  <w:num w:numId="6">
-    <w:abstractNumId w:val="0"/>
+  <w:num w:numId="8" w16cid:durableId="126123491">
+    <w:abstractNumId w:val="6"/>
+  </w:num>
+  <w:num w:numId="9" w16cid:durableId="203908604">
+    <w:abstractNumId w:val="4"/>
   </w:num>
 </w:numbering>
 </file>
 
 <file path=word/styles.xml><?xml version="1.0" encoding="utf-8"?>
-<w:styles xmlns:mc="http://schemas.openxmlformats.org/markup-compatibility/2006" xmlns:r="http://schemas.openxmlformats.org/officeDocument/2006/relationships" xmlns:w="http://schemas.openxmlformats.org/wordprocessingml/2006/main" xmlns:w14="http://schemas.microsoft.com/office/word/2010/wordml" xmlns:w15="http://schemas.microsoft.com/office/word/2012/wordml" xmlns:w16se="http://schemas.microsoft.com/office/word/2015/wordml/symex" mc:Ignorable="w14 w15 w16se">
+<w:styles xmlns:mc="http://schemas.openxmlformats.org/markup-compatibility/2006" xmlns:r="http://schemas.openxmlformats.org/officeDocument/2006/relationships" xmlns:w="http://schemas.openxmlformats.org/wordprocessingml/2006/main" xmlns:w14="http://schemas.microsoft.com/office/word/2010/wordml" xmlns:w15="http://schemas.microsoft.com/office/word/2012/wordml" xmlns:w16cex="http://schemas.microsoft.com/office/word/2018/wordml/cex" xmlns:w16cid="http://schemas.microsoft.com/office/word/2016/wordml/cid" xmlns:w16="http://schemas.microsoft.com/office/word/2018/wordml" xmlns:w16du="http://schemas.microsoft.com/office/word/2023/wordml/word16du" xmlns:w16sdtdh="http://schemas.microsoft.com/office/word/2020/wordml/sdtdatahash" xmlns:w16se="http://schemas.microsoft.com/office/word/2015/wordml/symex" mc:Ignorable="w14 w15 w16se w16cid w16 w16cex w16sdtdh w16du">
   <w:docDefaults>
     <w:rPrDefault>
       <w:rPr>
@@ -8459,7 +9410,7 @@
       </w:pPr>
     </w:pPrDefault>
   </w:docDefaults>
-  <w:latentStyles w:defLockedState="0" w:defUIPriority="99" w:defSemiHidden="0" w:defUnhideWhenUsed="0" w:defQFormat="0" w:count="371">
+  <w:latentStyles w:defLockedState="0" w:defUIPriority="99" w:defSemiHidden="0" w:defUnhideWhenUsed="0" w:defQFormat="0" w:count="376">
     <w:lsdException w:name="Normal" w:uiPriority="0" w:qFormat="1"/>
     <w:lsdException w:name="heading 1" w:uiPriority="9" w:qFormat="1"/>
     <w:lsdException w:name="heading 2" w:semiHidden="1" w:uiPriority="9" w:unhideWhenUsed="1" w:qFormat="1"/>
@@ -8831,10 +9782,16 @@
     <w:lsdException w:name="List Table 5 Dark Accent 6" w:uiPriority="50"/>
     <w:lsdException w:name="List Table 6 Colorful Accent 6" w:uiPriority="51"/>
     <w:lsdException w:name="List Table 7 Colorful Accent 6" w:uiPriority="52"/>
+    <w:lsdException w:name="Mention" w:semiHidden="1" w:unhideWhenUsed="1"/>
+    <w:lsdException w:name="Smart Hyperlink" w:semiHidden="1" w:unhideWhenUsed="1"/>
+    <w:lsdException w:name="Hashtag" w:semiHidden="1" w:unhideWhenUsed="1"/>
+    <w:lsdException w:name="Unresolved Mention" w:semiHidden="1" w:unhideWhenUsed="1"/>
+    <w:lsdException w:name="Smart Link" w:semiHidden="1" w:unhideWhenUsed="1"/>
   </w:latentStyles>
   <w:style w:type="paragraph" w:default="1" w:styleId="Normal">
     <w:name w:val="Normal"/>
     <w:qFormat/>
+    <w:rsid w:val="00B82E63"/>
     <w:pPr>
       <w:spacing w:after="5" w:line="249" w:lineRule="auto"/>
       <w:ind w:left="10" w:hanging="10"/>
@@ -8934,7 +9891,6 @@
   <w:style w:type="character" w:default="1" w:styleId="Fuentedeprrafopredeter">
     <w:name w:val="Default Paragraph Font"/>
     <w:uiPriority w:val="1"/>
-    <w:semiHidden/>
     <w:unhideWhenUsed/>
   </w:style>
   <w:style w:type="table" w:default="1" w:styleId="Tablanormal">

</xml_diff>

<commit_message>
Secondensan informes de ejercicios de TP2 en un solo documento
</commit_message>
<xml_diff>
--- a/TP N°2/D - presentacion/Informe Actividad #2.docx
+++ b/TP N°2/D - presentacion/Informe Actividad #2.docx
@@ -1,6 +1,6 @@
 
 <file path=word/document.xml><?xml version="1.0" encoding="utf-8"?>
-<w:document xmlns:wpc="http://schemas.microsoft.com/office/word/2010/wordprocessingCanvas" xmlns:cx="http://schemas.microsoft.com/office/drawing/2014/chartex" xmlns:cx1="http://schemas.microsoft.com/office/drawing/2015/9/8/chartex" xmlns:cx2="http://schemas.microsoft.com/office/drawing/2015/10/21/chartex" xmlns:cx3="http://schemas.microsoft.com/office/drawing/2016/5/9/chartex" xmlns:cx4="http://schemas.microsoft.com/office/drawing/2016/5/10/chartex" xmlns:cx5="http://schemas.microsoft.com/office/drawing/2016/5/11/chartex" xmlns:cx6="http://schemas.microsoft.com/office/drawing/2016/5/12/chartex" xmlns:cx7="http://schemas.microsoft.com/office/drawing/2016/5/13/chartex" xmlns:cx8="http://schemas.microsoft.com/office/drawing/2016/5/14/chartex" xmlns:mc="http://schemas.openxmlformats.org/markup-compatibility/2006" xmlns:aink="http://schemas.microsoft.com/office/drawing/2016/ink" xmlns:am3d="http://schemas.microsoft.com/office/drawing/2017/model3d" xmlns:o="urn:schemas-microsoft-com:office:office" xmlns:oel="http://schemas.microsoft.com/office/2019/extlst" xmlns:r="http://schemas.openxmlformats.org/officeDocument/2006/relationships" xmlns:m="http://schemas.openxmlformats.org/officeDocument/2006/math" xmlns:v="urn:schemas-microsoft-com:vml" xmlns:wp14="http://schemas.microsoft.com/office/word/2010/wordprocessingDrawing" xmlns:wp="http://schemas.openxmlformats.org/drawingml/2006/wordprocessingDrawing" xmlns:w10="urn:schemas-microsoft-com:office:word" xmlns:w="http://schemas.openxmlformats.org/wordprocessingml/2006/main" xmlns:w14="http://schemas.microsoft.com/office/word/2010/wordml" xmlns:w15="http://schemas.microsoft.com/office/word/2012/wordml" xmlns:w16cex="http://schemas.microsoft.com/office/word/2018/wordml/cex" xmlns:w16cid="http://schemas.microsoft.com/office/word/2016/wordml/cid" xmlns:w16="http://schemas.microsoft.com/office/word/2018/wordml" xmlns:w16du="http://schemas.microsoft.com/office/word/2023/wordml/word16du" xmlns:w16sdtdh="http://schemas.microsoft.com/office/word/2020/wordml/sdtdatahash" xmlns:w16se="http://schemas.microsoft.com/office/word/2015/wordml/symex" xmlns:wpg="http://schemas.microsoft.com/office/word/2010/wordprocessingGroup" xmlns:wpi="http://schemas.microsoft.com/office/word/2010/wordprocessingInk" xmlns:wne="http://schemas.microsoft.com/office/word/2006/wordml" xmlns:wps="http://schemas.microsoft.com/office/word/2010/wordprocessingShape" mc:Ignorable="w14 w15 w16se w16cid w16 w16cex w16sdtdh w16du wp14">
+<w:document xmlns:wpc="http://schemas.microsoft.com/office/word/2010/wordprocessingCanvas" xmlns:mc="http://schemas.openxmlformats.org/markup-compatibility/2006" xmlns:o="urn:schemas-microsoft-com:office:office" xmlns:r="http://schemas.openxmlformats.org/officeDocument/2006/relationships" xmlns:m="http://schemas.openxmlformats.org/officeDocument/2006/math" xmlns:v="urn:schemas-microsoft-com:vml" xmlns:wp14="http://schemas.microsoft.com/office/word/2010/wordprocessingDrawing" xmlns:wp="http://schemas.openxmlformats.org/drawingml/2006/wordprocessingDrawing" xmlns:w10="urn:schemas-microsoft-com:office:word" xmlns:w="http://schemas.openxmlformats.org/wordprocessingml/2006/main" xmlns:w14="http://schemas.microsoft.com/office/word/2010/wordml" xmlns:w15="http://schemas.microsoft.com/office/word/2012/wordml" xmlns:wpg="http://schemas.microsoft.com/office/word/2010/wordprocessingGroup" xmlns:wpi="http://schemas.microsoft.com/office/word/2010/wordprocessingInk" xmlns:wne="http://schemas.microsoft.com/office/word/2006/wordml" xmlns:wps="http://schemas.microsoft.com/office/word/2010/wordprocessingShape" mc:Ignorable="w14 w15 wp14">
   <w:body>
     <w:p>
       <w:pPr>
@@ -23,7 +23,6 @@
           <w:rFonts w:ascii="Calibri" w:eastAsia="Calibri" w:hAnsi="Calibri" w:cs="Calibri"/>
           <w:noProof/>
           <w:sz w:val="22"/>
-          <w:lang w:val="en-US" w:eastAsia="en-US"/>
         </w:rPr>
         <mc:AlternateContent>
           <mc:Choice Requires="wpg">
@@ -159,7 +158,7 @@
               </wp:inline>
             </w:drawing>
           </mc:Choice>
-          <mc:Fallback>
+          <mc:Fallback xmlns:w16se="http://schemas.microsoft.com/office/word/2015/wordml/symex" xmlns:w16sdtdh="http://schemas.microsoft.com/office/word/2020/wordml/sdtdatahash" xmlns:w16du="http://schemas.microsoft.com/office/word/2023/wordml/word16du" xmlns:w16="http://schemas.microsoft.com/office/word/2018/wordml" xmlns:w16cid="http://schemas.microsoft.com/office/word/2016/wordml/cid" xmlns:w16cex="http://schemas.microsoft.com/office/word/2018/wordml/cex" xmlns:oel="http://schemas.microsoft.com/office/2019/extlst" xmlns:am3d="http://schemas.microsoft.com/office/drawing/2017/model3d" xmlns:aink="http://schemas.microsoft.com/office/drawing/2016/ink" xmlns:cx8="http://schemas.microsoft.com/office/drawing/2016/5/14/chartex" xmlns:cx7="http://schemas.microsoft.com/office/drawing/2016/5/13/chartex" xmlns:cx6="http://schemas.microsoft.com/office/drawing/2016/5/12/chartex" xmlns:cx5="http://schemas.microsoft.com/office/drawing/2016/5/11/chartex" xmlns:cx4="http://schemas.microsoft.com/office/drawing/2016/5/10/chartex" xmlns:cx3="http://schemas.microsoft.com/office/drawing/2016/5/9/chartex" xmlns:cx2="http://schemas.microsoft.com/office/drawing/2015/10/21/chartex" xmlns:cx1="http://schemas.microsoft.com/office/drawing/2015/9/8/chartex" xmlns:cx="http://schemas.microsoft.com/office/drawing/2014/chartex">
             <w:pict>
               <v:group w14:anchorId="0717B638" id="Group 1379" o:spid="_x0000_s1026" style="width:423.7pt;height:2.75pt;mso-position-horizontal-relative:char;mso-position-vertical-relative:line" coordsize="53812,350" o:gfxdata="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">
                 <v:shape id="Shape 1981" o:spid="_x0000_s1027" style="position:absolute;width:39669;height:350;visibility:visible;mso-wrap-style:square;v-text-anchor:top" coordsize="3966972,35052" o:gfxdata="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" path="m,l3966972,r,35052l,35052,,e" fillcolor="#00a8e3" stroked="f" strokeweight="0">
@@ -212,7 +211,6 @@
           <w:rFonts w:ascii="Calibri" w:eastAsia="Calibri" w:hAnsi="Calibri" w:cs="Calibri"/>
           <w:noProof/>
           <w:sz w:val="22"/>
-          <w:lang w:val="en-US" w:eastAsia="en-US"/>
         </w:rPr>
         <mc:AlternateContent>
           <mc:Choice Requires="wpg">
@@ -282,7 +280,7 @@
               </wp:inline>
             </w:drawing>
           </mc:Choice>
-          <mc:Fallback>
+          <mc:Fallback xmlns:w16se="http://schemas.microsoft.com/office/word/2015/wordml/symex" xmlns:w16sdtdh="http://schemas.microsoft.com/office/word/2020/wordml/sdtdatahash" xmlns:w16du="http://schemas.microsoft.com/office/word/2023/wordml/word16du" xmlns:w16="http://schemas.microsoft.com/office/word/2018/wordml" xmlns:w16cid="http://schemas.microsoft.com/office/word/2016/wordml/cid" xmlns:w16cex="http://schemas.microsoft.com/office/word/2018/wordml/cex" xmlns:oel="http://schemas.microsoft.com/office/2019/extlst" xmlns:am3d="http://schemas.microsoft.com/office/drawing/2017/model3d" xmlns:aink="http://schemas.microsoft.com/office/drawing/2016/ink" xmlns:cx8="http://schemas.microsoft.com/office/drawing/2016/5/14/chartex" xmlns:cx7="http://schemas.microsoft.com/office/drawing/2016/5/13/chartex" xmlns:cx6="http://schemas.microsoft.com/office/drawing/2016/5/12/chartex" xmlns:cx5="http://schemas.microsoft.com/office/drawing/2016/5/11/chartex" xmlns:cx4="http://schemas.microsoft.com/office/drawing/2016/5/10/chartex" xmlns:cx3="http://schemas.microsoft.com/office/drawing/2016/5/9/chartex" xmlns:cx2="http://schemas.microsoft.com/office/drawing/2015/10/21/chartex" xmlns:cx1="http://schemas.microsoft.com/office/drawing/2015/9/8/chartex" xmlns:cx="http://schemas.microsoft.com/office/drawing/2014/chartex">
             <w:pict>
               <v:group w14:anchorId="23312792" id="Group 1901" o:spid="_x0000_s1026" style="width:407.9pt;height:66.85pt;mso-position-horizontal-relative:char;mso-position-vertical-relative:line" coordsize="51800,8488" o:gfxdata="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">
                 <v:shapetype id="_x0000_t75" coordsize="21600,21600" o:spt="75" o:preferrelative="t" path="m@4@5l@4@11@9@11@9@5xe" filled="f" stroked="f">
@@ -471,7 +469,25 @@
           <w:color w:val="00A8E3"/>
           <w:sz w:val="34"/>
         </w:rPr>
-        <w:t xml:space="preserve"> ¿Qué podemos Sensorizar?  </w:t>
+        <w:t xml:space="preserve"> ¿Qué podemos </w:t>
+      </w:r>
+      <w:proofErr w:type="spellStart"/>
+      <w:r>
+        <w:rPr>
+          <w:rFonts w:ascii="Arial" w:hAnsi="Arial" w:cs="Arial"/>
+          <w:color w:val="00A8E3"/>
+          <w:sz w:val="34"/>
+        </w:rPr>
+        <w:t>Sensorizar</w:t>
+      </w:r>
+      <w:proofErr w:type="spellEnd"/>
+      <w:r>
+        <w:rPr>
+          <w:rFonts w:ascii="Arial" w:hAnsi="Arial" w:cs="Arial"/>
+          <w:color w:val="00A8E3"/>
+          <w:sz w:val="34"/>
+        </w:rPr>
+        <w:t xml:space="preserve">?  </w:t>
       </w:r>
     </w:p>
     <w:p>
@@ -511,7 +527,6 @@
           <w:rFonts w:ascii="Calibri" w:eastAsia="Calibri" w:hAnsi="Calibri" w:cs="Calibri"/>
           <w:noProof/>
           <w:sz w:val="22"/>
-          <w:lang w:val="en-US" w:eastAsia="en-US"/>
         </w:rPr>
         <mc:AlternateContent>
           <mc:Choice Requires="wpg">
@@ -593,7 +608,7 @@
               </wp:inline>
             </w:drawing>
           </mc:Choice>
-          <mc:Fallback>
+          <mc:Fallback xmlns:w16se="http://schemas.microsoft.com/office/word/2015/wordml/symex" xmlns:w16sdtdh="http://schemas.microsoft.com/office/word/2020/wordml/sdtdatahash" xmlns:w16du="http://schemas.microsoft.com/office/word/2023/wordml/word16du" xmlns:w16="http://schemas.microsoft.com/office/word/2018/wordml" xmlns:w16cid="http://schemas.microsoft.com/office/word/2016/wordml/cid" xmlns:w16cex="http://schemas.microsoft.com/office/word/2018/wordml/cex" xmlns:oel="http://schemas.microsoft.com/office/2019/extlst" xmlns:am3d="http://schemas.microsoft.com/office/drawing/2017/model3d" xmlns:aink="http://schemas.microsoft.com/office/drawing/2016/ink" xmlns:cx8="http://schemas.microsoft.com/office/drawing/2016/5/14/chartex" xmlns:cx7="http://schemas.microsoft.com/office/drawing/2016/5/13/chartex" xmlns:cx6="http://schemas.microsoft.com/office/drawing/2016/5/12/chartex" xmlns:cx5="http://schemas.microsoft.com/office/drawing/2016/5/11/chartex" xmlns:cx4="http://schemas.microsoft.com/office/drawing/2016/5/10/chartex" xmlns:cx3="http://schemas.microsoft.com/office/drawing/2016/5/9/chartex" xmlns:cx2="http://schemas.microsoft.com/office/drawing/2015/10/21/chartex" xmlns:cx1="http://schemas.microsoft.com/office/drawing/2015/9/8/chartex" xmlns:cx="http://schemas.microsoft.com/office/drawing/2014/chartex">
             <w:pict>
               <v:group w14:anchorId="1485F62C" id="Group 1380" o:spid="_x0000_s1026" style="width:423.7pt;height:.85pt;mso-position-horizontal-relative:char;mso-position-vertical-relative:line" coordsize="53812,106" o:gfxdata="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">
                 <v:shape id="Shape 1983" o:spid="_x0000_s1027" style="position:absolute;width:53812;height:106;visibility:visible;mso-wrap-style:square;v-text-anchor:top" coordsize="5381244,10668" o:gfxdata="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" path="m,l5381244,r,10668l,10668,,e" fillcolor="#00a8e3" stroked="f" strokeweight="0">
@@ -677,7 +692,61 @@
           <w:sz w:val="24"/>
           <w:szCs w:val="24"/>
         </w:rPr>
-        <w:t>Cada práctica se desarrollará en forma grupal, debiendo subir el desarrollo de la misma al repositorio (respetando la estructura de monorepositorio) establecido por grupo. Los ejercicios serán implementados de forma que a cada integrante le corresponda 1 o más tareas (issues); por lo que deberán crear el proyecto correspondiente, con la documentación asociada si hiciera falta, y asignar los issues por integrante. De esta forma quedara documentada la colaboración de cada alumno.</w:t>
+        <w:t xml:space="preserve">Cada práctica se desarrollará en forma grupal, debiendo subir el desarrollo de la misma al repositorio (respetando la estructura de </w:t>
+      </w:r>
+      <w:proofErr w:type="spellStart"/>
+      <w:r>
+        <w:rPr>
+          <w:rFonts w:ascii="Arial" w:hAnsi="Arial" w:cs="Arial"/>
+          <w:sz w:val="24"/>
+          <w:szCs w:val="24"/>
+        </w:rPr>
+        <w:t>monorepositorio</w:t>
+      </w:r>
+      <w:proofErr w:type="spellEnd"/>
+      <w:r>
+        <w:rPr>
+          <w:rFonts w:ascii="Arial" w:hAnsi="Arial" w:cs="Arial"/>
+          <w:sz w:val="24"/>
+          <w:szCs w:val="24"/>
+        </w:rPr>
+        <w:t>) establecido por grupo. Los ejercicios serán implementados de forma que a cada integrante le corresponda 1 o más tareas (</w:t>
+      </w:r>
+      <w:proofErr w:type="spellStart"/>
+      <w:r>
+        <w:rPr>
+          <w:rFonts w:ascii="Arial" w:hAnsi="Arial" w:cs="Arial"/>
+          <w:sz w:val="24"/>
+          <w:szCs w:val="24"/>
+        </w:rPr>
+        <w:t>issues</w:t>
+      </w:r>
+      <w:proofErr w:type="spellEnd"/>
+      <w:r>
+        <w:rPr>
+          <w:rFonts w:ascii="Arial" w:hAnsi="Arial" w:cs="Arial"/>
+          <w:sz w:val="24"/>
+          <w:szCs w:val="24"/>
+        </w:rPr>
+        <w:t xml:space="preserve">); por lo que deberán crear el proyecto correspondiente, con la documentación asociada si hiciera falta, y asignar los </w:t>
+      </w:r>
+      <w:proofErr w:type="spellStart"/>
+      <w:r>
+        <w:rPr>
+          <w:rFonts w:ascii="Arial" w:hAnsi="Arial" w:cs="Arial"/>
+          <w:sz w:val="24"/>
+          <w:szCs w:val="24"/>
+        </w:rPr>
+        <w:t>issues</w:t>
+      </w:r>
+      <w:proofErr w:type="spellEnd"/>
+      <w:r>
+        <w:rPr>
+          <w:rFonts w:ascii="Arial" w:hAnsi="Arial" w:cs="Arial"/>
+          <w:sz w:val="24"/>
+          <w:szCs w:val="24"/>
+        </w:rPr>
+        <w:t xml:space="preserve"> por integrante. De esta forma quedara documentada la colaboración de cada alumno.</w:t>
       </w:r>
       <w:r>
         <w:rPr>
@@ -783,18 +852,59 @@
         <w:ind w:right="167"/>
         <w:rPr>
           <w:rFonts w:ascii="Arial" w:hAnsi="Arial" w:cs="Arial"/>
-          <w:sz w:val="24"/>
-          <w:szCs w:val="24"/>
-        </w:rPr>
-      </w:pPr>
-      <w:r>
-        <w:rPr>
-          <w:rFonts w:ascii="Arial" w:hAnsi="Arial" w:cs="Arial"/>
-          <w:sz w:val="24"/>
-          <w:szCs w:val="24"/>
-        </w:rPr>
-        <w:lastRenderedPageBreak/>
-        <w:t xml:space="preserve">Dada las características de un Sensor (rango, alcance, error, exactitud; etc), explique: ¿Qué es el régimen estático y transitorio de un sensor?. </w:t>
+          <w:b/>
+          <w:sz w:val="24"/>
+          <w:szCs w:val="24"/>
+        </w:rPr>
+      </w:pPr>
+      <w:r>
+        <w:rPr>
+          <w:rFonts w:ascii="Arial" w:hAnsi="Arial" w:cs="Arial"/>
+          <w:b/>
+          <w:sz w:val="24"/>
+          <w:szCs w:val="24"/>
+        </w:rPr>
+        <w:t xml:space="preserve">Dada las características de un Sensor (rango, alcance, error, exactitud; </w:t>
+      </w:r>
+      <w:proofErr w:type="spellStart"/>
+      <w:r>
+        <w:rPr>
+          <w:rFonts w:ascii="Arial" w:hAnsi="Arial" w:cs="Arial"/>
+          <w:b/>
+          <w:sz w:val="24"/>
+          <w:szCs w:val="24"/>
+        </w:rPr>
+        <w:t>etc</w:t>
+      </w:r>
+      <w:proofErr w:type="spellEnd"/>
+      <w:r>
+        <w:rPr>
+          <w:rFonts w:ascii="Arial" w:hAnsi="Arial" w:cs="Arial"/>
+          <w:b/>
+          <w:sz w:val="24"/>
+          <w:szCs w:val="24"/>
+        </w:rPr>
+        <w:t>), explique: ¿Qué es el régimen estático y transitorio de un sensor</w:t>
+      </w:r>
+      <w:proofErr w:type="gramStart"/>
+      <w:r>
+        <w:rPr>
+          <w:rFonts w:ascii="Arial" w:hAnsi="Arial" w:cs="Arial"/>
+          <w:b/>
+          <w:sz w:val="24"/>
+          <w:szCs w:val="24"/>
+        </w:rPr>
+        <w:t>?.</w:t>
+      </w:r>
+      <w:proofErr w:type="gramEnd"/>
+      <w:r>
+        <w:rPr>
+          <w:rFonts w:ascii="Arial" w:hAnsi="Arial" w:cs="Arial"/>
+          <w:b/>
+          <w:sz w:val="24"/>
+          <w:szCs w:val="24"/>
+        </w:rPr>
+        <w:t xml:space="preserve"> </w:t>
       </w:r>
     </w:p>
     <w:p>
@@ -804,13 +914,15 @@
         <w:jc w:val="left"/>
         <w:rPr>
           <w:rFonts w:ascii="Arial" w:hAnsi="Arial" w:cs="Arial"/>
-          <w:sz w:val="24"/>
-          <w:szCs w:val="24"/>
-        </w:rPr>
-      </w:pPr>
-      <w:r>
-        <w:rPr>
-          <w:rFonts w:ascii="Arial" w:hAnsi="Arial" w:cs="Arial"/>
+          <w:b/>
+          <w:sz w:val="24"/>
+          <w:szCs w:val="24"/>
+        </w:rPr>
+      </w:pPr>
+      <w:r>
+        <w:rPr>
+          <w:rFonts w:ascii="Arial" w:hAnsi="Arial" w:cs="Arial"/>
+          <w:b/>
           <w:sz w:val="24"/>
           <w:szCs w:val="24"/>
         </w:rPr>
@@ -846,6 +958,7 @@
           <w:sz w:val="24"/>
           <w:szCs w:val="24"/>
         </w:rPr>
+        <w:lastRenderedPageBreak/>
         <w:t>Que es un Régimen Estático</w:t>
       </w:r>
     </w:p>
@@ -958,7 +1071,25 @@
           <w:sz w:val="24"/>
           <w:szCs w:val="24"/>
         </w:rPr>
-        <w:t>-Resolución: La mínima variación en la entrada que produce un cambio perceptible en la salida.</w:t>
+        <w:t xml:space="preserve">-Resolución: La mínima variación en la entrada que produce un cambio </w:t>
+      </w:r>
+      <w:proofErr w:type="gramStart"/>
+      <w:r>
+        <w:rPr>
+          <w:rFonts w:ascii="Arial" w:hAnsi="Arial" w:cs="Arial"/>
+          <w:sz w:val="24"/>
+          <w:szCs w:val="24"/>
+        </w:rPr>
+        <w:t>perceptible</w:t>
+      </w:r>
+      <w:proofErr w:type="gramEnd"/>
+      <w:r>
+        <w:rPr>
+          <w:rFonts w:ascii="Arial" w:hAnsi="Arial" w:cs="Arial"/>
+          <w:sz w:val="24"/>
+          <w:szCs w:val="24"/>
+        </w:rPr>
+        <w:t xml:space="preserve"> en la salida.</w:t>
       </w:r>
     </w:p>
     <w:p>
@@ -1118,7 +1249,6 @@
           <w:sz w:val="24"/>
           <w:szCs w:val="24"/>
         </w:rPr>
-        <w:lastRenderedPageBreak/>
         <w:t>Que es un Régimen Transitorio</w:t>
       </w:r>
     </w:p>
@@ -1191,6 +1321,7 @@
           <w:sz w:val="24"/>
           <w:szCs w:val="24"/>
         </w:rPr>
+        <w:lastRenderedPageBreak/>
         <w:t>Tiempo de Respuesta: El tiempo que tarda el sensor en llegar a un porcentaje específico del valor final (por ejemplo, al 90% de la nueva lectura) después de un cambio en la entrada.</w:t>
       </w:r>
     </w:p>
@@ -1211,7 +1342,43 @@
           <w:sz w:val="24"/>
           <w:szCs w:val="24"/>
         </w:rPr>
-        <w:t>Sobresalto o Overshoot: El exceso en la respuesta del sensor más allá del valor final durante el proceso de ajuste.</w:t>
+        <w:t xml:space="preserve">Sobresalto </w:t>
+      </w:r>
+      <w:proofErr w:type="gramStart"/>
+      <w:r>
+        <w:rPr>
+          <w:rFonts w:ascii="Arial" w:hAnsi="Arial" w:cs="Arial"/>
+          <w:sz w:val="24"/>
+          <w:szCs w:val="24"/>
+        </w:rPr>
+        <w:t>o</w:t>
+      </w:r>
+      <w:proofErr w:type="gramEnd"/>
+      <w:r>
+        <w:rPr>
+          <w:rFonts w:ascii="Arial" w:hAnsi="Arial" w:cs="Arial"/>
+          <w:sz w:val="24"/>
+          <w:szCs w:val="24"/>
+        </w:rPr>
+        <w:t xml:space="preserve"> </w:t>
+      </w:r>
+      <w:proofErr w:type="spellStart"/>
+      <w:r>
+        <w:rPr>
+          <w:rFonts w:ascii="Arial" w:hAnsi="Arial" w:cs="Arial"/>
+          <w:sz w:val="24"/>
+          <w:szCs w:val="24"/>
+        </w:rPr>
+        <w:t>Overshoot</w:t>
+      </w:r>
+      <w:proofErr w:type="spellEnd"/>
+      <w:r>
+        <w:rPr>
+          <w:rFonts w:ascii="Arial" w:hAnsi="Arial" w:cs="Arial"/>
+          <w:sz w:val="24"/>
+          <w:szCs w:val="24"/>
+        </w:rPr>
+        <w:t>: El exceso en la respuesta del sensor más allá del valor final durante el proceso de ajuste.</w:t>
       </w:r>
     </w:p>
     <w:p>
@@ -1441,13 +1608,15 @@
         <w:jc w:val="left"/>
         <w:rPr>
           <w:rFonts w:ascii="Arial" w:hAnsi="Arial" w:cs="Arial"/>
-          <w:sz w:val="24"/>
-          <w:szCs w:val="24"/>
-        </w:rPr>
-      </w:pPr>
-      <w:r>
-        <w:rPr>
-          <w:rFonts w:ascii="Arial" w:hAnsi="Arial" w:cs="Arial"/>
+          <w:b/>
+          <w:sz w:val="24"/>
+          <w:szCs w:val="24"/>
+        </w:rPr>
+      </w:pPr>
+      <w:r>
+        <w:rPr>
+          <w:rFonts w:ascii="Arial" w:hAnsi="Arial" w:cs="Arial"/>
+          <w:b/>
           <w:sz w:val="24"/>
           <w:szCs w:val="24"/>
         </w:rPr>
@@ -1464,17 +1633,120 @@
         <w:ind w:right="167"/>
         <w:rPr>
           <w:rFonts w:ascii="Arial" w:hAnsi="Arial" w:cs="Arial"/>
-          <w:sz w:val="24"/>
-          <w:szCs w:val="24"/>
-        </w:rPr>
-      </w:pPr>
-      <w:r>
-        <w:rPr>
-          <w:rFonts w:ascii="Arial" w:hAnsi="Arial" w:cs="Arial"/>
-          <w:sz w:val="24"/>
-          <w:szCs w:val="24"/>
-        </w:rPr>
-        <w:t xml:space="preserve">De ejemplo de las características de 1 sensor real, por ejemplo (temperatura, presión, humedad, aceleración, posición, color, distancia; etc).(Buscar el datasheet de un sensor real y copiar tabla de características). A modo de ejemplo, propongo el sensor de Temperatura y Humedad DHT22. </w:t>
+          <w:b/>
+          <w:sz w:val="24"/>
+          <w:szCs w:val="24"/>
+        </w:rPr>
+      </w:pPr>
+      <w:r>
+        <w:rPr>
+          <w:rFonts w:ascii="Arial" w:hAnsi="Arial" w:cs="Arial"/>
+          <w:b/>
+          <w:sz w:val="24"/>
+          <w:szCs w:val="24"/>
+        </w:rPr>
+        <w:t xml:space="preserve">De ejemplo de las características de 1 sensor real, por ejemplo (temperatura, presión, humedad, aceleración, posición, color, distancia; </w:t>
+      </w:r>
+      <w:proofErr w:type="spellStart"/>
+      <w:r>
+        <w:rPr>
+          <w:rFonts w:ascii="Arial" w:hAnsi="Arial" w:cs="Arial"/>
+          <w:b/>
+          <w:sz w:val="24"/>
+          <w:szCs w:val="24"/>
+        </w:rPr>
+        <w:t>etc</w:t>
+      </w:r>
+      <w:proofErr w:type="spellEnd"/>
+      <w:r>
+        <w:rPr>
+          <w:rFonts w:ascii="Arial" w:hAnsi="Arial" w:cs="Arial"/>
+          <w:b/>
+          <w:sz w:val="24"/>
+          <w:szCs w:val="24"/>
+        </w:rPr>
+        <w:t>)</w:t>
+      </w:r>
+      <w:proofErr w:type="gramStart"/>
+      <w:r>
+        <w:rPr>
+          <w:rFonts w:ascii="Arial" w:hAnsi="Arial" w:cs="Arial"/>
+          <w:b/>
+          <w:sz w:val="24"/>
+          <w:szCs w:val="24"/>
+        </w:rPr>
+        <w:t>.(</w:t>
+      </w:r>
+      <w:proofErr w:type="gramEnd"/>
+      <w:r>
+        <w:rPr>
+          <w:rFonts w:ascii="Arial" w:hAnsi="Arial" w:cs="Arial"/>
+          <w:b/>
+          <w:sz w:val="24"/>
+          <w:szCs w:val="24"/>
+        </w:rPr>
+        <w:t xml:space="preserve">Buscar el </w:t>
+      </w:r>
+      <w:proofErr w:type="spellStart"/>
+      <w:r>
+        <w:rPr>
+          <w:rFonts w:ascii="Arial" w:hAnsi="Arial" w:cs="Arial"/>
+          <w:b/>
+          <w:sz w:val="24"/>
+          <w:szCs w:val="24"/>
+        </w:rPr>
+        <w:t>datasheet</w:t>
+      </w:r>
+      <w:proofErr w:type="spellEnd"/>
+      <w:r>
+        <w:rPr>
+          <w:rFonts w:ascii="Arial" w:hAnsi="Arial" w:cs="Arial"/>
+          <w:b/>
+          <w:sz w:val="24"/>
+          <w:szCs w:val="24"/>
+        </w:rPr>
+        <w:t xml:space="preserve"> de un sensor real y copiar tabla de características). A modo de ejemplo, propongo el sensor de Temperatura y Humedad DHT22. </w:t>
+      </w:r>
+    </w:p>
+    <w:p>
+      <w:pPr>
+        <w:spacing w:after="0" w:line="360" w:lineRule="auto"/>
+        <w:ind w:right="167" w:firstLine="0"/>
+        <w:rPr>
+          <w:rFonts w:ascii="Arial" w:hAnsi="Arial" w:cs="Arial"/>
+          <w:b/>
+          <w:sz w:val="24"/>
+          <w:szCs w:val="24"/>
+        </w:rPr>
+      </w:pPr>
+      <w:r>
+        <w:rPr>
+          <w:rFonts w:ascii="Arial" w:hAnsi="Arial" w:cs="Arial"/>
+          <w:b/>
+          <w:sz w:val="24"/>
+          <w:szCs w:val="24"/>
+        </w:rPr>
+        <w:t xml:space="preserve">Alumno </w:t>
+      </w:r>
+      <w:proofErr w:type="spellStart"/>
+      <w:r>
+        <w:rPr>
+          <w:rFonts w:ascii="Arial" w:hAnsi="Arial" w:cs="Arial"/>
+          <w:b/>
+          <w:sz w:val="24"/>
+          <w:szCs w:val="24"/>
+        </w:rPr>
+        <w:t>Raul</w:t>
+      </w:r>
+      <w:proofErr w:type="spellEnd"/>
+      <w:r>
+        <w:rPr>
+          <w:rFonts w:ascii="Arial" w:hAnsi="Arial" w:cs="Arial"/>
+          <w:b/>
+          <w:sz w:val="24"/>
+          <w:szCs w:val="24"/>
+        </w:rPr>
+        <w:t xml:space="preserve"> Jara</w:t>
       </w:r>
     </w:p>
     <w:p>
@@ -1587,12 +1859,21 @@
               <w:ind w:left="74" w:firstLine="0"/>
               <w:jc w:val="center"/>
             </w:pPr>
+            <w:proofErr w:type="spellStart"/>
             <w:r>
               <w:rPr>
                 <w:b/>
                 <w:color w:val="212529"/>
               </w:rPr>
-              <w:t xml:space="preserve">Item </w:t>
+              <w:t>Item</w:t>
+            </w:r>
+            <w:proofErr w:type="spellEnd"/>
+            <w:r>
+              <w:rPr>
+                <w:b/>
+                <w:color w:val="212529"/>
+              </w:rPr>
+              <w:t xml:space="preserve"> </w:t>
             </w:r>
           </w:p>
         </w:tc>
@@ -1845,11 +2126,19 @@
               <w:spacing w:after="0" w:line="259" w:lineRule="auto"/>
               <w:ind w:left="0" w:firstLine="0"/>
             </w:pPr>
+            <w:proofErr w:type="gramStart"/>
             <w:r>
               <w:rPr>
                 <w:color w:val="212529"/>
               </w:rPr>
-              <w:t xml:space="preserve">humedad + -2% HR (Máx. + -5% HR); temperatura &lt;+ - </w:t>
+              <w:t>humedad</w:t>
+            </w:r>
+            <w:proofErr w:type="gramEnd"/>
+            <w:r>
+              <w:rPr>
+                <w:color w:val="212529"/>
+              </w:rPr>
+              <w:t xml:space="preserve"> + -2% HR (Máx. + -5% HR); temperatura &lt;+ - </w:t>
             </w:r>
           </w:p>
           <w:p>
@@ -1918,11 +2207,19 @@
               <w:spacing w:after="0" w:line="259" w:lineRule="auto"/>
               <w:ind w:left="0" w:firstLine="0"/>
             </w:pPr>
+            <w:proofErr w:type="spellStart"/>
             <w:r>
               <w:rPr>
                 <w:color w:val="212529"/>
               </w:rPr>
-              <w:t xml:space="preserve">Repetibilidad </w:t>
+              <w:t>Repetibilidad</w:t>
+            </w:r>
+            <w:proofErr w:type="spellEnd"/>
+            <w:r>
+              <w:rPr>
+                <w:color w:val="212529"/>
+              </w:rPr>
+              <w:t xml:space="preserve"> </w:t>
             </w:r>
           </w:p>
         </w:tc>
@@ -2225,7 +2522,6 @@
           <w:sz w:val="24"/>
           <w:szCs w:val="24"/>
         </w:rPr>
-        <w:lastRenderedPageBreak/>
         <w:t xml:space="preserve">El dht22 usa únicamente tres de los cuatro pines para funcionar, en la siguiente imagen se muestran la distribución: </w:t>
       </w:r>
     </w:p>
@@ -2238,8 +2534,8 @@
       <w:r>
         <w:rPr>
           <w:noProof/>
-          <w:lang w:val="en-US" w:eastAsia="en-US"/>
-        </w:rPr>
+        </w:rPr>
+        <w:lastRenderedPageBreak/>
         <w:drawing>
           <wp:anchor distT="0" distB="0" distL="114300" distR="114300" simplePos="0" relativeHeight="251659264" behindDoc="0" locked="0" layoutInCell="1" allowOverlap="0" wp14:anchorId="5D3D55C6" wp14:editId="151078E8">
             <wp:simplePos x="0" y="0"/>
@@ -2479,7 +2775,25 @@
           <w:sz w:val="24"/>
           <w:szCs w:val="24"/>
         </w:rPr>
-        <w:t xml:space="preserve">Esta es la conexión básica que se requiere para el dht22 a un microcontrolador o a un arduino. </w:t>
+        <w:t xml:space="preserve">Esta es la conexión básica que se requiere para el dht22 a un microcontrolador o a un </w:t>
+      </w:r>
+      <w:proofErr w:type="spellStart"/>
+      <w:r>
+        <w:rPr>
+          <w:rFonts w:ascii="Arial" w:hAnsi="Arial" w:cs="Arial"/>
+          <w:sz w:val="24"/>
+          <w:szCs w:val="24"/>
+        </w:rPr>
+        <w:t>arduino</w:t>
+      </w:r>
+      <w:proofErr w:type="spellEnd"/>
+      <w:r>
+        <w:rPr>
+          <w:rFonts w:ascii="Arial" w:hAnsi="Arial" w:cs="Arial"/>
+          <w:sz w:val="24"/>
+          <w:szCs w:val="24"/>
+        </w:rPr>
+        <w:t xml:space="preserve">. </w:t>
       </w:r>
     </w:p>
     <w:p>
@@ -2583,9 +2897,7 @@
       <w:r>
         <w:rPr>
           <w:noProof/>
-          <w:lang w:val="en-US" w:eastAsia="en-US"/>
-        </w:rPr>
-        <w:lastRenderedPageBreak/>
+        </w:rPr>
         <w:drawing>
           <wp:inline distT="0" distB="0" distL="0" distR="0" wp14:anchorId="33FB05F1" wp14:editId="401FC817">
             <wp:extent cx="3905250" cy="3448051"/>
@@ -2662,6 +2974,7 @@
           <w:sz w:val="24"/>
           <w:szCs w:val="24"/>
         </w:rPr>
+        <w:lastRenderedPageBreak/>
         <w:t xml:space="preserve"> </w:t>
       </w:r>
     </w:p>
@@ -2675,18 +2988,72 @@
         <w:ind w:right="167"/>
         <w:rPr>
           <w:rFonts w:ascii="Arial" w:hAnsi="Arial" w:cs="Arial"/>
-          <w:sz w:val="24"/>
-          <w:szCs w:val="24"/>
-        </w:rPr>
-      </w:pPr>
-      <w:r>
-        <w:rPr>
-          <w:rFonts w:ascii="Arial" w:hAnsi="Arial" w:cs="Arial"/>
+          <w:b/>
+          <w:sz w:val="24"/>
+          <w:szCs w:val="24"/>
+        </w:rPr>
+      </w:pPr>
+      <w:r>
+        <w:rPr>
+          <w:rFonts w:ascii="Arial" w:hAnsi="Arial" w:cs="Arial"/>
+          <w:b/>
           <w:sz w:val="24"/>
           <w:szCs w:val="24"/>
         </w:rPr>
         <w:t xml:space="preserve">Un sensor de temperatura, que tiene un rango de medida de 20-250 °C, entrega una lectura de 55 °C. Especificar el error en la lectura si la exactitud se expresa de las siguientes formas, indicando el rango de medición en cada caso. </w:t>
       </w:r>
+    </w:p>
+    <w:p>
+      <w:pPr>
+        <w:spacing w:after="0" w:line="360" w:lineRule="auto"/>
+        <w:ind w:right="167" w:firstLine="0"/>
+        <w:rPr>
+          <w:rFonts w:ascii="Arial" w:hAnsi="Arial" w:cs="Arial"/>
+          <w:b/>
+          <w:sz w:val="24"/>
+          <w:szCs w:val="24"/>
+        </w:rPr>
+      </w:pPr>
+      <w:r>
+        <w:rPr>
+          <w:rFonts w:ascii="Arial" w:hAnsi="Arial" w:cs="Arial"/>
+          <w:b/>
+          <w:sz w:val="24"/>
+          <w:szCs w:val="24"/>
+        </w:rPr>
+        <w:t xml:space="preserve">Alumno Juan Diego </w:t>
+      </w:r>
+      <w:proofErr w:type="spellStart"/>
+      <w:r>
+        <w:rPr>
+          <w:rFonts w:ascii="Arial" w:hAnsi="Arial" w:cs="Arial"/>
+          <w:b/>
+          <w:sz w:val="24"/>
+          <w:szCs w:val="24"/>
+        </w:rPr>
+        <w:t>Gonzalez</w:t>
+      </w:r>
+      <w:proofErr w:type="spellEnd"/>
+      <w:r>
+        <w:rPr>
+          <w:rFonts w:ascii="Arial" w:hAnsi="Arial" w:cs="Arial"/>
+          <w:b/>
+          <w:sz w:val="24"/>
+          <w:szCs w:val="24"/>
+        </w:rPr>
+        <w:t xml:space="preserve"> </w:t>
+      </w:r>
+      <w:proofErr w:type="spellStart"/>
+      <w:r>
+        <w:rPr>
+          <w:rFonts w:ascii="Arial" w:hAnsi="Arial" w:cs="Arial"/>
+          <w:b/>
+          <w:sz w:val="24"/>
+          <w:szCs w:val="24"/>
+        </w:rPr>
+        <w:t>Antoniazzi</w:t>
+      </w:r>
+      <w:proofErr w:type="spellEnd"/>
     </w:p>
     <w:p>
       <w:pPr>
@@ -2734,7 +3101,7 @@
     <w:p>
       <w:pPr>
         <w:spacing w:after="0" w:line="360" w:lineRule="auto"/>
-        <w:ind w:left="1354" w:firstLine="0"/>
+        <w:ind w:left="1353" w:firstLine="0"/>
         <w:jc w:val="left"/>
         <w:rPr>
           <w:rFonts w:ascii="Arial" w:hAnsi="Arial" w:cs="Arial"/>
@@ -2742,14 +3109,6 @@
           <w:szCs w:val="24"/>
         </w:rPr>
       </w:pPr>
-      <w:r>
-        <w:rPr>
-          <w:rFonts w:ascii="Arial" w:hAnsi="Arial" w:cs="Arial"/>
-          <w:sz w:val="24"/>
-          <w:szCs w:val="24"/>
-        </w:rPr>
-        <w:t xml:space="preserve"> </w:t>
-      </w:r>
     </w:p>
     <w:p>
       <w:pPr>
@@ -2776,6 +3135,16 @@
     </w:p>
     <w:p>
       <w:pPr>
+        <w:pStyle w:val="Prrafodelista"/>
+        <w:rPr>
+          <w:rFonts w:ascii="Arial" w:hAnsi="Arial" w:cs="Arial"/>
+          <w:sz w:val="24"/>
+          <w:szCs w:val="24"/>
+        </w:rPr>
+      </w:pPr>
+    </w:p>
+    <w:p>
+      <w:pPr>
         <w:spacing w:after="0" w:line="360" w:lineRule="auto"/>
         <w:ind w:left="0" w:firstLine="0"/>
         <w:jc w:val="left"/>
@@ -2829,6 +3198,16 @@
     </w:p>
     <w:p>
       <w:pPr>
+        <w:pStyle w:val="Prrafodelista"/>
+        <w:rPr>
+          <w:rFonts w:ascii="Arial" w:hAnsi="Arial" w:cs="Arial"/>
+          <w:sz w:val="24"/>
+          <w:szCs w:val="24"/>
+        </w:rPr>
+      </w:pPr>
+    </w:p>
+    <w:p>
+      <w:pPr>
         <w:spacing w:after="0" w:line="360" w:lineRule="auto"/>
         <w:ind w:right="167"/>
         <w:rPr>
@@ -2874,7 +3253,6 @@
           <w:sz w:val="24"/>
           <w:szCs w:val="24"/>
         </w:rPr>
-        <w:lastRenderedPageBreak/>
         <w:t>Para calcular el error en la lectura utilizando la exactitud expresada como ± 0,5% del valor máximo de lectura, debemos considerar el rango de medición del sensor. En este caso, el rango de medición es de 20-250 °C.</w:t>
       </w:r>
     </w:p>
@@ -2959,6 +3337,7 @@
       <w:r>
         <w:rPr>
           <w:rFonts w:ascii="Arial" w:hAnsi="Arial" w:cs="Arial"/>
+          <w:noProof/>
           <w:sz w:val="24"/>
           <w:szCs w:val="24"/>
         </w:rPr>
@@ -3103,7 +3482,23 @@
           <w:sz w:val="24"/>
           <w:szCs w:val="24"/>
         </w:rPr>
-        <w:t>Alcance (FS) = 250 °C - 20 °C = 230 °C</w:t>
+        <w:t xml:space="preserve">Alcance (FS) = 250 °C </w:t>
+      </w:r>
+      <w:r>
+        <w:rPr>
+          <w:rFonts w:ascii="Arial" w:hAnsi="Arial" w:cs="Arial"/>
+          <w:sz w:val="24"/>
+          <w:szCs w:val="24"/>
+        </w:rPr>
+        <w:t>–</w:t>
+      </w:r>
+      <w:r>
+        <w:rPr>
+          <w:rFonts w:ascii="Arial" w:hAnsi="Arial" w:cs="Arial"/>
+          <w:sz w:val="24"/>
+          <w:szCs w:val="24"/>
+        </w:rPr>
+        <w:t xml:space="preserve"> 20 °C = 230 °C</w:t>
       </w:r>
     </w:p>
     <w:p>
@@ -3187,10 +3582,10 @@
       <w:r>
         <w:rPr>
           <w:rFonts w:ascii="Arial" w:hAnsi="Arial" w:cs="Arial"/>
-          <w:sz w:val="24"/>
-          <w:szCs w:val="24"/>
-        </w:rPr>
-        <w:lastRenderedPageBreak/>
+          <w:noProof/>
+          <w:sz w:val="24"/>
+          <w:szCs w:val="24"/>
+        </w:rPr>
         <w:drawing>
           <wp:inline distT="0" distB="0" distL="0" distR="0" wp14:anchorId="5BD53239" wp14:editId="477EFAC3">
             <wp:extent cx="3857625" cy="1581150"/>
@@ -3345,6 +3740,7 @@
       <w:r>
         <w:rPr>
           <w:rFonts w:ascii="Arial" w:hAnsi="Arial" w:cs="Arial"/>
+          <w:noProof/>
           <w:sz w:val="24"/>
           <w:szCs w:val="24"/>
         </w:rPr>
@@ -3437,6 +3833,7 @@
           <w:sz w:val="24"/>
           <w:szCs w:val="24"/>
         </w:rPr>
+        <w:lastRenderedPageBreak/>
         <w:t xml:space="preserve"> </w:t>
       </w:r>
     </w:p>
@@ -3450,13 +3847,15 @@
         <w:ind w:right="167"/>
         <w:rPr>
           <w:rFonts w:ascii="Arial" w:hAnsi="Arial" w:cs="Arial"/>
-          <w:sz w:val="24"/>
-          <w:szCs w:val="24"/>
-        </w:rPr>
-      </w:pPr>
-      <w:r>
-        <w:rPr>
-          <w:rFonts w:ascii="Arial" w:hAnsi="Arial" w:cs="Arial"/>
+          <w:b/>
+          <w:sz w:val="24"/>
+          <w:szCs w:val="24"/>
+        </w:rPr>
+      </w:pPr>
+      <w:r>
+        <w:rPr>
+          <w:rFonts w:ascii="Arial" w:hAnsi="Arial" w:cs="Arial"/>
+          <w:b/>
           <w:sz w:val="24"/>
           <w:szCs w:val="24"/>
         </w:rPr>
@@ -3469,10 +3868,40 @@
         <w:ind w:right="167" w:firstLine="0"/>
         <w:rPr>
           <w:rFonts w:ascii="Arial" w:hAnsi="Arial" w:cs="Arial"/>
-          <w:sz w:val="24"/>
-          <w:szCs w:val="24"/>
-        </w:rPr>
-      </w:pPr>
+          <w:b/>
+          <w:sz w:val="24"/>
+          <w:szCs w:val="24"/>
+        </w:rPr>
+      </w:pPr>
+      <w:r>
+        <w:rPr>
+          <w:rFonts w:ascii="Arial" w:hAnsi="Arial" w:cs="Arial"/>
+          <w:b/>
+          <w:sz w:val="24"/>
+          <w:szCs w:val="24"/>
+        </w:rPr>
+        <w:t xml:space="preserve">Alumno Fernando </w:t>
+      </w:r>
+      <w:proofErr w:type="spellStart"/>
+      <w:r>
+        <w:rPr>
+          <w:rFonts w:ascii="Arial" w:hAnsi="Arial" w:cs="Arial"/>
+          <w:b/>
+          <w:sz w:val="24"/>
+          <w:szCs w:val="24"/>
+        </w:rPr>
+        <w:t>Gimenez</w:t>
+      </w:r>
+      <w:proofErr w:type="spellEnd"/>
+      <w:r>
+        <w:rPr>
+          <w:rFonts w:ascii="Arial" w:hAnsi="Arial" w:cs="Arial"/>
+          <w:b/>
+          <w:sz w:val="24"/>
+          <w:szCs w:val="24"/>
+        </w:rPr>
+        <w:t xml:space="preserve"> Coria</w:t>
+      </w:r>
     </w:p>
     <w:p>
       <w:pPr>
@@ -3490,9 +3919,7 @@
           <w:noProof/>
           <w:sz w:val="24"/>
           <w:szCs w:val="24"/>
-          <w:lang w:val="en-US" w:eastAsia="en-US"/>
-        </w:rPr>
-        <w:lastRenderedPageBreak/>
+        </w:rPr>
         <mc:AlternateContent>
           <mc:Choice Requires="wpg">
             <w:drawing>
@@ -3904,8 +4331,8 @@
           </mc:Choice>
           <mc:Fallback>
             <w:pict>
-              <v:group w14:anchorId="1E4BF685" id="Group 1435" o:spid="_x0000_s1026" style="width:447.1pt;height:149.25pt;mso-position-horizontal-relative:char;mso-position-vertical-relative:line" coordorigin="-4286,1143" coordsize="56781,18954" o:gfxdata="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">
-                <v:rect id="Rectangle 105" o:spid="_x0000_s1027" style="position:absolute;left:6217;top:1410;width:527;height:1791;visibility:visible;mso-wrap-style:square;v-text-anchor:top" o:gfxdata="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" filled="f" stroked="f">
+              <v:group w14:anchorId="1E4BF685" id="Group 1435" o:spid="_x0000_s1026" style="width:447.1pt;height:149.25pt;mso-position-horizontal-relative:char;mso-position-vertical-relative:line" coordorigin="-4286,1143" coordsize="56781,18954" o:gfxdata="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